<commit_message>
updated with final project files
</commit_message>
<xml_diff>
--- a/lab_05_cole_maxwell.docx
+++ b/lab_05_cole_maxwell.docx
@@ -56,99 +56,70 @@
         <w:adjustRightInd w:val="0"/>
         <w:spacing w:after="0" w:line="240" w:lineRule="auto"/>
         <w:rPr>
-          <w:rFonts w:ascii="Consolas" w:hAnsi="Consolas" w:cs="Calibri"/>
-        </w:rPr>
-      </w:pPr>
-      <w:r>
-        <w:rPr>
           <w:rFonts w:ascii="Consolas" w:hAnsi="Consolas" w:cs="Calibri-Bold"/>
         </w:rPr>
-        <w:t xml:space="preserve">Lab </w:t>
-      </w:r>
+      </w:pPr>
       <w:r>
         <w:rPr>
           <w:rFonts w:ascii="Consolas" w:hAnsi="Consolas" w:cs="Calibri-Bold"/>
         </w:rPr>
-        <w:t>5</w:t>
+        <w:t xml:space="preserve">Lab 5: </w:t>
       </w:r>
       <w:r>
         <w:rPr>
           <w:rFonts w:ascii="Consolas" w:hAnsi="Consolas" w:cs="Calibri-Bold"/>
         </w:rPr>
-        <w:t xml:space="preserve">: </w:t>
+        <w:t>December</w:t>
       </w:r>
       <w:r>
         <w:rPr>
           <w:rFonts w:ascii="Consolas" w:hAnsi="Consolas" w:cs="Calibri-Bold"/>
         </w:rPr>
-        <w:t>TBD</w:t>
-      </w:r>
-    </w:p>
-    <w:p>
-      <w:pPr>
-        <w:autoSpaceDE w:val="0"/>
-        <w:autoSpaceDN w:val="0"/>
-        <w:adjustRightInd w:val="0"/>
-        <w:spacing w:after="0" w:line="240" w:lineRule="auto"/>
+        <w:t xml:space="preserve"> </w:t>
+      </w:r>
+      <w:r>
         <w:rPr>
           <w:rFonts w:ascii="Consolas" w:hAnsi="Consolas" w:cs="Calibri-Bold"/>
         </w:rPr>
-      </w:pPr>
-      <w:r>
+        <w:t>2020</w:t>
+      </w:r>
+    </w:p>
+    <w:p>
+      <w:pPr>
+        <w:autoSpaceDE w:val="0"/>
+        <w:autoSpaceDN w:val="0"/>
+        <w:adjustRightInd w:val="0"/>
+        <w:spacing w:after="0" w:line="240" w:lineRule="auto"/>
         <w:rPr>
           <w:rFonts w:ascii="Consolas" w:hAnsi="Consolas" w:cs="Calibri-Bold"/>
         </w:rPr>
-        <w:t>December</w:t>
-      </w:r>
-      <w:r>
+      </w:pPr>
+    </w:p>
+    <w:p>
+      <w:pPr>
+        <w:autoSpaceDE w:val="0"/>
+        <w:autoSpaceDN w:val="0"/>
+        <w:adjustRightInd w:val="0"/>
+        <w:spacing w:after="0" w:line="240" w:lineRule="auto"/>
         <w:rPr>
           <w:rFonts w:ascii="Consolas" w:hAnsi="Consolas" w:cs="Calibri-Bold"/>
-        </w:rPr>
-        <w:t xml:space="preserve"> </w:t>
-      </w:r>
-      <w:r>
-        <w:rPr>
-          <w:rFonts w:ascii="Consolas" w:hAnsi="Consolas" w:cs="Calibri-Bold"/>
-        </w:rPr>
-        <w:t>2020</w:t>
-      </w:r>
-    </w:p>
-    <w:p>
-      <w:pPr>
-        <w:autoSpaceDE w:val="0"/>
-        <w:autoSpaceDN w:val="0"/>
-        <w:adjustRightInd w:val="0"/>
-        <w:spacing w:after="0" w:line="240" w:lineRule="auto"/>
-        <w:rPr>
-          <w:rFonts w:ascii="Consolas" w:hAnsi="Consolas" w:cs="Calibri-Bold"/>
-        </w:rPr>
-      </w:pPr>
-    </w:p>
-    <w:p>
-      <w:pPr>
-        <w:autoSpaceDE w:val="0"/>
-        <w:autoSpaceDN w:val="0"/>
-        <w:adjustRightInd w:val="0"/>
-        <w:spacing w:after="0" w:line="240" w:lineRule="auto"/>
+          <w:sz w:val="28"/>
+          <w:szCs w:val="26"/>
+        </w:rPr>
+      </w:pPr>
+      <w:r>
         <w:rPr>
           <w:rFonts w:ascii="Consolas" w:hAnsi="Consolas" w:cs="Calibri-Bold"/>
           <w:sz w:val="32"/>
           <w:szCs w:val="28"/>
         </w:rPr>
-      </w:pPr>
+        <w:t>Bitslice Implementation</w:t>
+      </w:r>
       <w:r>
         <w:rPr>
           <w:rFonts w:ascii="Consolas" w:hAnsi="Consolas" w:cs="Calibri-Bold"/>
-          <w:sz w:val="36"/>
-          <w:szCs w:val="30"/>
-        </w:rPr>
-        <w:t>Bitslice Implementation</w:t>
-      </w:r>
-      <w:r>
-        <w:rPr>
-          <w:rFonts w:ascii="Consolas" w:hAnsi="Consolas" w:cs="Calibri-Bold"/>
-          <w:sz w:val="36"/>
-          <w:szCs w:val="30"/>
+          <w:sz w:val="32"/>
+          <w:szCs w:val="28"/>
         </w:rPr>
         <w:t xml:space="preserve"> of an Arbiter PUF</w:t>
       </w:r>
@@ -188,6 +159,8 @@
           <w:rFonts w:ascii="Consolas" w:hAnsi="Consolas" w:cs="Calibri"/>
           <w:b/>
           <w:bCs/>
+          <w:sz w:val="24"/>
+          <w:szCs w:val="24"/>
         </w:rPr>
         <w:t>Report Section 1:</w:t>
       </w:r>
@@ -196,6 +169,8 @@
           <w:rFonts w:ascii="Consolas" w:hAnsi="Consolas" w:cs="Calibri"/>
           <w:b/>
           <w:bCs/>
+          <w:sz w:val="24"/>
+          <w:szCs w:val="24"/>
         </w:rPr>
         <w:t xml:space="preserve"> </w:t>
       </w:r>
@@ -204,6 +179,8 @@
           <w:rFonts w:ascii="Consolas" w:hAnsi="Consolas" w:cs="Calibri"/>
           <w:b/>
           <w:bCs/>
+          <w:sz w:val="24"/>
+          <w:szCs w:val="24"/>
         </w:rPr>
         <w:t>Problem Statement with Objectives</w:t>
       </w:r>
@@ -886,6 +863,7 @@
         <w:rPr>
           <w:rFonts w:ascii="Consolas" w:hAnsi="Consolas"/>
         </w:rPr>
+        <w:lastRenderedPageBreak/>
         <w:tab/>
       </w:r>
       <w:r>
@@ -1013,7 +991,7 @@
         <w:rPr>
           <w:rFonts w:ascii="Consolas" w:hAnsi="Consolas"/>
         </w:rPr>
-        <w:t>, because it the select bit in each stage can be set to 0 or 1, providing 2</w:t>
+        <w:t>, because the select bit in each stage can be set to 0 or 1, providing 2</w:t>
       </w:r>
       <w:r>
         <w:rPr>
@@ -1044,7 +1022,14 @@
         <w:rPr>
           <w:rFonts w:ascii="Consolas" w:hAnsi="Consolas"/>
         </w:rPr>
-        <w:t xml:space="preserve">. Looking again at </w:t>
+        <w:t xml:space="preserve">. </w:t>
+      </w:r>
+      <w:proofErr w:type="gramStart"/>
+      <w:r>
+        <w:rPr>
+          <w:rFonts w:ascii="Consolas" w:hAnsi="Consolas"/>
+        </w:rPr>
+        <w:t xml:space="preserve">Looking again at </w:t>
       </w:r>
       <w:r>
         <w:rPr>
@@ -1064,7 +1049,14 @@
         <w:rPr>
           <w:rFonts w:ascii="Consolas" w:hAnsi="Consolas"/>
         </w:rPr>
-        <w:t xml:space="preserve"> there are four paths within each stage, and the values of the select bit for each stage (given by the challenge) will determine two paths through the bitslices that end at the arbiter circuit. </w:t>
+        <w:t xml:space="preserve"> there</w:t>
+      </w:r>
+      <w:proofErr w:type="gramEnd"/>
+      <w:r>
+        <w:rPr>
+          <w:rFonts w:ascii="Consolas" w:hAnsi="Consolas"/>
+        </w:rPr>
+        <w:t xml:space="preserve"> are four paths within each stage, and the values of the select bit for each stage (given by the challenge) will determine two paths through the bitslices that end at the arbiter circuit. </w:t>
       </w:r>
       <w:r>
         <w:rPr>
@@ -1293,13 +1285,7 @@
         <w:rPr>
           <w:rFonts w:ascii="Consolas" w:hAnsi="Consolas"/>
         </w:rPr>
-        <w:t xml:space="preserve">unique </w:t>
-      </w:r>
-      <w:r>
-        <w:rPr>
-          <w:rFonts w:ascii="Consolas" w:hAnsi="Consolas"/>
-        </w:rPr>
-        <w:t xml:space="preserve">to </w:t>
+        <w:t xml:space="preserve">unique to </w:t>
       </w:r>
       <w:r>
         <w:rPr>
@@ -1446,7 +1432,13 @@
         <w:rPr>
           <w:rFonts w:ascii="Consolas" w:hAnsi="Consolas"/>
         </w:rPr>
-        <w:t xml:space="preserve">that provide </w:t>
+        <w:t xml:space="preserve">that </w:t>
+      </w:r>
+      <w:r>
+        <w:rPr>
+          <w:rFonts w:ascii="Consolas" w:hAnsi="Consolas"/>
+        </w:rPr>
+        <w:t xml:space="preserve">could provide </w:t>
       </w:r>
       <w:r>
         <w:rPr>
@@ -1477,610 +1469,75 @@
         <w:rPr>
           <w:rFonts w:ascii="Consolas" w:hAnsi="Consolas"/>
         </w:rPr>
+        <w:t xml:space="preserve">, and I will evaluate </w:t>
+      </w:r>
+      <w:r>
+        <w:rPr>
+          <w:rFonts w:ascii="Consolas" w:hAnsi="Consolas"/>
+        </w:rPr>
+        <w:t xml:space="preserve">4 </w:t>
+      </w:r>
+      <w:r>
+        <w:rPr>
+          <w:rFonts w:ascii="Consolas" w:hAnsi="Consolas"/>
+        </w:rPr>
+        <w:t xml:space="preserve">of these </w:t>
+      </w:r>
+      <w:r>
+        <w:rPr>
+          <w:rFonts w:ascii="Consolas" w:hAnsi="Consolas"/>
+        </w:rPr>
+        <w:t>challenges</w:t>
+      </w:r>
+      <w:r>
+        <w:rPr>
+          <w:rFonts w:ascii="Consolas" w:hAnsi="Consolas"/>
+        </w:rPr>
         <w:t>.</w:t>
       </w:r>
     </w:p>
     <w:p>
       <w:pPr>
-        <w:pStyle w:val="NormalWeb"/>
-        <w:ind w:firstLine="720"/>
-        <w:rPr>
-          <w:rFonts w:ascii="Consolas" w:hAnsi="Consolas"/>
-        </w:rPr>
-      </w:pPr>
-    </w:p>
-    <w:p>
-      <w:pPr>
-        <w:autoSpaceDE w:val="0"/>
-        <w:autoSpaceDN w:val="0"/>
-        <w:adjustRightInd w:val="0"/>
-        <w:spacing w:after="0" w:line="240" w:lineRule="auto"/>
-        <w:ind w:left="720" w:hanging="720"/>
+        <w:autoSpaceDE w:val="0"/>
+        <w:autoSpaceDN w:val="0"/>
+        <w:adjustRightInd w:val="0"/>
+        <w:spacing w:after="0" w:line="240" w:lineRule="auto"/>
         <w:rPr>
           <w:rFonts w:ascii="Consolas" w:hAnsi="Consolas" w:cs="Calibri"/>
           <w:b/>
           <w:bCs/>
-        </w:rPr>
-      </w:pPr>
-      <w:r>
+          <w:sz w:val="24"/>
+          <w:szCs w:val="24"/>
+        </w:rPr>
+      </w:pPr>
+    </w:p>
+    <w:p>
+      <w:pPr>
+        <w:autoSpaceDE w:val="0"/>
+        <w:autoSpaceDN w:val="0"/>
+        <w:adjustRightInd w:val="0"/>
+        <w:spacing w:after="0" w:line="240" w:lineRule="auto"/>
         <w:rPr>
           <w:rFonts w:ascii="Consolas" w:hAnsi="Consolas" w:cs="Calibri"/>
           <w:b/>
           <w:bCs/>
-        </w:rPr>
-        <w:t>Report Section 2: Experimental Plan</w:t>
-      </w:r>
-    </w:p>
-    <w:p>
-      <w:pPr>
-        <w:autoSpaceDE w:val="0"/>
-        <w:autoSpaceDN w:val="0"/>
-        <w:adjustRightInd w:val="0"/>
-        <w:spacing w:after="0" w:line="240" w:lineRule="auto"/>
-        <w:rPr>
-          <w:rFonts w:ascii="Consolas" w:hAnsi="Consolas" w:cs="Calibri"/>
-        </w:rPr>
-      </w:pPr>
-    </w:p>
-    <w:p>
-      <w:pPr>
-        <w:autoSpaceDE w:val="0"/>
-        <w:autoSpaceDN w:val="0"/>
-        <w:adjustRightInd w:val="0"/>
-        <w:spacing w:after="0" w:line="240" w:lineRule="auto"/>
-        <w:rPr>
-          <w:rFonts w:ascii="Consolas" w:hAnsi="Consolas" w:cs="Calibri"/>
-        </w:rPr>
-      </w:pPr>
-      <w:r>
-        <w:rPr>
-          <w:rFonts w:ascii="Consolas" w:hAnsi="Consolas" w:cs="Calibri"/>
-        </w:rPr>
-        <w:t xml:space="preserve">Step </w:t>
-      </w:r>
-      <w:r>
-        <w:rPr>
-          <w:rFonts w:ascii="Consolas" w:hAnsi="Consolas" w:cs="Calibri"/>
-        </w:rPr>
-        <w:t>1</w:t>
-      </w:r>
-      <w:r>
-        <w:rPr>
-          <w:rFonts w:ascii="Consolas" w:hAnsi="Consolas" w:cs="Calibri"/>
-        </w:rPr>
-        <w:t>: Create Schematic</w:t>
-      </w:r>
-      <w:r>
-        <w:rPr>
-          <w:rFonts w:ascii="Consolas" w:hAnsi="Consolas" w:cs="Calibri"/>
-        </w:rPr>
-        <w:t>s</w:t>
-      </w:r>
-      <w:r>
-        <w:rPr>
-          <w:rFonts w:ascii="Consolas" w:hAnsi="Consolas" w:cs="Calibri"/>
-        </w:rPr>
-        <w:t xml:space="preserve"> and Symbols</w:t>
-      </w:r>
-    </w:p>
-    <w:p>
-      <w:pPr>
-        <w:autoSpaceDE w:val="0"/>
-        <w:autoSpaceDN w:val="0"/>
-        <w:adjustRightInd w:val="0"/>
-        <w:spacing w:after="0" w:line="240" w:lineRule="auto"/>
-        <w:rPr>
-          <w:rFonts w:ascii="Consolas" w:hAnsi="Consolas" w:cs="Calibri"/>
-        </w:rPr>
-      </w:pPr>
-    </w:p>
-    <w:p>
-      <w:pPr>
-        <w:autoSpaceDE w:val="0"/>
-        <w:autoSpaceDN w:val="0"/>
-        <w:adjustRightInd w:val="0"/>
-        <w:spacing w:after="0" w:line="240" w:lineRule="auto"/>
-        <w:rPr>
-          <w:rFonts w:ascii="Consolas" w:hAnsi="Consolas" w:cs="Calibri"/>
-        </w:rPr>
-      </w:pPr>
-      <w:r>
-        <w:rPr>
-          <w:rFonts w:ascii="Consolas" w:hAnsi="Consolas" w:cs="Calibri"/>
-        </w:rPr>
-        <w:t xml:space="preserve">I will create schematics </w:t>
-      </w:r>
-      <w:r>
-        <w:rPr>
-          <w:rFonts w:ascii="Consolas" w:hAnsi="Consolas" w:cs="Calibri"/>
-        </w:rPr>
-        <w:t>for</w:t>
-      </w:r>
-      <w:r>
-        <w:rPr>
-          <w:rFonts w:ascii="Consolas" w:hAnsi="Consolas" w:cs="Calibri"/>
-        </w:rPr>
-        <w:t xml:space="preserve"> the arbiter circuit and one stage of the PUF using Cadence Schematic L.</w:t>
-      </w:r>
-      <w:r>
-        <w:rPr>
-          <w:rFonts w:ascii="Consolas" w:hAnsi="Consolas" w:cs="Calibri"/>
-        </w:rPr>
-        <w:t xml:space="preserve"> </w:t>
-      </w:r>
-      <w:r>
-        <w:rPr>
-          <w:rFonts w:ascii="Consolas" w:hAnsi="Consolas" w:cs="Calibri"/>
-        </w:rPr>
-        <w:t>Then</w:t>
-      </w:r>
-      <w:r>
-        <w:rPr>
-          <w:rFonts w:ascii="Consolas" w:hAnsi="Consolas" w:cs="Calibri"/>
-        </w:rPr>
-        <w:t>, I will create a symbol for each schematic, and create another 8-stage schematic.</w:t>
-      </w:r>
-    </w:p>
-    <w:p>
-      <w:pPr>
-        <w:autoSpaceDE w:val="0"/>
-        <w:autoSpaceDN w:val="0"/>
-        <w:adjustRightInd w:val="0"/>
-        <w:spacing w:after="0" w:line="240" w:lineRule="auto"/>
-        <w:rPr>
-          <w:rFonts w:ascii="Consolas" w:hAnsi="Consolas" w:cs="Calibri"/>
-        </w:rPr>
-      </w:pPr>
-    </w:p>
-    <w:p>
-      <w:pPr>
-        <w:autoSpaceDE w:val="0"/>
-        <w:autoSpaceDN w:val="0"/>
-        <w:adjustRightInd w:val="0"/>
-        <w:spacing w:after="0" w:line="240" w:lineRule="auto"/>
-        <w:rPr>
-          <w:rFonts w:ascii="Consolas" w:hAnsi="Consolas" w:cs="Calibri"/>
-        </w:rPr>
-      </w:pPr>
-      <w:r>
-        <w:rPr>
-          <w:rFonts w:ascii="Consolas" w:hAnsi="Consolas" w:cs="Calibri"/>
-        </w:rPr>
-        <w:t xml:space="preserve">Step </w:t>
-      </w:r>
-      <w:r>
-        <w:rPr>
-          <w:rFonts w:ascii="Consolas" w:hAnsi="Consolas" w:cs="Calibri"/>
-        </w:rPr>
-        <w:t>2</w:t>
-      </w:r>
-      <w:r>
-        <w:rPr>
-          <w:rFonts w:ascii="Consolas" w:hAnsi="Consolas" w:cs="Calibri"/>
-        </w:rPr>
-        <w:t>: Check Functionality of Schematic</w:t>
-      </w:r>
-      <w:r>
-        <w:rPr>
-          <w:rFonts w:ascii="Consolas" w:hAnsi="Consolas" w:cs="Calibri"/>
-        </w:rPr>
-        <w:t>s</w:t>
-      </w:r>
-    </w:p>
-    <w:p>
-      <w:pPr>
-        <w:autoSpaceDE w:val="0"/>
-        <w:autoSpaceDN w:val="0"/>
-        <w:adjustRightInd w:val="0"/>
-        <w:spacing w:after="0" w:line="240" w:lineRule="auto"/>
-        <w:rPr>
-          <w:rFonts w:ascii="Consolas" w:hAnsi="Consolas" w:cs="Calibri"/>
-        </w:rPr>
-      </w:pPr>
-    </w:p>
-    <w:p>
-      <w:pPr>
-        <w:autoSpaceDE w:val="0"/>
-        <w:autoSpaceDN w:val="0"/>
-        <w:adjustRightInd w:val="0"/>
-        <w:spacing w:after="0" w:line="240" w:lineRule="auto"/>
-        <w:rPr>
-          <w:rFonts w:ascii="Consolas" w:hAnsi="Consolas" w:cs="Calibri"/>
-        </w:rPr>
-      </w:pPr>
-      <w:r>
-        <w:rPr>
-          <w:rFonts w:ascii="Consolas" w:hAnsi="Consolas" w:cs="Calibri"/>
-        </w:rPr>
-        <w:t>In this step, I will v</w:t>
-      </w:r>
-      <w:r>
-        <w:rPr>
-          <w:rFonts w:ascii="Consolas" w:hAnsi="Consolas" w:cs="Calibri"/>
-        </w:rPr>
-        <w:t xml:space="preserve">erify that </w:t>
-      </w:r>
-      <w:r>
-        <w:rPr>
-          <w:rFonts w:ascii="Consolas" w:hAnsi="Consolas" w:cs="Calibri"/>
-        </w:rPr>
-        <w:t xml:space="preserve">the </w:t>
-      </w:r>
-      <w:r>
-        <w:rPr>
-          <w:rFonts w:ascii="Consolas" w:hAnsi="Consolas" w:cs="Calibri"/>
-        </w:rPr>
-        <w:t>design works correctly by extracting a SPICE netlist and using HSPICE to perform transient</w:t>
-      </w:r>
-      <w:r>
-        <w:rPr>
-          <w:rFonts w:ascii="Consolas" w:hAnsi="Consolas" w:cs="Calibri"/>
-        </w:rPr>
-        <w:t xml:space="preserve"> </w:t>
-      </w:r>
-      <w:r>
-        <w:rPr>
-          <w:rFonts w:ascii="Consolas" w:hAnsi="Consolas" w:cs="Calibri"/>
-        </w:rPr>
-        <w:t>simulation</w:t>
-      </w:r>
-      <w:r>
-        <w:rPr>
-          <w:rFonts w:ascii="Consolas" w:hAnsi="Consolas" w:cs="Calibri"/>
-        </w:rPr>
-        <w:t xml:space="preserve"> using the .VEC feature.</w:t>
-      </w:r>
-    </w:p>
-    <w:p>
-      <w:pPr>
-        <w:autoSpaceDE w:val="0"/>
-        <w:autoSpaceDN w:val="0"/>
-        <w:adjustRightInd w:val="0"/>
-        <w:spacing w:after="0" w:line="240" w:lineRule="auto"/>
-        <w:rPr>
-          <w:rFonts w:ascii="Consolas" w:hAnsi="Consolas" w:cs="Calibri"/>
-        </w:rPr>
-      </w:pPr>
-    </w:p>
-    <w:p>
-      <w:pPr>
-        <w:autoSpaceDE w:val="0"/>
-        <w:autoSpaceDN w:val="0"/>
-        <w:adjustRightInd w:val="0"/>
-        <w:spacing w:after="0" w:line="240" w:lineRule="auto"/>
-        <w:rPr>
-          <w:rFonts w:ascii="Consolas" w:hAnsi="Consolas" w:cs="Calibri"/>
-        </w:rPr>
-      </w:pPr>
-    </w:p>
-    <w:p>
-      <w:pPr>
-        <w:autoSpaceDE w:val="0"/>
-        <w:autoSpaceDN w:val="0"/>
-        <w:adjustRightInd w:val="0"/>
-        <w:spacing w:after="0" w:line="240" w:lineRule="auto"/>
-        <w:rPr>
-          <w:rFonts w:ascii="Consolas" w:hAnsi="Consolas" w:cs="Calibri"/>
-        </w:rPr>
-      </w:pPr>
-    </w:p>
-    <w:p>
-      <w:pPr>
-        <w:autoSpaceDE w:val="0"/>
-        <w:autoSpaceDN w:val="0"/>
-        <w:adjustRightInd w:val="0"/>
-        <w:spacing w:after="0" w:line="240" w:lineRule="auto"/>
-        <w:rPr>
-          <w:rFonts w:ascii="Consolas" w:hAnsi="Consolas" w:cs="Calibri"/>
-        </w:rPr>
-      </w:pPr>
-    </w:p>
-    <w:p>
-      <w:pPr>
-        <w:autoSpaceDE w:val="0"/>
-        <w:autoSpaceDN w:val="0"/>
-        <w:adjustRightInd w:val="0"/>
-        <w:spacing w:after="0" w:line="240" w:lineRule="auto"/>
-        <w:rPr>
-          <w:rFonts w:ascii="Consolas" w:hAnsi="Consolas" w:cs="Calibri"/>
-        </w:rPr>
-      </w:pPr>
-    </w:p>
-    <w:p>
-      <w:pPr>
-        <w:autoSpaceDE w:val="0"/>
-        <w:autoSpaceDN w:val="0"/>
-        <w:adjustRightInd w:val="0"/>
-        <w:spacing w:after="0" w:line="240" w:lineRule="auto"/>
-        <w:rPr>
-          <w:rFonts w:ascii="Consolas" w:hAnsi="Consolas" w:cs="Calibri"/>
-        </w:rPr>
-      </w:pPr>
-    </w:p>
-    <w:p>
-      <w:pPr>
-        <w:autoSpaceDE w:val="0"/>
-        <w:autoSpaceDN w:val="0"/>
-        <w:adjustRightInd w:val="0"/>
-        <w:spacing w:after="0" w:line="240" w:lineRule="auto"/>
-        <w:rPr>
-          <w:rFonts w:ascii="Consolas" w:hAnsi="Consolas" w:cs="Calibri"/>
-        </w:rPr>
-      </w:pPr>
-      <w:r>
-        <w:rPr>
-          <w:rFonts w:ascii="Consolas" w:hAnsi="Consolas" w:cs="Calibri"/>
-        </w:rPr>
-        <w:t xml:space="preserve">Step </w:t>
-      </w:r>
-      <w:r>
-        <w:rPr>
-          <w:rFonts w:ascii="Consolas" w:hAnsi="Consolas" w:cs="Calibri"/>
-        </w:rPr>
-        <w:t>3</w:t>
-      </w:r>
-      <w:r>
-        <w:rPr>
-          <w:rFonts w:ascii="Consolas" w:hAnsi="Consolas" w:cs="Calibri"/>
-        </w:rPr>
-        <w:t>: Layout</w:t>
-      </w:r>
-      <w:r>
-        <w:rPr>
-          <w:rFonts w:ascii="Consolas" w:hAnsi="Consolas" w:cs="Calibri"/>
-        </w:rPr>
-        <w:t>s</w:t>
-      </w:r>
-    </w:p>
-    <w:p>
-      <w:pPr>
-        <w:autoSpaceDE w:val="0"/>
-        <w:autoSpaceDN w:val="0"/>
-        <w:adjustRightInd w:val="0"/>
-        <w:spacing w:after="0" w:line="240" w:lineRule="auto"/>
-        <w:rPr>
-          <w:rFonts w:ascii="Consolas" w:hAnsi="Consolas" w:cs="Calibri"/>
-        </w:rPr>
-      </w:pPr>
-    </w:p>
-    <w:p>
-      <w:pPr>
-        <w:autoSpaceDE w:val="0"/>
-        <w:autoSpaceDN w:val="0"/>
-        <w:adjustRightInd w:val="0"/>
-        <w:spacing w:after="0" w:line="240" w:lineRule="auto"/>
-        <w:rPr>
-          <w:rFonts w:ascii="Consolas" w:hAnsi="Consolas" w:cs="Calibri"/>
-        </w:rPr>
-      </w:pPr>
-      <w:r>
-        <w:rPr>
-          <w:rFonts w:ascii="Consolas" w:hAnsi="Consolas" w:cs="Calibri"/>
-        </w:rPr>
-        <w:t xml:space="preserve">In this step, I will generate layouts for </w:t>
-      </w:r>
-      <w:r>
-        <w:rPr>
-          <w:rFonts w:ascii="Consolas" w:hAnsi="Consolas" w:cs="Calibri"/>
-        </w:rPr>
-        <w:t>the arbiter circuit and one stage of the PUF</w:t>
-      </w:r>
-      <w:r>
-        <w:rPr>
-          <w:rFonts w:ascii="Consolas" w:hAnsi="Consolas" w:cs="Calibri"/>
-        </w:rPr>
-        <w:t xml:space="preserve"> using Cadence Layout XL with the goal of creating consistent path lengths. The results from this step will be images of the layouts with measurements annotated and screen captures of the design that passes DRC and LVS.</w:t>
-      </w:r>
-    </w:p>
-    <w:p>
-      <w:pPr>
-        <w:autoSpaceDE w:val="0"/>
-        <w:autoSpaceDN w:val="0"/>
-        <w:adjustRightInd w:val="0"/>
-        <w:spacing w:after="0" w:line="240" w:lineRule="auto"/>
-        <w:rPr>
-          <w:rFonts w:ascii="Consolas" w:hAnsi="Consolas" w:cs="Calibri"/>
-        </w:rPr>
-      </w:pPr>
-    </w:p>
-    <w:p>
-      <w:pPr>
-        <w:autoSpaceDE w:val="0"/>
-        <w:autoSpaceDN w:val="0"/>
-        <w:adjustRightInd w:val="0"/>
-        <w:spacing w:after="0" w:line="240" w:lineRule="auto"/>
-        <w:rPr>
-          <w:rFonts w:ascii="Consolas" w:hAnsi="Consolas" w:cs="Calibri"/>
-        </w:rPr>
-      </w:pPr>
-      <w:r>
-        <w:rPr>
-          <w:rFonts w:ascii="Consolas" w:hAnsi="Consolas" w:cs="Calibri"/>
-        </w:rPr>
-        <w:t xml:space="preserve">Step </w:t>
-      </w:r>
-      <w:r>
-        <w:rPr>
-          <w:rFonts w:ascii="Consolas" w:hAnsi="Consolas" w:cs="Calibri"/>
-        </w:rPr>
-        <w:t>4</w:t>
-      </w:r>
-      <w:r>
-        <w:rPr>
-          <w:rFonts w:ascii="Consolas" w:hAnsi="Consolas" w:cs="Calibri"/>
-        </w:rPr>
-        <w:t>: Parasitics Extraction</w:t>
-      </w:r>
-    </w:p>
-    <w:p>
-      <w:pPr>
-        <w:autoSpaceDE w:val="0"/>
-        <w:autoSpaceDN w:val="0"/>
-        <w:adjustRightInd w:val="0"/>
-        <w:spacing w:after="0" w:line="240" w:lineRule="auto"/>
-        <w:rPr>
-          <w:rFonts w:ascii="Consolas" w:hAnsi="Consolas" w:cs="Calibri"/>
-        </w:rPr>
-      </w:pPr>
-    </w:p>
-    <w:p>
-      <w:pPr>
-        <w:autoSpaceDE w:val="0"/>
-        <w:autoSpaceDN w:val="0"/>
-        <w:adjustRightInd w:val="0"/>
-        <w:spacing w:after="0" w:line="240" w:lineRule="auto"/>
-        <w:rPr>
-          <w:rFonts w:ascii="Consolas" w:hAnsi="Consolas" w:cs="Calibri"/>
-        </w:rPr>
-      </w:pPr>
-      <w:r>
-        <w:rPr>
-          <w:rFonts w:ascii="Consolas" w:hAnsi="Consolas" w:cs="Calibri"/>
-        </w:rPr>
-        <w:t>In this step, I will extract a netlist from the layout with parasitics and repeat the simulation from step 2.</w:t>
-      </w:r>
-    </w:p>
-    <w:p>
-      <w:pPr>
-        <w:autoSpaceDE w:val="0"/>
-        <w:autoSpaceDN w:val="0"/>
-        <w:adjustRightInd w:val="0"/>
-        <w:spacing w:after="0" w:line="240" w:lineRule="auto"/>
-        <w:rPr>
-          <w:rFonts w:ascii="Consolas" w:hAnsi="Consolas" w:cs="Calibri"/>
-        </w:rPr>
-      </w:pPr>
-    </w:p>
-    <w:p>
-      <w:pPr>
-        <w:autoSpaceDE w:val="0"/>
-        <w:autoSpaceDN w:val="0"/>
-        <w:adjustRightInd w:val="0"/>
-        <w:spacing w:after="0" w:line="240" w:lineRule="auto"/>
-        <w:rPr>
-          <w:rFonts w:ascii="Consolas" w:hAnsi="Consolas" w:cs="Calibri"/>
-        </w:rPr>
-      </w:pPr>
-      <w:r>
-        <w:rPr>
-          <w:rFonts w:ascii="Consolas" w:hAnsi="Consolas" w:cs="Calibri"/>
-        </w:rPr>
-        <w:t xml:space="preserve">Step 5: </w:t>
-      </w:r>
-      <w:r>
-        <w:rPr>
-          <w:rFonts w:ascii="Consolas" w:hAnsi="Consolas" w:cs="Calibri"/>
-        </w:rPr>
-        <w:t>Delay Results</w:t>
-      </w:r>
-    </w:p>
-    <w:p>
-      <w:pPr>
-        <w:autoSpaceDE w:val="0"/>
-        <w:autoSpaceDN w:val="0"/>
-        <w:adjustRightInd w:val="0"/>
-        <w:spacing w:after="0" w:line="240" w:lineRule="auto"/>
-        <w:rPr>
-          <w:rFonts w:ascii="Consolas" w:hAnsi="Consolas" w:cs="Calibri"/>
-        </w:rPr>
-      </w:pPr>
-    </w:p>
-    <w:p>
-      <w:pPr>
-        <w:autoSpaceDE w:val="0"/>
-        <w:autoSpaceDN w:val="0"/>
-        <w:adjustRightInd w:val="0"/>
-        <w:spacing w:after="0" w:line="240" w:lineRule="auto"/>
-        <w:rPr>
-          <w:rFonts w:ascii="Consolas" w:hAnsi="Consolas" w:cs="Calibri"/>
-        </w:rPr>
-      </w:pPr>
-      <w:r>
-        <w:rPr>
-          <w:rFonts w:ascii="Consolas" w:hAnsi="Consolas" w:cs="Calibri"/>
-        </w:rPr>
-        <w:t xml:space="preserve">Finally, </w:t>
-      </w:r>
-      <w:r>
-        <w:rPr>
-          <w:rFonts w:ascii="Consolas" w:hAnsi="Consolas" w:cs="Calibri"/>
-        </w:rPr>
-        <w:t>I will use Cscope waveform</w:t>
-      </w:r>
-      <w:r>
-        <w:rPr>
-          <w:rFonts w:ascii="Consolas" w:hAnsi="Consolas" w:cs="Calibri"/>
-        </w:rPr>
-        <w:t>s</w:t>
-      </w:r>
-      <w:r>
-        <w:rPr>
-          <w:rFonts w:ascii="Consolas" w:hAnsi="Consolas" w:cs="Calibri"/>
-        </w:rPr>
-        <w:t xml:space="preserve"> to determine which signal arrives to the arbiter first based on the output value Q</w:t>
-      </w:r>
-      <w:r>
-        <w:rPr>
-          <w:rFonts w:ascii="Consolas" w:hAnsi="Consolas" w:cs="Calibri"/>
-        </w:rPr>
-        <w:t>, and repeatedly adjust the layout to get the delays to match as best as possible.</w:t>
-      </w:r>
-    </w:p>
-    <w:p>
-      <w:pPr>
-        <w:autoSpaceDE w:val="0"/>
-        <w:autoSpaceDN w:val="0"/>
-        <w:adjustRightInd w:val="0"/>
-        <w:spacing w:after="0" w:line="240" w:lineRule="auto"/>
-        <w:rPr>
-          <w:rFonts w:ascii="Consolas" w:hAnsi="Consolas" w:cs="Calibri"/>
-        </w:rPr>
-      </w:pPr>
-    </w:p>
-    <w:p>
-      <w:pPr>
-        <w:autoSpaceDE w:val="0"/>
-        <w:autoSpaceDN w:val="0"/>
-        <w:adjustRightInd w:val="0"/>
-        <w:spacing w:after="0" w:line="240" w:lineRule="auto"/>
-        <w:rPr>
-          <w:rFonts w:ascii="Consolas" w:hAnsi="Consolas" w:cs="Calibri"/>
-        </w:rPr>
-      </w:pPr>
-    </w:p>
-    <w:p>
-      <w:pPr>
-        <w:autoSpaceDE w:val="0"/>
-        <w:autoSpaceDN w:val="0"/>
-        <w:adjustRightInd w:val="0"/>
-        <w:spacing w:after="0" w:line="240" w:lineRule="auto"/>
-        <w:rPr>
-          <w:rFonts w:ascii="Consolas" w:hAnsi="Consolas" w:cs="Calibri"/>
-        </w:rPr>
-      </w:pPr>
-    </w:p>
-    <w:p>
-      <w:pPr>
-        <w:autoSpaceDE w:val="0"/>
-        <w:autoSpaceDN w:val="0"/>
-        <w:adjustRightInd w:val="0"/>
-        <w:spacing w:after="0" w:line="240" w:lineRule="auto"/>
-        <w:rPr>
-          <w:rFonts w:ascii="Consolas" w:hAnsi="Consolas" w:cs="Calibri"/>
-        </w:rPr>
-      </w:pPr>
-    </w:p>
-    <w:p>
-      <w:pPr>
-        <w:autoSpaceDE w:val="0"/>
-        <w:autoSpaceDN w:val="0"/>
-        <w:adjustRightInd w:val="0"/>
-        <w:spacing w:after="0" w:line="240" w:lineRule="auto"/>
-        <w:ind w:left="720" w:hanging="720"/>
+          <w:sz w:val="24"/>
+          <w:szCs w:val="24"/>
+        </w:rPr>
+      </w:pPr>
+    </w:p>
+    <w:p>
+      <w:pPr>
+        <w:autoSpaceDE w:val="0"/>
+        <w:autoSpaceDN w:val="0"/>
+        <w:adjustRightInd w:val="0"/>
+        <w:spacing w:after="0" w:line="240" w:lineRule="auto"/>
         <w:rPr>
           <w:rFonts w:ascii="Consolas" w:hAnsi="Consolas" w:cs="Calibri"/>
           <w:b/>
           <w:bCs/>
+          <w:sz w:val="24"/>
+          <w:szCs w:val="24"/>
         </w:rPr>
       </w:pPr>
       <w:r>
@@ -2088,9 +1545,510 @@
           <w:rFonts w:ascii="Consolas" w:hAnsi="Consolas" w:cs="Calibri"/>
           <w:b/>
           <w:bCs/>
-        </w:rPr>
-        <w:t>Report Section 3: Results and Analysis</w:t>
-      </w:r>
+          <w:sz w:val="24"/>
+          <w:szCs w:val="24"/>
+        </w:rPr>
+        <w:t>Report Section 2: Experimental Plan</w:t>
+      </w:r>
+    </w:p>
+    <w:p>
+      <w:pPr>
+        <w:autoSpaceDE w:val="0"/>
+        <w:autoSpaceDN w:val="0"/>
+        <w:adjustRightInd w:val="0"/>
+        <w:spacing w:after="0" w:line="240" w:lineRule="auto"/>
+        <w:rPr>
+          <w:rFonts w:ascii="Consolas" w:hAnsi="Consolas" w:cs="Calibri"/>
+        </w:rPr>
+      </w:pPr>
+    </w:p>
+    <w:p>
+      <w:pPr>
+        <w:autoSpaceDE w:val="0"/>
+        <w:autoSpaceDN w:val="0"/>
+        <w:adjustRightInd w:val="0"/>
+        <w:spacing w:after="0" w:line="240" w:lineRule="auto"/>
+        <w:rPr>
+          <w:rFonts w:ascii="Consolas" w:hAnsi="Consolas" w:cs="Calibri"/>
+        </w:rPr>
+      </w:pPr>
+      <w:r>
+        <w:rPr>
+          <w:rFonts w:ascii="Consolas" w:hAnsi="Consolas" w:cs="Calibri"/>
+        </w:rPr>
+        <w:t xml:space="preserve">Step </w:t>
+      </w:r>
+      <w:r>
+        <w:rPr>
+          <w:rFonts w:ascii="Consolas" w:hAnsi="Consolas" w:cs="Calibri"/>
+        </w:rPr>
+        <w:t>1</w:t>
+      </w:r>
+      <w:r>
+        <w:rPr>
+          <w:rFonts w:ascii="Consolas" w:hAnsi="Consolas" w:cs="Calibri"/>
+        </w:rPr>
+        <w:t>: Create Schematic</w:t>
+      </w:r>
+      <w:r>
+        <w:rPr>
+          <w:rFonts w:ascii="Consolas" w:hAnsi="Consolas" w:cs="Calibri"/>
+        </w:rPr>
+        <w:t>s</w:t>
+      </w:r>
+      <w:r>
+        <w:rPr>
+          <w:rFonts w:ascii="Consolas" w:hAnsi="Consolas" w:cs="Calibri"/>
+        </w:rPr>
+        <w:t xml:space="preserve"> and Symbols</w:t>
+      </w:r>
+    </w:p>
+    <w:p>
+      <w:pPr>
+        <w:autoSpaceDE w:val="0"/>
+        <w:autoSpaceDN w:val="0"/>
+        <w:adjustRightInd w:val="0"/>
+        <w:spacing w:after="0" w:line="240" w:lineRule="auto"/>
+        <w:rPr>
+          <w:rFonts w:ascii="Consolas" w:hAnsi="Consolas" w:cs="Calibri"/>
+        </w:rPr>
+      </w:pPr>
+    </w:p>
+    <w:p>
+      <w:pPr>
+        <w:autoSpaceDE w:val="0"/>
+        <w:autoSpaceDN w:val="0"/>
+        <w:adjustRightInd w:val="0"/>
+        <w:spacing w:after="0" w:line="240" w:lineRule="auto"/>
+        <w:rPr>
+          <w:rFonts w:ascii="Consolas" w:hAnsi="Consolas" w:cs="Calibri"/>
+        </w:rPr>
+      </w:pPr>
+      <w:r>
+        <w:rPr>
+          <w:rFonts w:ascii="Consolas" w:hAnsi="Consolas" w:cs="Calibri"/>
+        </w:rPr>
+        <w:t>I will create schematics for the arbiter circuit and one stage of the PUF using Cadence Schematic L. Then, I will create a symbol for each schematic, and create another 8-stage schematic to compare to the layout.</w:t>
+      </w:r>
+    </w:p>
+    <w:p>
+      <w:pPr>
+        <w:autoSpaceDE w:val="0"/>
+        <w:autoSpaceDN w:val="0"/>
+        <w:adjustRightInd w:val="0"/>
+        <w:spacing w:after="0" w:line="240" w:lineRule="auto"/>
+        <w:rPr>
+          <w:rFonts w:ascii="Consolas" w:hAnsi="Consolas" w:cs="Calibri"/>
+        </w:rPr>
+      </w:pPr>
+    </w:p>
+    <w:p>
+      <w:pPr>
+        <w:autoSpaceDE w:val="0"/>
+        <w:autoSpaceDN w:val="0"/>
+        <w:adjustRightInd w:val="0"/>
+        <w:spacing w:after="0" w:line="240" w:lineRule="auto"/>
+        <w:rPr>
+          <w:rFonts w:ascii="Consolas" w:hAnsi="Consolas" w:cs="Calibri"/>
+        </w:rPr>
+      </w:pPr>
+      <w:r>
+        <w:rPr>
+          <w:rFonts w:ascii="Consolas" w:hAnsi="Consolas" w:cs="Calibri"/>
+        </w:rPr>
+        <w:t xml:space="preserve">Step </w:t>
+      </w:r>
+      <w:r>
+        <w:rPr>
+          <w:rFonts w:ascii="Consolas" w:hAnsi="Consolas" w:cs="Calibri"/>
+        </w:rPr>
+        <w:t>2</w:t>
+      </w:r>
+      <w:r>
+        <w:rPr>
+          <w:rFonts w:ascii="Consolas" w:hAnsi="Consolas" w:cs="Calibri"/>
+        </w:rPr>
+        <w:t>: Check Functionality of Schematic</w:t>
+      </w:r>
+      <w:r>
+        <w:rPr>
+          <w:rFonts w:ascii="Consolas" w:hAnsi="Consolas" w:cs="Calibri"/>
+        </w:rPr>
+        <w:t>s</w:t>
+      </w:r>
+    </w:p>
+    <w:p>
+      <w:pPr>
+        <w:autoSpaceDE w:val="0"/>
+        <w:autoSpaceDN w:val="0"/>
+        <w:adjustRightInd w:val="0"/>
+        <w:spacing w:after="0" w:line="240" w:lineRule="auto"/>
+        <w:rPr>
+          <w:rFonts w:ascii="Consolas" w:hAnsi="Consolas" w:cs="Calibri"/>
+        </w:rPr>
+      </w:pPr>
+    </w:p>
+    <w:p>
+      <w:pPr>
+        <w:autoSpaceDE w:val="0"/>
+        <w:autoSpaceDN w:val="0"/>
+        <w:adjustRightInd w:val="0"/>
+        <w:spacing w:after="0" w:line="240" w:lineRule="auto"/>
+        <w:rPr>
+          <w:rFonts w:ascii="Consolas" w:hAnsi="Consolas" w:cs="Calibri"/>
+        </w:rPr>
+      </w:pPr>
+      <w:r>
+        <w:rPr>
+          <w:rFonts w:ascii="Consolas" w:hAnsi="Consolas" w:cs="Calibri"/>
+        </w:rPr>
+        <w:t>In this step, I will v</w:t>
+      </w:r>
+      <w:r>
+        <w:rPr>
+          <w:rFonts w:ascii="Consolas" w:hAnsi="Consolas" w:cs="Calibri"/>
+        </w:rPr>
+        <w:t xml:space="preserve">erify that </w:t>
+      </w:r>
+      <w:r>
+        <w:rPr>
+          <w:rFonts w:ascii="Consolas" w:hAnsi="Consolas" w:cs="Calibri"/>
+        </w:rPr>
+        <w:t xml:space="preserve">the </w:t>
+      </w:r>
+      <w:r>
+        <w:rPr>
+          <w:rFonts w:ascii="Consolas" w:hAnsi="Consolas" w:cs="Calibri"/>
+        </w:rPr>
+        <w:t>design works correctly by extracting a SPICE netlist and using HSPICE to perform transient</w:t>
+      </w:r>
+      <w:r>
+        <w:rPr>
+          <w:rFonts w:ascii="Consolas" w:hAnsi="Consolas" w:cs="Calibri"/>
+        </w:rPr>
+        <w:t xml:space="preserve"> </w:t>
+      </w:r>
+      <w:r>
+        <w:rPr>
+          <w:rFonts w:ascii="Consolas" w:hAnsi="Consolas" w:cs="Calibri"/>
+        </w:rPr>
+        <w:t>simulation</w:t>
+      </w:r>
+      <w:r>
+        <w:rPr>
+          <w:rFonts w:ascii="Consolas" w:hAnsi="Consolas" w:cs="Calibri"/>
+        </w:rPr>
+        <w:t xml:space="preserve"> using the .VEC feature.</w:t>
+      </w:r>
+      <w:r>
+        <w:rPr>
+          <w:rFonts w:ascii="Consolas" w:hAnsi="Consolas" w:cs="Calibri"/>
+        </w:rPr>
+        <w:t xml:space="preserve"> I will check the expected waveforms and supply them in the results section.</w:t>
+      </w:r>
+    </w:p>
+    <w:p>
+      <w:pPr>
+        <w:autoSpaceDE w:val="0"/>
+        <w:autoSpaceDN w:val="0"/>
+        <w:adjustRightInd w:val="0"/>
+        <w:spacing w:after="0" w:line="240" w:lineRule="auto"/>
+        <w:rPr>
+          <w:rFonts w:ascii="Consolas" w:hAnsi="Consolas" w:cs="Calibri"/>
+        </w:rPr>
+      </w:pPr>
+    </w:p>
+    <w:p>
+      <w:pPr>
+        <w:autoSpaceDE w:val="0"/>
+        <w:autoSpaceDN w:val="0"/>
+        <w:adjustRightInd w:val="0"/>
+        <w:spacing w:after="0" w:line="240" w:lineRule="auto"/>
+        <w:rPr>
+          <w:rFonts w:ascii="Consolas" w:hAnsi="Consolas" w:cs="Calibri"/>
+        </w:rPr>
+      </w:pPr>
+    </w:p>
+    <w:p>
+      <w:pPr>
+        <w:autoSpaceDE w:val="0"/>
+        <w:autoSpaceDN w:val="0"/>
+        <w:adjustRightInd w:val="0"/>
+        <w:spacing w:after="0" w:line="240" w:lineRule="auto"/>
+        <w:rPr>
+          <w:rFonts w:ascii="Consolas" w:hAnsi="Consolas" w:cs="Calibri"/>
+        </w:rPr>
+      </w:pPr>
+    </w:p>
+    <w:p>
+      <w:pPr>
+        <w:autoSpaceDE w:val="0"/>
+        <w:autoSpaceDN w:val="0"/>
+        <w:adjustRightInd w:val="0"/>
+        <w:spacing w:after="0" w:line="240" w:lineRule="auto"/>
+        <w:rPr>
+          <w:rFonts w:ascii="Consolas" w:hAnsi="Consolas" w:cs="Calibri"/>
+        </w:rPr>
+      </w:pPr>
+      <w:r>
+        <w:rPr>
+          <w:rFonts w:ascii="Consolas" w:hAnsi="Consolas" w:cs="Calibri"/>
+        </w:rPr>
+        <w:lastRenderedPageBreak/>
+        <w:t xml:space="preserve">Step </w:t>
+      </w:r>
+      <w:r>
+        <w:rPr>
+          <w:rFonts w:ascii="Consolas" w:hAnsi="Consolas" w:cs="Calibri"/>
+        </w:rPr>
+        <w:t>3</w:t>
+      </w:r>
+      <w:r>
+        <w:rPr>
+          <w:rFonts w:ascii="Consolas" w:hAnsi="Consolas" w:cs="Calibri"/>
+        </w:rPr>
+        <w:t>: Layout</w:t>
+      </w:r>
+      <w:r>
+        <w:rPr>
+          <w:rFonts w:ascii="Consolas" w:hAnsi="Consolas" w:cs="Calibri"/>
+        </w:rPr>
+        <w:t>s</w:t>
+      </w:r>
+    </w:p>
+    <w:p>
+      <w:pPr>
+        <w:autoSpaceDE w:val="0"/>
+        <w:autoSpaceDN w:val="0"/>
+        <w:adjustRightInd w:val="0"/>
+        <w:spacing w:after="0" w:line="240" w:lineRule="auto"/>
+        <w:rPr>
+          <w:rFonts w:ascii="Consolas" w:hAnsi="Consolas" w:cs="Calibri"/>
+        </w:rPr>
+      </w:pPr>
+    </w:p>
+    <w:p>
+      <w:pPr>
+        <w:autoSpaceDE w:val="0"/>
+        <w:autoSpaceDN w:val="0"/>
+        <w:adjustRightInd w:val="0"/>
+        <w:spacing w:after="0" w:line="240" w:lineRule="auto"/>
+        <w:rPr>
+          <w:rFonts w:ascii="Consolas" w:hAnsi="Consolas" w:cs="Calibri"/>
+        </w:rPr>
+      </w:pPr>
+      <w:r>
+        <w:rPr>
+          <w:rFonts w:ascii="Consolas" w:hAnsi="Consolas" w:cs="Calibri"/>
+        </w:rPr>
+        <w:t xml:space="preserve">In this step, I will generate layouts for the arbiter circuit and one stage of the PUF using Cadence Layout XL with the goal of creating consistent path lengths. </w:t>
+      </w:r>
+      <w:r>
+        <w:rPr>
+          <w:rFonts w:ascii="Consolas" w:hAnsi="Consolas" w:cs="Calibri"/>
+        </w:rPr>
+        <w:t xml:space="preserve">Then I will combine 8-stages of the bitslice circuit with the arbiter. </w:t>
+      </w:r>
+      <w:r>
+        <w:rPr>
+          <w:rFonts w:ascii="Consolas" w:hAnsi="Consolas" w:cs="Calibri"/>
+        </w:rPr>
+        <w:t>The results from this step will be images of the layouts with measurements annotated and screen captures of the design that passes DRC and LVS.</w:t>
+      </w:r>
+    </w:p>
+    <w:p>
+      <w:pPr>
+        <w:autoSpaceDE w:val="0"/>
+        <w:autoSpaceDN w:val="0"/>
+        <w:adjustRightInd w:val="0"/>
+        <w:spacing w:after="0" w:line="240" w:lineRule="auto"/>
+        <w:rPr>
+          <w:rFonts w:ascii="Consolas" w:hAnsi="Consolas" w:cs="Calibri"/>
+        </w:rPr>
+      </w:pPr>
+    </w:p>
+    <w:p>
+      <w:pPr>
+        <w:autoSpaceDE w:val="0"/>
+        <w:autoSpaceDN w:val="0"/>
+        <w:adjustRightInd w:val="0"/>
+        <w:spacing w:after="0" w:line="240" w:lineRule="auto"/>
+        <w:rPr>
+          <w:rFonts w:ascii="Consolas" w:hAnsi="Consolas" w:cs="Calibri"/>
+        </w:rPr>
+      </w:pPr>
+      <w:r>
+        <w:rPr>
+          <w:rFonts w:ascii="Consolas" w:hAnsi="Consolas" w:cs="Calibri"/>
+        </w:rPr>
+        <w:t xml:space="preserve">Step </w:t>
+      </w:r>
+      <w:r>
+        <w:rPr>
+          <w:rFonts w:ascii="Consolas" w:hAnsi="Consolas" w:cs="Calibri"/>
+        </w:rPr>
+        <w:t>4</w:t>
+      </w:r>
+      <w:r>
+        <w:rPr>
+          <w:rFonts w:ascii="Consolas" w:hAnsi="Consolas" w:cs="Calibri"/>
+        </w:rPr>
+        <w:t>: Parasitics Extraction</w:t>
+      </w:r>
+      <w:r>
+        <w:rPr>
+          <w:rFonts w:ascii="Consolas" w:hAnsi="Consolas" w:cs="Calibri"/>
+        </w:rPr>
+        <w:t xml:space="preserve"> and Simulation </w:t>
+      </w:r>
+      <w:r>
+        <w:rPr>
+          <w:rFonts w:ascii="Consolas" w:hAnsi="Consolas" w:cs="Calibri"/>
+        </w:rPr>
+        <w:t xml:space="preserve">Delay </w:t>
+      </w:r>
+      <w:r>
+        <w:rPr>
+          <w:rFonts w:ascii="Consolas" w:hAnsi="Consolas" w:cs="Calibri"/>
+        </w:rPr>
+        <w:t>Results</w:t>
+      </w:r>
+    </w:p>
+    <w:p>
+      <w:pPr>
+        <w:autoSpaceDE w:val="0"/>
+        <w:autoSpaceDN w:val="0"/>
+        <w:adjustRightInd w:val="0"/>
+        <w:spacing w:after="0" w:line="240" w:lineRule="auto"/>
+        <w:rPr>
+          <w:rFonts w:ascii="Consolas" w:hAnsi="Consolas" w:cs="Calibri"/>
+        </w:rPr>
+      </w:pPr>
+    </w:p>
+    <w:p>
+      <w:pPr>
+        <w:autoSpaceDE w:val="0"/>
+        <w:autoSpaceDN w:val="0"/>
+        <w:adjustRightInd w:val="0"/>
+        <w:spacing w:after="0" w:line="240" w:lineRule="auto"/>
+        <w:rPr>
+          <w:rFonts w:ascii="Consolas" w:hAnsi="Consolas" w:cs="Calibri"/>
+        </w:rPr>
+      </w:pPr>
+      <w:r>
+        <w:rPr>
+          <w:rFonts w:ascii="Consolas" w:hAnsi="Consolas" w:cs="Calibri"/>
+        </w:rPr>
+        <w:t>In this step, I will extract a netlist from the layout with parasitics and repeat the simulation from step 2.</w:t>
+      </w:r>
+      <w:r>
+        <w:rPr>
+          <w:rFonts w:ascii="Consolas" w:hAnsi="Consolas" w:cs="Calibri"/>
+        </w:rPr>
+        <w:t xml:space="preserve"> Finally, I will use Cscope waveforms to determine which signal arrives to the arbiter first based on the output value Q</w:t>
+      </w:r>
+      <w:r>
+        <w:rPr>
+          <w:rFonts w:ascii="Consolas" w:hAnsi="Consolas" w:cs="Calibri"/>
+        </w:rPr>
+        <w:t>.</w:t>
+      </w:r>
+    </w:p>
+    <w:p>
+      <w:pPr>
+        <w:autoSpaceDE w:val="0"/>
+        <w:autoSpaceDN w:val="0"/>
+        <w:adjustRightInd w:val="0"/>
+        <w:spacing w:after="0" w:line="240" w:lineRule="auto"/>
+        <w:rPr>
+          <w:rFonts w:ascii="Consolas" w:hAnsi="Consolas" w:cs="Calibri"/>
+        </w:rPr>
+      </w:pPr>
+    </w:p>
+    <w:p>
+      <w:pPr>
+        <w:autoSpaceDE w:val="0"/>
+        <w:autoSpaceDN w:val="0"/>
+        <w:adjustRightInd w:val="0"/>
+        <w:spacing w:after="0" w:line="240" w:lineRule="auto"/>
+        <w:rPr>
+          <w:rFonts w:ascii="Consolas" w:hAnsi="Consolas" w:cs="Calibri"/>
+        </w:rPr>
+      </w:pPr>
+      <w:r>
+        <w:rPr>
+          <w:rFonts w:ascii="Consolas" w:hAnsi="Consolas" w:cs="Calibri"/>
+        </w:rPr>
+        <w:t xml:space="preserve">Step </w:t>
+      </w:r>
+      <w:r>
+        <w:rPr>
+          <w:rFonts w:ascii="Consolas" w:hAnsi="Consolas" w:cs="Calibri"/>
+        </w:rPr>
+        <w:t>5: Conclusion</w:t>
+      </w:r>
+    </w:p>
+    <w:p>
+      <w:pPr>
+        <w:autoSpaceDE w:val="0"/>
+        <w:autoSpaceDN w:val="0"/>
+        <w:adjustRightInd w:val="0"/>
+        <w:spacing w:after="0" w:line="240" w:lineRule="auto"/>
+        <w:rPr>
+          <w:rFonts w:ascii="Consolas" w:hAnsi="Consolas" w:cs="Calibri"/>
+        </w:rPr>
+      </w:pPr>
+    </w:p>
+    <w:p>
+      <w:pPr>
+        <w:autoSpaceDE w:val="0"/>
+        <w:autoSpaceDN w:val="0"/>
+        <w:adjustRightInd w:val="0"/>
+        <w:spacing w:after="0" w:line="240" w:lineRule="auto"/>
+        <w:rPr>
+          <w:rFonts w:ascii="Consolas" w:hAnsi="Consolas" w:cs="Calibri"/>
+        </w:rPr>
+      </w:pPr>
+      <w:r>
+        <w:rPr>
+          <w:rFonts w:ascii="Consolas" w:hAnsi="Consolas" w:cs="Calibri"/>
+        </w:rPr>
+        <w:t>Finally, I will evaluate four challenge-response pairs</w:t>
+      </w:r>
+      <w:r>
+        <w:rPr>
+          <w:rFonts w:ascii="Consolas" w:hAnsi="Consolas" w:cs="Calibri"/>
+        </w:rPr>
+        <w:t xml:space="preserve"> and reflect on the project</w:t>
+      </w:r>
+      <w:r>
+        <w:rPr>
+          <w:rFonts w:ascii="Consolas" w:hAnsi="Consolas" w:cs="Calibri"/>
+        </w:rPr>
+        <w:t>.</w:t>
+      </w:r>
+    </w:p>
+    <w:p>
+      <w:pPr>
+        <w:autoSpaceDE w:val="0"/>
+        <w:autoSpaceDN w:val="0"/>
+        <w:adjustRightInd w:val="0"/>
+        <w:spacing w:after="0" w:line="240" w:lineRule="auto"/>
+        <w:rPr>
+          <w:rFonts w:ascii="Consolas" w:hAnsi="Consolas" w:cs="Calibri"/>
+        </w:rPr>
+      </w:pPr>
+    </w:p>
+    <w:p>
+      <w:pPr>
+        <w:autoSpaceDE w:val="0"/>
+        <w:autoSpaceDN w:val="0"/>
+        <w:adjustRightInd w:val="0"/>
+        <w:spacing w:after="0" w:line="240" w:lineRule="auto"/>
+        <w:rPr>
+          <w:rFonts w:ascii="Consolas" w:hAnsi="Consolas" w:cs="Calibri"/>
+        </w:rPr>
+      </w:pPr>
     </w:p>
     <w:p>
       <w:pPr>
@@ -2103,8 +2061,20 @@
           <w:rFonts w:ascii="Consolas" w:hAnsi="Consolas" w:cs="Calibri"/>
           <w:b/>
           <w:bCs/>
-        </w:rPr>
-      </w:pPr>
+          <w:sz w:val="24"/>
+          <w:szCs w:val="24"/>
+        </w:rPr>
+      </w:pPr>
+      <w:r>
+        <w:rPr>
+          <w:rFonts w:ascii="Consolas" w:hAnsi="Consolas" w:cs="Calibri"/>
+          <w:b/>
+          <w:bCs/>
+          <w:sz w:val="24"/>
+          <w:szCs w:val="24"/>
+        </w:rPr>
+        <w:t>Report Section 3: Results and Analysis</w:t>
+      </w:r>
     </w:p>
     <w:p>
       <w:pPr>
@@ -2115,13 +2085,3412 @@
         <w:ind w:left="720" w:hanging="720"/>
         <w:rPr>
           <w:rFonts w:ascii="Consolas" w:hAnsi="Consolas" w:cs="Calibri"/>
-        </w:rPr>
-      </w:pPr>
-      <w:r>
-        <w:rPr>
-          <w:rFonts w:ascii="Consolas" w:hAnsi="Consolas" w:cs="Calibri"/>
-        </w:rPr>
-        <w:t>TBD:</w:t>
+          <w:b/>
+          <w:bCs/>
+        </w:rPr>
+      </w:pPr>
+    </w:p>
+    <w:p>
+      <w:pPr>
+        <w:autoSpaceDE w:val="0"/>
+        <w:autoSpaceDN w:val="0"/>
+        <w:adjustRightInd w:val="0"/>
+        <w:spacing w:after="0" w:line="240" w:lineRule="auto"/>
+        <w:rPr>
+          <w:rFonts w:ascii="Consolas" w:hAnsi="Consolas" w:cs="Calibri"/>
+          <w:sz w:val="28"/>
+          <w:szCs w:val="28"/>
+        </w:rPr>
+      </w:pPr>
+      <w:r>
+        <w:rPr>
+          <w:rFonts w:ascii="Consolas" w:hAnsi="Consolas" w:cs="Calibri"/>
+          <w:sz w:val="28"/>
+          <w:szCs w:val="28"/>
+        </w:rPr>
+        <w:t>Step 1: Create Schematics and Symbols</w:t>
+      </w:r>
+    </w:p>
+    <w:p>
+      <w:pPr>
+        <w:autoSpaceDE w:val="0"/>
+        <w:autoSpaceDN w:val="0"/>
+        <w:adjustRightInd w:val="0"/>
+        <w:spacing w:after="0" w:line="240" w:lineRule="auto"/>
+        <w:rPr>
+          <w:rFonts w:ascii="Consolas" w:hAnsi="Consolas" w:cs="Calibri"/>
+        </w:rPr>
+      </w:pPr>
+    </w:p>
+    <w:p>
+      <w:pPr>
+        <w:autoSpaceDE w:val="0"/>
+        <w:autoSpaceDN w:val="0"/>
+        <w:adjustRightInd w:val="0"/>
+        <w:spacing w:after="0" w:line="240" w:lineRule="auto"/>
+        <w:rPr>
+          <w:rFonts w:ascii="Consolas" w:hAnsi="Consolas" w:cs="Calibri"/>
+        </w:rPr>
+      </w:pPr>
+      <w:r>
+        <w:rPr>
+          <w:rFonts w:ascii="Consolas" w:hAnsi="Consolas" w:cs="Calibri"/>
+        </w:rPr>
+        <w:t>MUX Bitslice Schematic:</w:t>
+      </w:r>
+    </w:p>
+    <w:p>
+      <w:pPr>
+        <w:autoSpaceDE w:val="0"/>
+        <w:autoSpaceDN w:val="0"/>
+        <w:adjustRightInd w:val="0"/>
+        <w:spacing w:after="0" w:line="240" w:lineRule="auto"/>
+        <w:rPr>
+          <w:rFonts w:ascii="Consolas" w:hAnsi="Consolas" w:cs="Calibri"/>
+        </w:rPr>
+      </w:pPr>
+      <w:r>
+        <w:rPr>
+          <w:rFonts w:ascii="Consolas" w:hAnsi="Consolas" w:cs="Calibri"/>
+          <w:noProof/>
+        </w:rPr>
+        <w:drawing>
+          <wp:inline distT="0" distB="0" distL="0" distR="0" wp14:anchorId="6F00074E" wp14:editId="624D7D60">
+            <wp:extent cx="4835866" cy="4752753"/>
+            <wp:effectExtent l="0" t="0" r="3175" b="0"/>
+            <wp:docPr id="3" name="Picture 3" descr="Diagram&#10;&#10;Description automatically generated"/>
+            <wp:cNvGraphicFramePr>
+              <a:graphicFrameLocks xmlns:a="http://schemas.openxmlformats.org/drawingml/2006/main" noChangeAspect="1"/>
+            </wp:cNvGraphicFramePr>
+            <a:graphic xmlns:a="http://schemas.openxmlformats.org/drawingml/2006/main">
+              <a:graphicData uri="http://schemas.openxmlformats.org/drawingml/2006/picture">
+                <pic:pic xmlns:pic="http://schemas.openxmlformats.org/drawingml/2006/picture">
+                  <pic:nvPicPr>
+                    <pic:cNvPr id="3" name="Picture 3" descr="Diagram&#10;&#10;Description automatically generated"/>
+                    <pic:cNvPicPr/>
+                  </pic:nvPicPr>
+                  <pic:blipFill>
+                    <a:blip r:embed="rId10" cstate="print">
+                      <a:extLst>
+                        <a:ext uri="{28A0092B-C50C-407E-A947-70E740481C1C}">
+                          <a14:useLocalDpi xmlns:a14="http://schemas.microsoft.com/office/drawing/2010/main" val="0"/>
+                        </a:ext>
+                      </a:extLst>
+                    </a:blip>
+                    <a:stretch>
+                      <a:fillRect/>
+                    </a:stretch>
+                  </pic:blipFill>
+                  <pic:spPr>
+                    <a:xfrm>
+                      <a:off x="0" y="0"/>
+                      <a:ext cx="4851463" cy="4768082"/>
+                    </a:xfrm>
+                    <a:prstGeom prst="rect">
+                      <a:avLst/>
+                    </a:prstGeom>
+                  </pic:spPr>
+                </pic:pic>
+              </a:graphicData>
+            </a:graphic>
+          </wp:inline>
+        </w:drawing>
+      </w:r>
+    </w:p>
+    <w:p>
+      <w:pPr>
+        <w:autoSpaceDE w:val="0"/>
+        <w:autoSpaceDN w:val="0"/>
+        <w:adjustRightInd w:val="0"/>
+        <w:spacing w:after="0" w:line="240" w:lineRule="auto"/>
+        <w:rPr>
+          <w:rFonts w:ascii="Consolas" w:hAnsi="Consolas" w:cs="Calibri"/>
+        </w:rPr>
+      </w:pPr>
+    </w:p>
+    <w:p>
+      <w:pPr>
+        <w:autoSpaceDE w:val="0"/>
+        <w:autoSpaceDN w:val="0"/>
+        <w:adjustRightInd w:val="0"/>
+        <w:spacing w:after="0" w:line="240" w:lineRule="auto"/>
+        <w:rPr>
+          <w:rFonts w:ascii="Consolas" w:hAnsi="Consolas" w:cs="Calibri"/>
+        </w:rPr>
+      </w:pPr>
+    </w:p>
+    <w:p>
+      <w:pPr>
+        <w:autoSpaceDE w:val="0"/>
+        <w:autoSpaceDN w:val="0"/>
+        <w:adjustRightInd w:val="0"/>
+        <w:spacing w:after="0" w:line="240" w:lineRule="auto"/>
+        <w:rPr>
+          <w:rFonts w:ascii="Consolas" w:hAnsi="Consolas" w:cs="Calibri"/>
+        </w:rPr>
+      </w:pPr>
+    </w:p>
+    <w:p>
+      <w:pPr>
+        <w:autoSpaceDE w:val="0"/>
+        <w:autoSpaceDN w:val="0"/>
+        <w:adjustRightInd w:val="0"/>
+        <w:spacing w:after="0" w:line="240" w:lineRule="auto"/>
+        <w:rPr>
+          <w:rFonts w:ascii="Consolas" w:hAnsi="Consolas" w:cs="Calibri"/>
+        </w:rPr>
+      </w:pPr>
+    </w:p>
+    <w:p>
+      <w:pPr>
+        <w:autoSpaceDE w:val="0"/>
+        <w:autoSpaceDN w:val="0"/>
+        <w:adjustRightInd w:val="0"/>
+        <w:spacing w:after="0" w:line="240" w:lineRule="auto"/>
+        <w:rPr>
+          <w:rFonts w:ascii="Consolas" w:hAnsi="Consolas" w:cs="Calibri"/>
+        </w:rPr>
+      </w:pPr>
+    </w:p>
+    <w:p>
+      <w:pPr>
+        <w:autoSpaceDE w:val="0"/>
+        <w:autoSpaceDN w:val="0"/>
+        <w:adjustRightInd w:val="0"/>
+        <w:spacing w:after="0" w:line="240" w:lineRule="auto"/>
+        <w:rPr>
+          <w:rFonts w:ascii="Consolas" w:hAnsi="Consolas" w:cs="Calibri"/>
+        </w:rPr>
+      </w:pPr>
+      <w:r>
+        <w:rPr>
+          <w:rFonts w:ascii="Consolas" w:hAnsi="Consolas" w:cs="Calibri"/>
+        </w:rPr>
+        <w:t>MUX Bitslice Symbol:</w:t>
+      </w:r>
+    </w:p>
+    <w:p>
+      <w:pPr>
+        <w:autoSpaceDE w:val="0"/>
+        <w:autoSpaceDN w:val="0"/>
+        <w:adjustRightInd w:val="0"/>
+        <w:spacing w:after="0" w:line="240" w:lineRule="auto"/>
+        <w:rPr>
+          <w:rFonts w:ascii="Consolas" w:hAnsi="Consolas" w:cs="Calibri"/>
+        </w:rPr>
+      </w:pPr>
+      <w:r>
+        <w:rPr>
+          <w:rFonts w:ascii="Consolas" w:hAnsi="Consolas" w:cs="Calibri"/>
+          <w:noProof/>
+        </w:rPr>
+        <w:drawing>
+          <wp:inline distT="0" distB="0" distL="0" distR="0" wp14:anchorId="5EF53CBE" wp14:editId="14AE6F67">
+            <wp:extent cx="3465269" cy="4167963"/>
+            <wp:effectExtent l="0" t="0" r="1905" b="4445"/>
+            <wp:docPr id="7" name="Picture 7" descr="A picture containing text, light, dark, night&#10;&#10;Description automatically generated"/>
+            <wp:cNvGraphicFramePr>
+              <a:graphicFrameLocks xmlns:a="http://schemas.openxmlformats.org/drawingml/2006/main" noChangeAspect="1"/>
+            </wp:cNvGraphicFramePr>
+            <a:graphic xmlns:a="http://schemas.openxmlformats.org/drawingml/2006/main">
+              <a:graphicData uri="http://schemas.openxmlformats.org/drawingml/2006/picture">
+                <pic:pic xmlns:pic="http://schemas.openxmlformats.org/drawingml/2006/picture">
+                  <pic:nvPicPr>
+                    <pic:cNvPr id="7" name="Picture 7" descr="A picture containing text, light, dark, night&#10;&#10;Description automatically generated"/>
+                    <pic:cNvPicPr/>
+                  </pic:nvPicPr>
+                  <pic:blipFill>
+                    <a:blip r:embed="rId11" cstate="print">
+                      <a:extLst>
+                        <a:ext uri="{28A0092B-C50C-407E-A947-70E740481C1C}">
+                          <a14:useLocalDpi xmlns:a14="http://schemas.microsoft.com/office/drawing/2010/main" val="0"/>
+                        </a:ext>
+                      </a:extLst>
+                    </a:blip>
+                    <a:stretch>
+                      <a:fillRect/>
+                    </a:stretch>
+                  </pic:blipFill>
+                  <pic:spPr>
+                    <a:xfrm>
+                      <a:off x="0" y="0"/>
+                      <a:ext cx="3472807" cy="4177029"/>
+                    </a:xfrm>
+                    <a:prstGeom prst="rect">
+                      <a:avLst/>
+                    </a:prstGeom>
+                  </pic:spPr>
+                </pic:pic>
+              </a:graphicData>
+            </a:graphic>
+          </wp:inline>
+        </w:drawing>
+      </w:r>
+    </w:p>
+    <w:p>
+      <w:pPr>
+        <w:autoSpaceDE w:val="0"/>
+        <w:autoSpaceDN w:val="0"/>
+        <w:adjustRightInd w:val="0"/>
+        <w:spacing w:after="0" w:line="240" w:lineRule="auto"/>
+        <w:rPr>
+          <w:rFonts w:ascii="Consolas" w:hAnsi="Consolas" w:cs="Calibri"/>
+        </w:rPr>
+      </w:pPr>
+    </w:p>
+    <w:p>
+      <w:pPr>
+        <w:autoSpaceDE w:val="0"/>
+        <w:autoSpaceDN w:val="0"/>
+        <w:adjustRightInd w:val="0"/>
+        <w:spacing w:after="0" w:line="240" w:lineRule="auto"/>
+        <w:rPr>
+          <w:rFonts w:ascii="Consolas" w:hAnsi="Consolas" w:cs="Calibri"/>
+        </w:rPr>
+      </w:pPr>
+      <w:r>
+        <w:rPr>
+          <w:rFonts w:ascii="Consolas" w:hAnsi="Consolas" w:cs="Calibri"/>
+        </w:rPr>
+        <w:t>Arbiter Schematic:</w:t>
+      </w:r>
+    </w:p>
+    <w:p>
+      <w:pPr>
+        <w:autoSpaceDE w:val="0"/>
+        <w:autoSpaceDN w:val="0"/>
+        <w:adjustRightInd w:val="0"/>
+        <w:spacing w:after="0" w:line="240" w:lineRule="auto"/>
+        <w:rPr>
+          <w:rFonts w:ascii="Consolas" w:hAnsi="Consolas" w:cs="Calibri"/>
+        </w:rPr>
+      </w:pPr>
+      <w:r>
+        <w:rPr>
+          <w:rFonts w:ascii="Consolas" w:hAnsi="Consolas" w:cs="Calibri"/>
+          <w:noProof/>
+        </w:rPr>
+        <w:drawing>
+          <wp:inline distT="0" distB="0" distL="0" distR="0" wp14:anchorId="260243E3" wp14:editId="4992C748">
+            <wp:extent cx="6675120" cy="4064635"/>
+            <wp:effectExtent l="0" t="0" r="0" b="0"/>
+            <wp:docPr id="4" name="Picture 4" descr="A picture containing text, light, bunch&#10;&#10;Description automatically generated"/>
+            <wp:cNvGraphicFramePr>
+              <a:graphicFrameLocks xmlns:a="http://schemas.openxmlformats.org/drawingml/2006/main" noChangeAspect="1"/>
+            </wp:cNvGraphicFramePr>
+            <a:graphic xmlns:a="http://schemas.openxmlformats.org/drawingml/2006/main">
+              <a:graphicData uri="http://schemas.openxmlformats.org/drawingml/2006/picture">
+                <pic:pic xmlns:pic="http://schemas.openxmlformats.org/drawingml/2006/picture">
+                  <pic:nvPicPr>
+                    <pic:cNvPr id="4" name="Picture 4" descr="A picture containing text, light, bunch&#10;&#10;Description automatically generated"/>
+                    <pic:cNvPicPr/>
+                  </pic:nvPicPr>
+                  <pic:blipFill>
+                    <a:blip r:embed="rId12" cstate="print">
+                      <a:extLst>
+                        <a:ext uri="{28A0092B-C50C-407E-A947-70E740481C1C}">
+                          <a14:useLocalDpi xmlns:a14="http://schemas.microsoft.com/office/drawing/2010/main" val="0"/>
+                        </a:ext>
+                      </a:extLst>
+                    </a:blip>
+                    <a:stretch>
+                      <a:fillRect/>
+                    </a:stretch>
+                  </pic:blipFill>
+                  <pic:spPr>
+                    <a:xfrm>
+                      <a:off x="0" y="0"/>
+                      <a:ext cx="6675120" cy="4064635"/>
+                    </a:xfrm>
+                    <a:prstGeom prst="rect">
+                      <a:avLst/>
+                    </a:prstGeom>
+                  </pic:spPr>
+                </pic:pic>
+              </a:graphicData>
+            </a:graphic>
+          </wp:inline>
+        </w:drawing>
+      </w:r>
+    </w:p>
+    <w:p>
+      <w:pPr>
+        <w:autoSpaceDE w:val="0"/>
+        <w:autoSpaceDN w:val="0"/>
+        <w:adjustRightInd w:val="0"/>
+        <w:spacing w:after="0" w:line="240" w:lineRule="auto"/>
+        <w:rPr>
+          <w:rFonts w:ascii="Consolas" w:hAnsi="Consolas" w:cs="Calibri"/>
+        </w:rPr>
+      </w:pPr>
+    </w:p>
+    <w:p>
+      <w:pPr>
+        <w:autoSpaceDE w:val="0"/>
+        <w:autoSpaceDN w:val="0"/>
+        <w:adjustRightInd w:val="0"/>
+        <w:spacing w:after="0" w:line="240" w:lineRule="auto"/>
+        <w:rPr>
+          <w:rFonts w:ascii="Consolas" w:hAnsi="Consolas" w:cs="Calibri"/>
+        </w:rPr>
+      </w:pPr>
+    </w:p>
+    <w:p>
+      <w:pPr>
+        <w:autoSpaceDE w:val="0"/>
+        <w:autoSpaceDN w:val="0"/>
+        <w:adjustRightInd w:val="0"/>
+        <w:spacing w:after="0" w:line="240" w:lineRule="auto"/>
+        <w:rPr>
+          <w:rFonts w:ascii="Consolas" w:hAnsi="Consolas" w:cs="Calibri"/>
+        </w:rPr>
+      </w:pPr>
+    </w:p>
+    <w:p>
+      <w:pPr>
+        <w:autoSpaceDE w:val="0"/>
+        <w:autoSpaceDN w:val="0"/>
+        <w:adjustRightInd w:val="0"/>
+        <w:spacing w:after="0" w:line="240" w:lineRule="auto"/>
+        <w:rPr>
+          <w:rFonts w:ascii="Consolas" w:hAnsi="Consolas" w:cs="Calibri"/>
+        </w:rPr>
+      </w:pPr>
+    </w:p>
+    <w:p>
+      <w:pPr>
+        <w:autoSpaceDE w:val="0"/>
+        <w:autoSpaceDN w:val="0"/>
+        <w:adjustRightInd w:val="0"/>
+        <w:spacing w:after="0" w:line="240" w:lineRule="auto"/>
+        <w:rPr>
+          <w:rFonts w:ascii="Consolas" w:hAnsi="Consolas" w:cs="Calibri"/>
+        </w:rPr>
+      </w:pPr>
+      <w:r>
+        <w:rPr>
+          <w:rFonts w:ascii="Consolas" w:hAnsi="Consolas" w:cs="Calibri"/>
+        </w:rPr>
+        <w:t>Arbiter Symbol:</w:t>
+      </w:r>
+    </w:p>
+    <w:p>
+      <w:pPr>
+        <w:autoSpaceDE w:val="0"/>
+        <w:autoSpaceDN w:val="0"/>
+        <w:adjustRightInd w:val="0"/>
+        <w:spacing w:after="0" w:line="240" w:lineRule="auto"/>
+        <w:rPr>
+          <w:rFonts w:ascii="Consolas" w:hAnsi="Consolas" w:cs="Calibri"/>
+        </w:rPr>
+      </w:pPr>
+      <w:r>
+        <w:rPr>
+          <w:rFonts w:ascii="Consolas" w:hAnsi="Consolas" w:cs="Calibri"/>
+          <w:noProof/>
+        </w:rPr>
+        <w:drawing>
+          <wp:inline distT="0" distB="0" distL="0" distR="0" wp14:anchorId="78CFE570" wp14:editId="71938DD3">
+            <wp:extent cx="4412512" cy="3798073"/>
+            <wp:effectExtent l="0" t="0" r="7620" b="0"/>
+            <wp:docPr id="8" name="Picture 8" descr="A picture containing text, light, dark, meter&#10;&#10;Description automatically generated"/>
+            <wp:cNvGraphicFramePr>
+              <a:graphicFrameLocks xmlns:a="http://schemas.openxmlformats.org/drawingml/2006/main" noChangeAspect="1"/>
+            </wp:cNvGraphicFramePr>
+            <a:graphic xmlns:a="http://schemas.openxmlformats.org/drawingml/2006/main">
+              <a:graphicData uri="http://schemas.openxmlformats.org/drawingml/2006/picture">
+                <pic:pic xmlns:pic="http://schemas.openxmlformats.org/drawingml/2006/picture">
+                  <pic:nvPicPr>
+                    <pic:cNvPr id="8" name="Picture 8" descr="A picture containing text, light, dark, meter&#10;&#10;Description automatically generated"/>
+                    <pic:cNvPicPr/>
+                  </pic:nvPicPr>
+                  <pic:blipFill>
+                    <a:blip r:embed="rId13" cstate="print">
+                      <a:extLst>
+                        <a:ext uri="{28A0092B-C50C-407E-A947-70E740481C1C}">
+                          <a14:useLocalDpi xmlns:a14="http://schemas.microsoft.com/office/drawing/2010/main" val="0"/>
+                        </a:ext>
+                      </a:extLst>
+                    </a:blip>
+                    <a:stretch>
+                      <a:fillRect/>
+                    </a:stretch>
+                  </pic:blipFill>
+                  <pic:spPr>
+                    <a:xfrm>
+                      <a:off x="0" y="0"/>
+                      <a:ext cx="4418317" cy="3803069"/>
+                    </a:xfrm>
+                    <a:prstGeom prst="rect">
+                      <a:avLst/>
+                    </a:prstGeom>
+                  </pic:spPr>
+                </pic:pic>
+              </a:graphicData>
+            </a:graphic>
+          </wp:inline>
+        </w:drawing>
+      </w:r>
+    </w:p>
+    <w:p>
+      <w:pPr>
+        <w:autoSpaceDE w:val="0"/>
+        <w:autoSpaceDN w:val="0"/>
+        <w:adjustRightInd w:val="0"/>
+        <w:spacing w:after="0" w:line="240" w:lineRule="auto"/>
+        <w:rPr>
+          <w:rFonts w:ascii="Consolas" w:hAnsi="Consolas" w:cs="Calibri"/>
+        </w:rPr>
+      </w:pPr>
+    </w:p>
+    <w:p>
+      <w:pPr>
+        <w:autoSpaceDE w:val="0"/>
+        <w:autoSpaceDN w:val="0"/>
+        <w:adjustRightInd w:val="0"/>
+        <w:spacing w:after="0" w:line="240" w:lineRule="auto"/>
+        <w:rPr>
+          <w:rFonts w:ascii="Consolas" w:hAnsi="Consolas" w:cs="Calibri"/>
+        </w:rPr>
+      </w:pPr>
+      <w:r>
+        <w:rPr>
+          <w:rFonts w:ascii="Consolas" w:hAnsi="Consolas" w:cs="Calibri"/>
+        </w:rPr>
+        <w:t xml:space="preserve">8-stage </w:t>
+      </w:r>
+      <w:r>
+        <w:rPr>
+          <w:rFonts w:ascii="Consolas" w:hAnsi="Consolas" w:cs="Calibri"/>
+        </w:rPr>
+        <w:t xml:space="preserve">Arbiter </w:t>
+      </w:r>
+      <w:r>
+        <w:rPr>
+          <w:rFonts w:ascii="Consolas" w:hAnsi="Consolas" w:cs="Calibri"/>
+        </w:rPr>
+        <w:t>PUF Schematic</w:t>
+      </w:r>
+      <w:r>
+        <w:rPr>
+          <w:rFonts w:ascii="Consolas" w:hAnsi="Consolas" w:cs="Calibri"/>
+        </w:rPr>
+        <w:t>:</w:t>
+      </w:r>
+    </w:p>
+    <w:p>
+      <w:pPr>
+        <w:autoSpaceDE w:val="0"/>
+        <w:autoSpaceDN w:val="0"/>
+        <w:adjustRightInd w:val="0"/>
+        <w:spacing w:after="0" w:line="240" w:lineRule="auto"/>
+        <w:rPr>
+          <w:rFonts w:ascii="Consolas" w:hAnsi="Consolas" w:cs="Calibri"/>
+        </w:rPr>
+      </w:pPr>
+    </w:p>
+    <w:p>
+      <w:pPr>
+        <w:autoSpaceDE w:val="0"/>
+        <w:autoSpaceDN w:val="0"/>
+        <w:adjustRightInd w:val="0"/>
+        <w:spacing w:after="0" w:line="240" w:lineRule="auto"/>
+        <w:rPr>
+          <w:rFonts w:ascii="Consolas" w:hAnsi="Consolas" w:cs="Calibri"/>
+        </w:rPr>
+      </w:pPr>
+      <w:r>
+        <w:rPr>
+          <w:rFonts w:ascii="Consolas" w:hAnsi="Consolas" w:cs="Calibri"/>
+          <w:noProof/>
+        </w:rPr>
+        <w:drawing>
+          <wp:inline distT="0" distB="0" distL="0" distR="0" wp14:anchorId="46AC8C61" wp14:editId="7D084A58">
+            <wp:extent cx="6675120" cy="1858645"/>
+            <wp:effectExtent l="0" t="0" r="0" b="8255"/>
+            <wp:docPr id="9" name="Picture 9" descr="A picture containing text, outdoor, light, green&#10;&#10;Description automatically generated"/>
+            <wp:cNvGraphicFramePr>
+              <a:graphicFrameLocks xmlns:a="http://schemas.openxmlformats.org/drawingml/2006/main" noChangeAspect="1"/>
+            </wp:cNvGraphicFramePr>
+            <a:graphic xmlns:a="http://schemas.openxmlformats.org/drawingml/2006/main">
+              <a:graphicData uri="http://schemas.openxmlformats.org/drawingml/2006/picture">
+                <pic:pic xmlns:pic="http://schemas.openxmlformats.org/drawingml/2006/picture">
+                  <pic:nvPicPr>
+                    <pic:cNvPr id="9" name="Picture 9" descr="A picture containing text, outdoor, light, green&#10;&#10;Description automatically generated"/>
+                    <pic:cNvPicPr/>
+                  </pic:nvPicPr>
+                  <pic:blipFill>
+                    <a:blip r:embed="rId14" cstate="print">
+                      <a:extLst>
+                        <a:ext uri="{28A0092B-C50C-407E-A947-70E740481C1C}">
+                          <a14:useLocalDpi xmlns:a14="http://schemas.microsoft.com/office/drawing/2010/main" val="0"/>
+                        </a:ext>
+                      </a:extLst>
+                    </a:blip>
+                    <a:stretch>
+                      <a:fillRect/>
+                    </a:stretch>
+                  </pic:blipFill>
+                  <pic:spPr>
+                    <a:xfrm>
+                      <a:off x="0" y="0"/>
+                      <a:ext cx="6675120" cy="1858645"/>
+                    </a:xfrm>
+                    <a:prstGeom prst="rect">
+                      <a:avLst/>
+                    </a:prstGeom>
+                  </pic:spPr>
+                </pic:pic>
+              </a:graphicData>
+            </a:graphic>
+          </wp:inline>
+        </w:drawing>
+      </w:r>
+    </w:p>
+    <w:p>
+      <w:pPr>
+        <w:autoSpaceDE w:val="0"/>
+        <w:autoSpaceDN w:val="0"/>
+        <w:adjustRightInd w:val="0"/>
+        <w:spacing w:after="0" w:line="240" w:lineRule="auto"/>
+        <w:rPr>
+          <w:rFonts w:ascii="Consolas" w:hAnsi="Consolas" w:cs="Calibri"/>
+        </w:rPr>
+      </w:pPr>
+    </w:p>
+    <w:p>
+      <w:pPr>
+        <w:autoSpaceDE w:val="0"/>
+        <w:autoSpaceDN w:val="0"/>
+        <w:adjustRightInd w:val="0"/>
+        <w:spacing w:after="0" w:line="240" w:lineRule="auto"/>
+        <w:rPr>
+          <w:rFonts w:ascii="Consolas" w:hAnsi="Consolas" w:cs="Calibri"/>
+        </w:rPr>
+      </w:pPr>
+    </w:p>
+    <w:p>
+      <w:pPr>
+        <w:autoSpaceDE w:val="0"/>
+        <w:autoSpaceDN w:val="0"/>
+        <w:adjustRightInd w:val="0"/>
+        <w:spacing w:after="0" w:line="240" w:lineRule="auto"/>
+        <w:rPr>
+          <w:rFonts w:ascii="Consolas" w:hAnsi="Consolas" w:cs="Calibri"/>
+        </w:rPr>
+      </w:pPr>
+    </w:p>
+    <w:p>
+      <w:pPr>
+        <w:autoSpaceDE w:val="0"/>
+        <w:autoSpaceDN w:val="0"/>
+        <w:adjustRightInd w:val="0"/>
+        <w:spacing w:after="0" w:line="240" w:lineRule="auto"/>
+        <w:rPr>
+          <w:rFonts w:ascii="Consolas" w:hAnsi="Consolas" w:cs="Calibri"/>
+        </w:rPr>
+      </w:pPr>
+    </w:p>
+    <w:p>
+      <w:pPr>
+        <w:autoSpaceDE w:val="0"/>
+        <w:autoSpaceDN w:val="0"/>
+        <w:adjustRightInd w:val="0"/>
+        <w:spacing w:after="0" w:line="240" w:lineRule="auto"/>
+        <w:rPr>
+          <w:rFonts w:ascii="Consolas" w:hAnsi="Consolas" w:cs="Calibri"/>
+        </w:rPr>
+      </w:pPr>
+    </w:p>
+    <w:p>
+      <w:pPr>
+        <w:autoSpaceDE w:val="0"/>
+        <w:autoSpaceDN w:val="0"/>
+        <w:adjustRightInd w:val="0"/>
+        <w:spacing w:after="0" w:line="240" w:lineRule="auto"/>
+        <w:rPr>
+          <w:rFonts w:ascii="Consolas" w:hAnsi="Consolas" w:cs="Calibri"/>
+        </w:rPr>
+      </w:pPr>
+    </w:p>
+    <w:p>
+      <w:pPr>
+        <w:autoSpaceDE w:val="0"/>
+        <w:autoSpaceDN w:val="0"/>
+        <w:adjustRightInd w:val="0"/>
+        <w:spacing w:after="0" w:line="240" w:lineRule="auto"/>
+        <w:rPr>
+          <w:rFonts w:ascii="Consolas" w:hAnsi="Consolas" w:cs="Calibri"/>
+        </w:rPr>
+      </w:pPr>
+    </w:p>
+    <w:p>
+      <w:pPr>
+        <w:autoSpaceDE w:val="0"/>
+        <w:autoSpaceDN w:val="0"/>
+        <w:adjustRightInd w:val="0"/>
+        <w:spacing w:after="0" w:line="240" w:lineRule="auto"/>
+        <w:rPr>
+          <w:rFonts w:ascii="Consolas" w:hAnsi="Consolas" w:cs="Calibri"/>
+        </w:rPr>
+      </w:pPr>
+    </w:p>
+    <w:p>
+      <w:pPr>
+        <w:autoSpaceDE w:val="0"/>
+        <w:autoSpaceDN w:val="0"/>
+        <w:adjustRightInd w:val="0"/>
+        <w:spacing w:after="0" w:line="240" w:lineRule="auto"/>
+        <w:rPr>
+          <w:rFonts w:ascii="Consolas" w:hAnsi="Consolas" w:cs="Calibri"/>
+        </w:rPr>
+      </w:pPr>
+    </w:p>
+    <w:p>
+      <w:pPr>
+        <w:autoSpaceDE w:val="0"/>
+        <w:autoSpaceDN w:val="0"/>
+        <w:adjustRightInd w:val="0"/>
+        <w:spacing w:after="0" w:line="240" w:lineRule="auto"/>
+        <w:rPr>
+          <w:rFonts w:ascii="Consolas" w:hAnsi="Consolas" w:cs="Calibri"/>
+        </w:rPr>
+      </w:pPr>
+    </w:p>
+    <w:p>
+      <w:pPr>
+        <w:autoSpaceDE w:val="0"/>
+        <w:autoSpaceDN w:val="0"/>
+        <w:adjustRightInd w:val="0"/>
+        <w:spacing w:after="0" w:line="240" w:lineRule="auto"/>
+        <w:rPr>
+          <w:rFonts w:ascii="Consolas" w:hAnsi="Consolas" w:cs="Calibri"/>
+        </w:rPr>
+      </w:pPr>
+    </w:p>
+    <w:p>
+      <w:pPr>
+        <w:autoSpaceDE w:val="0"/>
+        <w:autoSpaceDN w:val="0"/>
+        <w:adjustRightInd w:val="0"/>
+        <w:spacing w:after="0" w:line="240" w:lineRule="auto"/>
+        <w:rPr>
+          <w:rFonts w:ascii="Consolas" w:hAnsi="Consolas" w:cs="Calibri"/>
+        </w:rPr>
+      </w:pPr>
+    </w:p>
+    <w:p>
+      <w:pPr>
+        <w:autoSpaceDE w:val="0"/>
+        <w:autoSpaceDN w:val="0"/>
+        <w:adjustRightInd w:val="0"/>
+        <w:spacing w:after="0" w:line="240" w:lineRule="auto"/>
+        <w:rPr>
+          <w:rFonts w:ascii="Consolas" w:hAnsi="Consolas" w:cs="Calibri"/>
+        </w:rPr>
+      </w:pPr>
+    </w:p>
+    <w:p>
+      <w:pPr>
+        <w:autoSpaceDE w:val="0"/>
+        <w:autoSpaceDN w:val="0"/>
+        <w:adjustRightInd w:val="0"/>
+        <w:spacing w:after="0" w:line="240" w:lineRule="auto"/>
+        <w:rPr>
+          <w:rFonts w:ascii="Consolas" w:hAnsi="Consolas" w:cs="Calibri"/>
+        </w:rPr>
+      </w:pPr>
+    </w:p>
+    <w:p>
+      <w:pPr>
+        <w:autoSpaceDE w:val="0"/>
+        <w:autoSpaceDN w:val="0"/>
+        <w:adjustRightInd w:val="0"/>
+        <w:spacing w:after="0" w:line="240" w:lineRule="auto"/>
+        <w:rPr>
+          <w:rFonts w:ascii="Consolas" w:hAnsi="Consolas" w:cs="Calibri"/>
+        </w:rPr>
+      </w:pPr>
+    </w:p>
+    <w:p>
+      <w:pPr>
+        <w:autoSpaceDE w:val="0"/>
+        <w:autoSpaceDN w:val="0"/>
+        <w:adjustRightInd w:val="0"/>
+        <w:spacing w:after="0" w:line="240" w:lineRule="auto"/>
+        <w:rPr>
+          <w:rFonts w:ascii="Consolas" w:hAnsi="Consolas" w:cs="Calibri"/>
+        </w:rPr>
+      </w:pPr>
+    </w:p>
+    <w:p>
+      <w:pPr>
+        <w:autoSpaceDE w:val="0"/>
+        <w:autoSpaceDN w:val="0"/>
+        <w:adjustRightInd w:val="0"/>
+        <w:spacing w:after="0" w:line="240" w:lineRule="auto"/>
+        <w:rPr>
+          <w:rFonts w:ascii="Consolas" w:hAnsi="Consolas" w:cs="Calibri"/>
+        </w:rPr>
+      </w:pPr>
+    </w:p>
+    <w:p>
+      <w:pPr>
+        <w:autoSpaceDE w:val="0"/>
+        <w:autoSpaceDN w:val="0"/>
+        <w:adjustRightInd w:val="0"/>
+        <w:spacing w:after="0" w:line="240" w:lineRule="auto"/>
+        <w:rPr>
+          <w:rFonts w:ascii="Consolas" w:hAnsi="Consolas" w:cs="Calibri"/>
+        </w:rPr>
+      </w:pPr>
+    </w:p>
+    <w:p>
+      <w:pPr>
+        <w:autoSpaceDE w:val="0"/>
+        <w:autoSpaceDN w:val="0"/>
+        <w:adjustRightInd w:val="0"/>
+        <w:spacing w:after="0" w:line="240" w:lineRule="auto"/>
+        <w:rPr>
+          <w:rFonts w:ascii="Consolas" w:hAnsi="Consolas" w:cs="Calibri"/>
+          <w:sz w:val="28"/>
+          <w:szCs w:val="28"/>
+        </w:rPr>
+      </w:pPr>
+      <w:r>
+        <w:rPr>
+          <w:rFonts w:ascii="Consolas" w:hAnsi="Consolas" w:cs="Calibri"/>
+          <w:sz w:val="28"/>
+          <w:szCs w:val="28"/>
+        </w:rPr>
+        <w:t>Step 2: Check Functionality of Schematics</w:t>
+      </w:r>
+    </w:p>
+    <w:p>
+      <w:pPr>
+        <w:autoSpaceDE w:val="0"/>
+        <w:autoSpaceDN w:val="0"/>
+        <w:adjustRightInd w:val="0"/>
+        <w:spacing w:after="0" w:line="240" w:lineRule="auto"/>
+        <w:rPr>
+          <w:rFonts w:ascii="Consolas" w:hAnsi="Consolas" w:cs="Calibri"/>
+          <w:sz w:val="28"/>
+          <w:szCs w:val="28"/>
+        </w:rPr>
+      </w:pPr>
+    </w:p>
+    <w:p>
+      <w:pPr>
+        <w:autoSpaceDE w:val="0"/>
+        <w:autoSpaceDN w:val="0"/>
+        <w:adjustRightInd w:val="0"/>
+        <w:spacing w:after="0" w:line="240" w:lineRule="auto"/>
+        <w:rPr>
+          <w:rFonts w:ascii="Consolas" w:hAnsi="Consolas" w:cs="Calibri"/>
+        </w:rPr>
+      </w:pPr>
+      <w:r>
+        <w:rPr>
+          <w:rFonts w:ascii="Consolas" w:hAnsi="Consolas" w:cs="Calibri"/>
+        </w:rPr>
+        <w:t>MUX Bitslice Schematic Waveforms:</w:t>
+      </w:r>
+    </w:p>
+    <w:p>
+      <w:pPr>
+        <w:autoSpaceDE w:val="0"/>
+        <w:autoSpaceDN w:val="0"/>
+        <w:adjustRightInd w:val="0"/>
+        <w:spacing w:after="0" w:line="240" w:lineRule="auto"/>
+        <w:rPr>
+          <w:rFonts w:ascii="Consolas" w:hAnsi="Consolas" w:cs="Calibri"/>
+        </w:rPr>
+      </w:pPr>
+      <w:r>
+        <w:rPr>
+          <w:rFonts w:ascii="Consolas" w:hAnsi="Consolas" w:cs="Calibri"/>
+          <w:noProof/>
+        </w:rPr>
+        <w:drawing>
+          <wp:inline distT="0" distB="0" distL="0" distR="0" wp14:anchorId="2DFAA527" wp14:editId="1A371ED7">
+            <wp:extent cx="5038982" cy="4037611"/>
+            <wp:effectExtent l="0" t="0" r="0" b="1270"/>
+            <wp:docPr id="5" name="Picture 5" descr="Graphical user interface, chart&#10;&#10;Description automatically generated"/>
+            <wp:cNvGraphicFramePr>
+              <a:graphicFrameLocks xmlns:a="http://schemas.openxmlformats.org/drawingml/2006/main" noChangeAspect="1"/>
+            </wp:cNvGraphicFramePr>
+            <a:graphic xmlns:a="http://schemas.openxmlformats.org/drawingml/2006/main">
+              <a:graphicData uri="http://schemas.openxmlformats.org/drawingml/2006/picture">
+                <pic:pic xmlns:pic="http://schemas.openxmlformats.org/drawingml/2006/picture">
+                  <pic:nvPicPr>
+                    <pic:cNvPr id="5" name="Picture 5" descr="Graphical user interface, chart&#10;&#10;Description automatically generated"/>
+                    <pic:cNvPicPr/>
+                  </pic:nvPicPr>
+                  <pic:blipFill>
+                    <a:blip r:embed="rId15" cstate="print">
+                      <a:extLst>
+                        <a:ext uri="{28A0092B-C50C-407E-A947-70E740481C1C}">
+                          <a14:useLocalDpi xmlns:a14="http://schemas.microsoft.com/office/drawing/2010/main" val="0"/>
+                        </a:ext>
+                      </a:extLst>
+                    </a:blip>
+                    <a:stretch>
+                      <a:fillRect/>
+                    </a:stretch>
+                  </pic:blipFill>
+                  <pic:spPr>
+                    <a:xfrm>
+                      <a:off x="0" y="0"/>
+                      <a:ext cx="5059068" cy="4053705"/>
+                    </a:xfrm>
+                    <a:prstGeom prst="rect">
+                      <a:avLst/>
+                    </a:prstGeom>
+                  </pic:spPr>
+                </pic:pic>
+              </a:graphicData>
+            </a:graphic>
+          </wp:inline>
+        </w:drawing>
+      </w:r>
+    </w:p>
+    <w:p>
+      <w:pPr>
+        <w:autoSpaceDE w:val="0"/>
+        <w:autoSpaceDN w:val="0"/>
+        <w:adjustRightInd w:val="0"/>
+        <w:spacing w:after="0" w:line="240" w:lineRule="auto"/>
+        <w:rPr>
+          <w:rFonts w:ascii="Consolas" w:hAnsi="Consolas" w:cs="Calibri"/>
+        </w:rPr>
+      </w:pPr>
+    </w:p>
+    <w:p>
+      <w:pPr>
+        <w:autoSpaceDE w:val="0"/>
+        <w:autoSpaceDN w:val="0"/>
+        <w:adjustRightInd w:val="0"/>
+        <w:spacing w:after="0" w:line="240" w:lineRule="auto"/>
+        <w:rPr>
+          <w:rFonts w:ascii="Consolas" w:hAnsi="Consolas" w:cs="Calibri"/>
+        </w:rPr>
+      </w:pPr>
+      <w:r>
+        <w:rPr>
+          <w:rFonts w:ascii="Consolas" w:hAnsi="Consolas" w:cs="Calibri"/>
+        </w:rPr>
+        <w:t>Arbiter Schematic Waveforms:</w:t>
+      </w:r>
+    </w:p>
+    <w:p>
+      <w:pPr>
+        <w:autoSpaceDE w:val="0"/>
+        <w:autoSpaceDN w:val="0"/>
+        <w:adjustRightInd w:val="0"/>
+        <w:spacing w:after="0" w:line="240" w:lineRule="auto"/>
+        <w:rPr>
+          <w:rFonts w:ascii="Consolas" w:hAnsi="Consolas" w:cs="Calibri"/>
+        </w:rPr>
+      </w:pPr>
+      <w:r>
+        <w:rPr>
+          <w:rFonts w:ascii="Consolas" w:hAnsi="Consolas" w:cs="Calibri"/>
+          <w:noProof/>
+        </w:rPr>
+        <w:drawing>
+          <wp:inline distT="0" distB="0" distL="0" distR="0" wp14:anchorId="7A626C49" wp14:editId="1401E952">
+            <wp:extent cx="4866554" cy="4120738"/>
+            <wp:effectExtent l="0" t="0" r="0" b="0"/>
+            <wp:docPr id="6" name="Picture 6" descr="Graphical user interface, chart&#10;&#10;Description automatically generated"/>
+            <wp:cNvGraphicFramePr>
+              <a:graphicFrameLocks xmlns:a="http://schemas.openxmlformats.org/drawingml/2006/main" noChangeAspect="1"/>
+            </wp:cNvGraphicFramePr>
+            <a:graphic xmlns:a="http://schemas.openxmlformats.org/drawingml/2006/main">
+              <a:graphicData uri="http://schemas.openxmlformats.org/drawingml/2006/picture">
+                <pic:pic xmlns:pic="http://schemas.openxmlformats.org/drawingml/2006/picture">
+                  <pic:nvPicPr>
+                    <pic:cNvPr id="6" name="Picture 6" descr="Graphical user interface, chart&#10;&#10;Description automatically generated"/>
+                    <pic:cNvPicPr/>
+                  </pic:nvPicPr>
+                  <pic:blipFill>
+                    <a:blip r:embed="rId16" cstate="print">
+                      <a:extLst>
+                        <a:ext uri="{28A0092B-C50C-407E-A947-70E740481C1C}">
+                          <a14:useLocalDpi xmlns:a14="http://schemas.microsoft.com/office/drawing/2010/main" val="0"/>
+                        </a:ext>
+                      </a:extLst>
+                    </a:blip>
+                    <a:stretch>
+                      <a:fillRect/>
+                    </a:stretch>
+                  </pic:blipFill>
+                  <pic:spPr>
+                    <a:xfrm>
+                      <a:off x="0" y="0"/>
+                      <a:ext cx="4879653" cy="4131830"/>
+                    </a:xfrm>
+                    <a:prstGeom prst="rect">
+                      <a:avLst/>
+                    </a:prstGeom>
+                  </pic:spPr>
+                </pic:pic>
+              </a:graphicData>
+            </a:graphic>
+          </wp:inline>
+        </w:drawing>
+      </w:r>
+    </w:p>
+    <w:p>
+      <w:pPr>
+        <w:autoSpaceDE w:val="0"/>
+        <w:autoSpaceDN w:val="0"/>
+        <w:adjustRightInd w:val="0"/>
+        <w:spacing w:after="0" w:line="240" w:lineRule="auto"/>
+        <w:rPr>
+          <w:rFonts w:ascii="Consolas" w:hAnsi="Consolas" w:cs="Calibri"/>
+        </w:rPr>
+      </w:pPr>
+    </w:p>
+    <w:p>
+      <w:pPr>
+        <w:autoSpaceDE w:val="0"/>
+        <w:autoSpaceDN w:val="0"/>
+        <w:adjustRightInd w:val="0"/>
+        <w:spacing w:after="0" w:line="240" w:lineRule="auto"/>
+        <w:rPr>
+          <w:rFonts w:ascii="Consolas" w:hAnsi="Consolas" w:cs="Calibri"/>
+        </w:rPr>
+      </w:pPr>
+      <w:r>
+        <w:rPr>
+          <w:rFonts w:ascii="Consolas" w:hAnsi="Consolas" w:cs="Calibri"/>
+        </w:rPr>
+        <w:lastRenderedPageBreak/>
+        <w:t>8-stage Arbiter PUF Schematic Waveforms:</w:t>
+      </w:r>
+    </w:p>
+    <w:p>
+      <w:pPr>
+        <w:autoSpaceDE w:val="0"/>
+        <w:autoSpaceDN w:val="0"/>
+        <w:adjustRightInd w:val="0"/>
+        <w:spacing w:after="0" w:line="240" w:lineRule="auto"/>
+        <w:rPr>
+          <w:rFonts w:ascii="Consolas" w:hAnsi="Consolas" w:cs="Calibri"/>
+        </w:rPr>
+      </w:pPr>
+      <w:r>
+        <w:rPr>
+          <w:rFonts w:ascii="Consolas" w:hAnsi="Consolas" w:cs="Calibri"/>
+          <w:noProof/>
+        </w:rPr>
+        <w:drawing>
+          <wp:inline distT="0" distB="0" distL="0" distR="0" wp14:anchorId="28EBCF23" wp14:editId="46F81F48">
+            <wp:extent cx="5936448" cy="3776353"/>
+            <wp:effectExtent l="0" t="0" r="7620" b="0"/>
+            <wp:docPr id="10" name="Picture 10" descr="Chart&#10;&#10;Description automatically generated"/>
+            <wp:cNvGraphicFramePr>
+              <a:graphicFrameLocks xmlns:a="http://schemas.openxmlformats.org/drawingml/2006/main" noChangeAspect="1"/>
+            </wp:cNvGraphicFramePr>
+            <a:graphic xmlns:a="http://schemas.openxmlformats.org/drawingml/2006/main">
+              <a:graphicData uri="http://schemas.openxmlformats.org/drawingml/2006/picture">
+                <pic:pic xmlns:pic="http://schemas.openxmlformats.org/drawingml/2006/picture">
+                  <pic:nvPicPr>
+                    <pic:cNvPr id="10" name="Picture 10" descr="Chart&#10;&#10;Description automatically generated"/>
+                    <pic:cNvPicPr/>
+                  </pic:nvPicPr>
+                  <pic:blipFill>
+                    <a:blip r:embed="rId17" cstate="print">
+                      <a:extLst>
+                        <a:ext uri="{28A0092B-C50C-407E-A947-70E740481C1C}">
+                          <a14:useLocalDpi xmlns:a14="http://schemas.microsoft.com/office/drawing/2010/main" val="0"/>
+                        </a:ext>
+                      </a:extLst>
+                    </a:blip>
+                    <a:stretch>
+                      <a:fillRect/>
+                    </a:stretch>
+                  </pic:blipFill>
+                  <pic:spPr>
+                    <a:xfrm>
+                      <a:off x="0" y="0"/>
+                      <a:ext cx="5975304" cy="3801071"/>
+                    </a:xfrm>
+                    <a:prstGeom prst="rect">
+                      <a:avLst/>
+                    </a:prstGeom>
+                  </pic:spPr>
+                </pic:pic>
+              </a:graphicData>
+            </a:graphic>
+          </wp:inline>
+        </w:drawing>
+      </w:r>
+    </w:p>
+    <w:p>
+      <w:pPr>
+        <w:autoSpaceDE w:val="0"/>
+        <w:autoSpaceDN w:val="0"/>
+        <w:adjustRightInd w:val="0"/>
+        <w:spacing w:after="0" w:line="240" w:lineRule="auto"/>
+        <w:rPr>
+          <w:rFonts w:ascii="Consolas" w:hAnsi="Consolas" w:cs="Calibri"/>
+        </w:rPr>
+      </w:pPr>
+    </w:p>
+    <w:p>
+      <w:pPr>
+        <w:autoSpaceDE w:val="0"/>
+        <w:autoSpaceDN w:val="0"/>
+        <w:adjustRightInd w:val="0"/>
+        <w:spacing w:after="0" w:line="240" w:lineRule="auto"/>
+        <w:rPr>
+          <w:rFonts w:ascii="Consolas" w:hAnsi="Consolas" w:cs="Calibri"/>
+          <w:sz w:val="28"/>
+          <w:szCs w:val="28"/>
+        </w:rPr>
+      </w:pPr>
+    </w:p>
+    <w:p>
+      <w:pPr>
+        <w:autoSpaceDE w:val="0"/>
+        <w:autoSpaceDN w:val="0"/>
+        <w:adjustRightInd w:val="0"/>
+        <w:spacing w:after="0" w:line="240" w:lineRule="auto"/>
+        <w:rPr>
+          <w:rFonts w:ascii="Consolas" w:hAnsi="Consolas" w:cs="Calibri"/>
+          <w:sz w:val="28"/>
+          <w:szCs w:val="28"/>
+        </w:rPr>
+      </w:pPr>
+    </w:p>
+    <w:p>
+      <w:pPr>
+        <w:autoSpaceDE w:val="0"/>
+        <w:autoSpaceDN w:val="0"/>
+        <w:adjustRightInd w:val="0"/>
+        <w:spacing w:after="0" w:line="240" w:lineRule="auto"/>
+        <w:rPr>
+          <w:rFonts w:ascii="Consolas" w:hAnsi="Consolas" w:cs="Calibri"/>
+          <w:sz w:val="28"/>
+          <w:szCs w:val="28"/>
+        </w:rPr>
+      </w:pPr>
+    </w:p>
+    <w:p>
+      <w:pPr>
+        <w:autoSpaceDE w:val="0"/>
+        <w:autoSpaceDN w:val="0"/>
+        <w:adjustRightInd w:val="0"/>
+        <w:spacing w:after="0" w:line="240" w:lineRule="auto"/>
+        <w:rPr>
+          <w:rFonts w:ascii="Consolas" w:hAnsi="Consolas" w:cs="Calibri"/>
+          <w:sz w:val="28"/>
+          <w:szCs w:val="28"/>
+        </w:rPr>
+      </w:pPr>
+    </w:p>
+    <w:p>
+      <w:pPr>
+        <w:autoSpaceDE w:val="0"/>
+        <w:autoSpaceDN w:val="0"/>
+        <w:adjustRightInd w:val="0"/>
+        <w:spacing w:after="0" w:line="240" w:lineRule="auto"/>
+        <w:rPr>
+          <w:rFonts w:ascii="Consolas" w:hAnsi="Consolas" w:cs="Calibri"/>
+          <w:sz w:val="28"/>
+          <w:szCs w:val="28"/>
+        </w:rPr>
+      </w:pPr>
+    </w:p>
+    <w:p>
+      <w:pPr>
+        <w:autoSpaceDE w:val="0"/>
+        <w:autoSpaceDN w:val="0"/>
+        <w:adjustRightInd w:val="0"/>
+        <w:spacing w:after="0" w:line="240" w:lineRule="auto"/>
+        <w:rPr>
+          <w:rFonts w:ascii="Consolas" w:hAnsi="Consolas" w:cs="Calibri"/>
+          <w:sz w:val="28"/>
+          <w:szCs w:val="28"/>
+        </w:rPr>
+      </w:pPr>
+    </w:p>
+    <w:p>
+      <w:pPr>
+        <w:autoSpaceDE w:val="0"/>
+        <w:autoSpaceDN w:val="0"/>
+        <w:adjustRightInd w:val="0"/>
+        <w:spacing w:after="0" w:line="240" w:lineRule="auto"/>
+        <w:rPr>
+          <w:rFonts w:ascii="Consolas" w:hAnsi="Consolas" w:cs="Calibri"/>
+          <w:sz w:val="28"/>
+          <w:szCs w:val="28"/>
+        </w:rPr>
+      </w:pPr>
+    </w:p>
+    <w:p>
+      <w:pPr>
+        <w:autoSpaceDE w:val="0"/>
+        <w:autoSpaceDN w:val="0"/>
+        <w:adjustRightInd w:val="0"/>
+        <w:spacing w:after="0" w:line="240" w:lineRule="auto"/>
+        <w:rPr>
+          <w:rFonts w:ascii="Consolas" w:hAnsi="Consolas" w:cs="Calibri"/>
+          <w:sz w:val="28"/>
+          <w:szCs w:val="28"/>
+        </w:rPr>
+      </w:pPr>
+    </w:p>
+    <w:p>
+      <w:pPr>
+        <w:autoSpaceDE w:val="0"/>
+        <w:autoSpaceDN w:val="0"/>
+        <w:adjustRightInd w:val="0"/>
+        <w:spacing w:after="0" w:line="240" w:lineRule="auto"/>
+        <w:rPr>
+          <w:rFonts w:ascii="Consolas" w:hAnsi="Consolas" w:cs="Calibri"/>
+          <w:sz w:val="28"/>
+          <w:szCs w:val="28"/>
+        </w:rPr>
+      </w:pPr>
+    </w:p>
+    <w:p>
+      <w:pPr>
+        <w:autoSpaceDE w:val="0"/>
+        <w:autoSpaceDN w:val="0"/>
+        <w:adjustRightInd w:val="0"/>
+        <w:spacing w:after="0" w:line="240" w:lineRule="auto"/>
+        <w:rPr>
+          <w:rFonts w:ascii="Consolas" w:hAnsi="Consolas" w:cs="Calibri"/>
+          <w:sz w:val="28"/>
+          <w:szCs w:val="28"/>
+        </w:rPr>
+      </w:pPr>
+    </w:p>
+    <w:p>
+      <w:pPr>
+        <w:autoSpaceDE w:val="0"/>
+        <w:autoSpaceDN w:val="0"/>
+        <w:adjustRightInd w:val="0"/>
+        <w:spacing w:after="0" w:line="240" w:lineRule="auto"/>
+        <w:rPr>
+          <w:rFonts w:ascii="Consolas" w:hAnsi="Consolas" w:cs="Calibri"/>
+          <w:sz w:val="28"/>
+          <w:szCs w:val="28"/>
+        </w:rPr>
+      </w:pPr>
+    </w:p>
+    <w:p>
+      <w:pPr>
+        <w:autoSpaceDE w:val="0"/>
+        <w:autoSpaceDN w:val="0"/>
+        <w:adjustRightInd w:val="0"/>
+        <w:spacing w:after="0" w:line="240" w:lineRule="auto"/>
+        <w:rPr>
+          <w:rFonts w:ascii="Consolas" w:hAnsi="Consolas" w:cs="Calibri"/>
+          <w:sz w:val="28"/>
+          <w:szCs w:val="28"/>
+        </w:rPr>
+      </w:pPr>
+    </w:p>
+    <w:p>
+      <w:pPr>
+        <w:autoSpaceDE w:val="0"/>
+        <w:autoSpaceDN w:val="0"/>
+        <w:adjustRightInd w:val="0"/>
+        <w:spacing w:after="0" w:line="240" w:lineRule="auto"/>
+        <w:rPr>
+          <w:rFonts w:ascii="Consolas" w:hAnsi="Consolas" w:cs="Calibri"/>
+          <w:sz w:val="28"/>
+          <w:szCs w:val="28"/>
+        </w:rPr>
+      </w:pPr>
+    </w:p>
+    <w:p>
+      <w:pPr>
+        <w:autoSpaceDE w:val="0"/>
+        <w:autoSpaceDN w:val="0"/>
+        <w:adjustRightInd w:val="0"/>
+        <w:spacing w:after="0" w:line="240" w:lineRule="auto"/>
+        <w:rPr>
+          <w:rFonts w:ascii="Consolas" w:hAnsi="Consolas" w:cs="Calibri"/>
+          <w:sz w:val="28"/>
+          <w:szCs w:val="28"/>
+        </w:rPr>
+      </w:pPr>
+    </w:p>
+    <w:p>
+      <w:pPr>
+        <w:autoSpaceDE w:val="0"/>
+        <w:autoSpaceDN w:val="0"/>
+        <w:adjustRightInd w:val="0"/>
+        <w:spacing w:after="0" w:line="240" w:lineRule="auto"/>
+        <w:rPr>
+          <w:rFonts w:ascii="Consolas" w:hAnsi="Consolas" w:cs="Calibri"/>
+          <w:sz w:val="28"/>
+          <w:szCs w:val="28"/>
+        </w:rPr>
+      </w:pPr>
+    </w:p>
+    <w:p>
+      <w:pPr>
+        <w:autoSpaceDE w:val="0"/>
+        <w:autoSpaceDN w:val="0"/>
+        <w:adjustRightInd w:val="0"/>
+        <w:spacing w:after="0" w:line="240" w:lineRule="auto"/>
+        <w:rPr>
+          <w:rFonts w:ascii="Consolas" w:hAnsi="Consolas" w:cs="Calibri"/>
+          <w:sz w:val="28"/>
+          <w:szCs w:val="28"/>
+        </w:rPr>
+      </w:pPr>
+    </w:p>
+    <w:p>
+      <w:pPr>
+        <w:autoSpaceDE w:val="0"/>
+        <w:autoSpaceDN w:val="0"/>
+        <w:adjustRightInd w:val="0"/>
+        <w:spacing w:after="0" w:line="240" w:lineRule="auto"/>
+        <w:rPr>
+          <w:rFonts w:ascii="Consolas" w:hAnsi="Consolas" w:cs="Calibri"/>
+          <w:sz w:val="28"/>
+          <w:szCs w:val="28"/>
+        </w:rPr>
+      </w:pPr>
+    </w:p>
+    <w:p>
+      <w:pPr>
+        <w:autoSpaceDE w:val="0"/>
+        <w:autoSpaceDN w:val="0"/>
+        <w:adjustRightInd w:val="0"/>
+        <w:spacing w:after="0" w:line="240" w:lineRule="auto"/>
+        <w:rPr>
+          <w:rFonts w:ascii="Consolas" w:hAnsi="Consolas" w:cs="Calibri"/>
+          <w:sz w:val="28"/>
+          <w:szCs w:val="28"/>
+        </w:rPr>
+      </w:pPr>
+    </w:p>
+    <w:p>
+      <w:pPr>
+        <w:autoSpaceDE w:val="0"/>
+        <w:autoSpaceDN w:val="0"/>
+        <w:adjustRightInd w:val="0"/>
+        <w:spacing w:after="0" w:line="240" w:lineRule="auto"/>
+        <w:rPr>
+          <w:rFonts w:ascii="Consolas" w:hAnsi="Consolas" w:cs="Calibri"/>
+          <w:sz w:val="28"/>
+          <w:szCs w:val="28"/>
+        </w:rPr>
+      </w:pPr>
+    </w:p>
+    <w:p>
+      <w:pPr>
+        <w:autoSpaceDE w:val="0"/>
+        <w:autoSpaceDN w:val="0"/>
+        <w:adjustRightInd w:val="0"/>
+        <w:spacing w:after="0" w:line="240" w:lineRule="auto"/>
+        <w:rPr>
+          <w:rFonts w:ascii="Consolas" w:hAnsi="Consolas" w:cs="Calibri"/>
+          <w:sz w:val="28"/>
+          <w:szCs w:val="28"/>
+        </w:rPr>
+      </w:pPr>
+    </w:p>
+    <w:p>
+      <w:pPr>
+        <w:autoSpaceDE w:val="0"/>
+        <w:autoSpaceDN w:val="0"/>
+        <w:adjustRightInd w:val="0"/>
+        <w:spacing w:after="0" w:line="240" w:lineRule="auto"/>
+        <w:rPr>
+          <w:rFonts w:ascii="Consolas" w:hAnsi="Consolas" w:cs="Calibri"/>
+          <w:sz w:val="28"/>
+          <w:szCs w:val="28"/>
+        </w:rPr>
+      </w:pPr>
+    </w:p>
+    <w:p>
+      <w:pPr>
+        <w:autoSpaceDE w:val="0"/>
+        <w:autoSpaceDN w:val="0"/>
+        <w:adjustRightInd w:val="0"/>
+        <w:spacing w:after="0" w:line="240" w:lineRule="auto"/>
+        <w:rPr>
+          <w:rFonts w:ascii="Consolas" w:hAnsi="Consolas" w:cs="Calibri"/>
+          <w:sz w:val="28"/>
+          <w:szCs w:val="28"/>
+        </w:rPr>
+      </w:pPr>
+    </w:p>
+    <w:p>
+      <w:pPr>
+        <w:autoSpaceDE w:val="0"/>
+        <w:autoSpaceDN w:val="0"/>
+        <w:adjustRightInd w:val="0"/>
+        <w:spacing w:after="0" w:line="240" w:lineRule="auto"/>
+        <w:rPr>
+          <w:rFonts w:ascii="Consolas" w:hAnsi="Consolas" w:cs="Calibri"/>
+          <w:sz w:val="28"/>
+          <w:szCs w:val="28"/>
+        </w:rPr>
+      </w:pPr>
+    </w:p>
+    <w:p>
+      <w:pPr>
+        <w:autoSpaceDE w:val="0"/>
+        <w:autoSpaceDN w:val="0"/>
+        <w:adjustRightInd w:val="0"/>
+        <w:spacing w:after="0" w:line="240" w:lineRule="auto"/>
+        <w:rPr>
+          <w:rFonts w:ascii="Consolas" w:hAnsi="Consolas" w:cs="Calibri"/>
+          <w:sz w:val="28"/>
+          <w:szCs w:val="28"/>
+        </w:rPr>
+      </w:pPr>
+    </w:p>
+    <w:p>
+      <w:pPr>
+        <w:autoSpaceDE w:val="0"/>
+        <w:autoSpaceDN w:val="0"/>
+        <w:adjustRightInd w:val="0"/>
+        <w:spacing w:after="0" w:line="240" w:lineRule="auto"/>
+        <w:rPr>
+          <w:rFonts w:ascii="Consolas" w:hAnsi="Consolas" w:cs="Calibri"/>
+          <w:sz w:val="28"/>
+          <w:szCs w:val="28"/>
+        </w:rPr>
+      </w:pPr>
+    </w:p>
+    <w:p>
+      <w:pPr>
+        <w:autoSpaceDE w:val="0"/>
+        <w:autoSpaceDN w:val="0"/>
+        <w:adjustRightInd w:val="0"/>
+        <w:spacing w:after="0" w:line="240" w:lineRule="auto"/>
+        <w:rPr>
+          <w:rFonts w:ascii="Consolas" w:hAnsi="Consolas" w:cs="Calibri"/>
+          <w:sz w:val="28"/>
+          <w:szCs w:val="28"/>
+        </w:rPr>
+      </w:pPr>
+      <w:r>
+        <w:rPr>
+          <w:rFonts w:ascii="Consolas" w:hAnsi="Consolas" w:cs="Calibri"/>
+          <w:sz w:val="28"/>
+          <w:szCs w:val="28"/>
+        </w:rPr>
+        <w:lastRenderedPageBreak/>
+        <w:t xml:space="preserve">Step </w:t>
+      </w:r>
+      <w:r>
+        <w:rPr>
+          <w:rFonts w:ascii="Consolas" w:hAnsi="Consolas" w:cs="Calibri"/>
+          <w:sz w:val="28"/>
+          <w:szCs w:val="28"/>
+        </w:rPr>
+        <w:t>3</w:t>
+      </w:r>
+      <w:r>
+        <w:rPr>
+          <w:rFonts w:ascii="Consolas" w:hAnsi="Consolas" w:cs="Calibri"/>
+          <w:sz w:val="28"/>
+          <w:szCs w:val="28"/>
+        </w:rPr>
+        <w:t xml:space="preserve">: </w:t>
+      </w:r>
+      <w:r>
+        <w:rPr>
+          <w:rFonts w:ascii="Consolas" w:hAnsi="Consolas" w:cs="Calibri"/>
+          <w:sz w:val="28"/>
+          <w:szCs w:val="28"/>
+        </w:rPr>
+        <w:t>Layouts</w:t>
+      </w:r>
+    </w:p>
+    <w:p>
+      <w:pPr>
+        <w:autoSpaceDE w:val="0"/>
+        <w:autoSpaceDN w:val="0"/>
+        <w:adjustRightInd w:val="0"/>
+        <w:spacing w:after="0" w:line="240" w:lineRule="auto"/>
+        <w:rPr>
+          <w:rFonts w:ascii="Consolas" w:hAnsi="Consolas" w:cs="Calibri"/>
+          <w:sz w:val="28"/>
+          <w:szCs w:val="28"/>
+        </w:rPr>
+      </w:pPr>
+    </w:p>
+    <w:p>
+      <w:pPr>
+        <w:autoSpaceDE w:val="0"/>
+        <w:autoSpaceDN w:val="0"/>
+        <w:adjustRightInd w:val="0"/>
+        <w:spacing w:after="0" w:line="240" w:lineRule="auto"/>
+        <w:rPr>
+          <w:rFonts w:ascii="Consolas" w:hAnsi="Consolas" w:cs="Calibri"/>
+        </w:rPr>
+      </w:pPr>
+      <w:r>
+        <w:rPr>
+          <w:rFonts w:ascii="Consolas" w:hAnsi="Consolas" w:cs="Calibri"/>
+        </w:rPr>
+        <w:t xml:space="preserve">MUX Bitslice Layout </w:t>
+      </w:r>
+      <w:r>
+        <w:rPr>
+          <w:rFonts w:ascii="Consolas" w:hAnsi="Consolas" w:cs="Calibri"/>
+        </w:rPr>
+        <w:t>passing</w:t>
+      </w:r>
+      <w:r>
+        <w:rPr>
+          <w:rFonts w:ascii="Consolas" w:hAnsi="Consolas" w:cs="Calibri"/>
+        </w:rPr>
+        <w:t xml:space="preserve"> DRC &amp; LVS:</w:t>
+      </w:r>
+    </w:p>
+    <w:p>
+      <w:pPr>
+        <w:autoSpaceDE w:val="0"/>
+        <w:autoSpaceDN w:val="0"/>
+        <w:adjustRightInd w:val="0"/>
+        <w:spacing w:after="0" w:line="240" w:lineRule="auto"/>
+        <w:rPr>
+          <w:rFonts w:ascii="Consolas" w:hAnsi="Consolas" w:cs="Calibri"/>
+        </w:rPr>
+      </w:pPr>
+      <w:r>
+        <w:rPr>
+          <w:rFonts w:ascii="Consolas" w:hAnsi="Consolas" w:cs="Calibri"/>
+          <w:noProof/>
+        </w:rPr>
+        <w:drawing>
+          <wp:inline distT="0" distB="0" distL="0" distR="0" wp14:anchorId="687487F1" wp14:editId="507884BA">
+            <wp:extent cx="2194119" cy="5403273"/>
+            <wp:effectExtent l="0" t="0" r="0" b="6985"/>
+            <wp:docPr id="11" name="Picture 11" descr="A picture containing text, clock, scoreboard&#10;&#10;Description automatically generated"/>
+            <wp:cNvGraphicFramePr>
+              <a:graphicFrameLocks xmlns:a="http://schemas.openxmlformats.org/drawingml/2006/main" noChangeAspect="1"/>
+            </wp:cNvGraphicFramePr>
+            <a:graphic xmlns:a="http://schemas.openxmlformats.org/drawingml/2006/main">
+              <a:graphicData uri="http://schemas.openxmlformats.org/drawingml/2006/picture">
+                <pic:pic xmlns:pic="http://schemas.openxmlformats.org/drawingml/2006/picture">
+                  <pic:nvPicPr>
+                    <pic:cNvPr id="11" name="Picture 11" descr="A picture containing text, clock, scoreboard&#10;&#10;Description automatically generated"/>
+                    <pic:cNvPicPr/>
+                  </pic:nvPicPr>
+                  <pic:blipFill>
+                    <a:blip r:embed="rId18" cstate="print">
+                      <a:extLst>
+                        <a:ext uri="{28A0092B-C50C-407E-A947-70E740481C1C}">
+                          <a14:useLocalDpi xmlns:a14="http://schemas.microsoft.com/office/drawing/2010/main" val="0"/>
+                        </a:ext>
+                      </a:extLst>
+                    </a:blip>
+                    <a:stretch>
+                      <a:fillRect/>
+                    </a:stretch>
+                  </pic:blipFill>
+                  <pic:spPr>
+                    <a:xfrm>
+                      <a:off x="0" y="0"/>
+                      <a:ext cx="2247386" cy="5534448"/>
+                    </a:xfrm>
+                    <a:prstGeom prst="rect">
+                      <a:avLst/>
+                    </a:prstGeom>
+                  </pic:spPr>
+                </pic:pic>
+              </a:graphicData>
+            </a:graphic>
+          </wp:inline>
+        </w:drawing>
+      </w:r>
+      <w:r>
+        <w:rPr>
+          <w:rFonts w:ascii="Consolas" w:hAnsi="Consolas" w:cs="Calibri"/>
+        </w:rPr>
+        <w:t xml:space="preserve"> </w:t>
+      </w:r>
+    </w:p>
+    <w:p>
+      <w:pPr>
+        <w:autoSpaceDE w:val="0"/>
+        <w:autoSpaceDN w:val="0"/>
+        <w:adjustRightInd w:val="0"/>
+        <w:spacing w:after="0" w:line="240" w:lineRule="auto"/>
+        <w:rPr>
+          <w:rFonts w:ascii="Consolas" w:hAnsi="Consolas" w:cs="Calibri"/>
+        </w:rPr>
+      </w:pPr>
+      <w:r>
+        <w:rPr>
+          <w:rFonts w:ascii="Consolas" w:hAnsi="Consolas" w:cs="Calibri"/>
+          <w:noProof/>
+        </w:rPr>
+        <w:drawing>
+          <wp:inline distT="0" distB="0" distL="0" distR="0" wp14:anchorId="4A010C22" wp14:editId="6CED3D72">
+            <wp:extent cx="2490275" cy="3277590"/>
+            <wp:effectExtent l="0" t="0" r="5715" b="0"/>
+            <wp:docPr id="12" name="Picture 12" descr="Graphical user interface, table&#10;&#10;Description automatically generated"/>
+            <wp:cNvGraphicFramePr>
+              <a:graphicFrameLocks xmlns:a="http://schemas.openxmlformats.org/drawingml/2006/main" noChangeAspect="1"/>
+            </wp:cNvGraphicFramePr>
+            <a:graphic xmlns:a="http://schemas.openxmlformats.org/drawingml/2006/main">
+              <a:graphicData uri="http://schemas.openxmlformats.org/drawingml/2006/picture">
+                <pic:pic xmlns:pic="http://schemas.openxmlformats.org/drawingml/2006/picture">
+                  <pic:nvPicPr>
+                    <pic:cNvPr id="12" name="Picture 12" descr="Graphical user interface, table&#10;&#10;Description automatically generated"/>
+                    <pic:cNvPicPr/>
+                  </pic:nvPicPr>
+                  <pic:blipFill>
+                    <a:blip r:embed="rId19" cstate="print">
+                      <a:extLst>
+                        <a:ext uri="{28A0092B-C50C-407E-A947-70E740481C1C}">
+                          <a14:useLocalDpi xmlns:a14="http://schemas.microsoft.com/office/drawing/2010/main" val="0"/>
+                        </a:ext>
+                      </a:extLst>
+                    </a:blip>
+                    <a:stretch>
+                      <a:fillRect/>
+                    </a:stretch>
+                  </pic:blipFill>
+                  <pic:spPr>
+                    <a:xfrm>
+                      <a:off x="0" y="0"/>
+                      <a:ext cx="2506433" cy="3298856"/>
+                    </a:xfrm>
+                    <a:prstGeom prst="rect">
+                      <a:avLst/>
+                    </a:prstGeom>
+                  </pic:spPr>
+                </pic:pic>
+              </a:graphicData>
+            </a:graphic>
+          </wp:inline>
+        </w:drawing>
+      </w:r>
+      <w:r>
+        <w:rPr>
+          <w:rFonts w:ascii="Consolas" w:hAnsi="Consolas" w:cs="Calibri"/>
+        </w:rPr>
+        <w:t xml:space="preserve"> </w:t>
+      </w:r>
+      <w:r>
+        <w:rPr>
+          <w:rFonts w:ascii="Consolas" w:hAnsi="Consolas" w:cs="Calibri"/>
+          <w:noProof/>
+        </w:rPr>
+        <w:drawing>
+          <wp:inline distT="0" distB="0" distL="0" distR="0" wp14:anchorId="20B303C5" wp14:editId="058F2431">
+            <wp:extent cx="3764478" cy="3161775"/>
+            <wp:effectExtent l="0" t="0" r="7620" b="635"/>
+            <wp:docPr id="13" name="Picture 13" descr="Graphical user interface&#10;&#10;Description automatically generated"/>
+            <wp:cNvGraphicFramePr>
+              <a:graphicFrameLocks xmlns:a="http://schemas.openxmlformats.org/drawingml/2006/main" noChangeAspect="1"/>
+            </wp:cNvGraphicFramePr>
+            <a:graphic xmlns:a="http://schemas.openxmlformats.org/drawingml/2006/main">
+              <a:graphicData uri="http://schemas.openxmlformats.org/drawingml/2006/picture">
+                <pic:pic xmlns:pic="http://schemas.openxmlformats.org/drawingml/2006/picture">
+                  <pic:nvPicPr>
+                    <pic:cNvPr id="13" name="Picture 13" descr="Graphical user interface&#10;&#10;Description automatically generated"/>
+                    <pic:cNvPicPr/>
+                  </pic:nvPicPr>
+                  <pic:blipFill>
+                    <a:blip r:embed="rId20" cstate="print">
+                      <a:extLst>
+                        <a:ext uri="{28A0092B-C50C-407E-A947-70E740481C1C}">
+                          <a14:useLocalDpi xmlns:a14="http://schemas.microsoft.com/office/drawing/2010/main" val="0"/>
+                        </a:ext>
+                      </a:extLst>
+                    </a:blip>
+                    <a:stretch>
+                      <a:fillRect/>
+                    </a:stretch>
+                  </pic:blipFill>
+                  <pic:spPr>
+                    <a:xfrm>
+                      <a:off x="0" y="0"/>
+                      <a:ext cx="3775588" cy="3171106"/>
+                    </a:xfrm>
+                    <a:prstGeom prst="rect">
+                      <a:avLst/>
+                    </a:prstGeom>
+                  </pic:spPr>
+                </pic:pic>
+              </a:graphicData>
+            </a:graphic>
+          </wp:inline>
+        </w:drawing>
+      </w:r>
+    </w:p>
+    <w:p>
+      <w:pPr>
+        <w:autoSpaceDE w:val="0"/>
+        <w:autoSpaceDN w:val="0"/>
+        <w:adjustRightInd w:val="0"/>
+        <w:spacing w:after="0" w:line="240" w:lineRule="auto"/>
+        <w:rPr>
+          <w:rFonts w:ascii="Consolas" w:hAnsi="Consolas" w:cs="Calibri"/>
+        </w:rPr>
+      </w:pPr>
+      <w:r>
+        <w:rPr>
+          <w:rFonts w:ascii="Consolas" w:hAnsi="Consolas" w:cs="Calibri"/>
+        </w:rPr>
+        <w:lastRenderedPageBreak/>
+        <w:t xml:space="preserve">Arbiter Layout </w:t>
+      </w:r>
+      <w:r>
+        <w:rPr>
+          <w:rFonts w:ascii="Consolas" w:hAnsi="Consolas" w:cs="Calibri"/>
+        </w:rPr>
+        <w:t>passing</w:t>
+      </w:r>
+      <w:r>
+        <w:rPr>
+          <w:rFonts w:ascii="Consolas" w:hAnsi="Consolas" w:cs="Calibri"/>
+        </w:rPr>
+        <w:t xml:space="preserve"> DRC &amp; LVS:</w:t>
+      </w:r>
+    </w:p>
+    <w:p>
+      <w:pPr>
+        <w:autoSpaceDE w:val="0"/>
+        <w:autoSpaceDN w:val="0"/>
+        <w:adjustRightInd w:val="0"/>
+        <w:spacing w:after="0" w:line="240" w:lineRule="auto"/>
+        <w:rPr>
+          <w:rFonts w:ascii="Consolas" w:hAnsi="Consolas" w:cs="Calibri"/>
+        </w:rPr>
+      </w:pPr>
+      <w:r>
+        <w:rPr>
+          <w:rFonts w:ascii="Consolas" w:hAnsi="Consolas" w:cs="Calibri"/>
+          <w:noProof/>
+        </w:rPr>
+        <w:drawing>
+          <wp:inline distT="0" distB="0" distL="0" distR="0" wp14:anchorId="64F20A5F" wp14:editId="7BE095E7">
+            <wp:extent cx="2350583" cy="5450774"/>
+            <wp:effectExtent l="0" t="0" r="0" b="0"/>
+            <wp:docPr id="14" name="Picture 14" descr="A picture containing text, lit&#10;&#10;Description automatically generated"/>
+            <wp:cNvGraphicFramePr>
+              <a:graphicFrameLocks xmlns:a="http://schemas.openxmlformats.org/drawingml/2006/main" noChangeAspect="1"/>
+            </wp:cNvGraphicFramePr>
+            <a:graphic xmlns:a="http://schemas.openxmlformats.org/drawingml/2006/main">
+              <a:graphicData uri="http://schemas.openxmlformats.org/drawingml/2006/picture">
+                <pic:pic xmlns:pic="http://schemas.openxmlformats.org/drawingml/2006/picture">
+                  <pic:nvPicPr>
+                    <pic:cNvPr id="14" name="Picture 14" descr="A picture containing text, lit&#10;&#10;Description automatically generated"/>
+                    <pic:cNvPicPr/>
+                  </pic:nvPicPr>
+                  <pic:blipFill>
+                    <a:blip r:embed="rId21" cstate="print">
+                      <a:extLst>
+                        <a:ext uri="{28A0092B-C50C-407E-A947-70E740481C1C}">
+                          <a14:useLocalDpi xmlns:a14="http://schemas.microsoft.com/office/drawing/2010/main" val="0"/>
+                        </a:ext>
+                      </a:extLst>
+                    </a:blip>
+                    <a:stretch>
+                      <a:fillRect/>
+                    </a:stretch>
+                  </pic:blipFill>
+                  <pic:spPr>
+                    <a:xfrm>
+                      <a:off x="0" y="0"/>
+                      <a:ext cx="2367392" cy="5489753"/>
+                    </a:xfrm>
+                    <a:prstGeom prst="rect">
+                      <a:avLst/>
+                    </a:prstGeom>
+                  </pic:spPr>
+                </pic:pic>
+              </a:graphicData>
+            </a:graphic>
+          </wp:inline>
+        </w:drawing>
+      </w:r>
+    </w:p>
+    <w:p>
+      <w:pPr>
+        <w:autoSpaceDE w:val="0"/>
+        <w:autoSpaceDN w:val="0"/>
+        <w:adjustRightInd w:val="0"/>
+        <w:spacing w:after="0" w:line="240" w:lineRule="auto"/>
+        <w:rPr>
+          <w:rFonts w:ascii="Consolas" w:hAnsi="Consolas" w:cs="Calibri"/>
+        </w:rPr>
+      </w:pPr>
+      <w:r>
+        <w:rPr>
+          <w:rFonts w:ascii="Consolas" w:hAnsi="Consolas" w:cs="Calibri"/>
+          <w:noProof/>
+        </w:rPr>
+        <w:drawing>
+          <wp:inline distT="0" distB="0" distL="0" distR="0" wp14:anchorId="7C33DE98" wp14:editId="55C8863B">
+            <wp:extent cx="3075709" cy="3330652"/>
+            <wp:effectExtent l="0" t="0" r="0" b="3175"/>
+            <wp:docPr id="15" name="Picture 15" descr="Graphical user interface, text, application&#10;&#10;Description automatically generated"/>
+            <wp:cNvGraphicFramePr>
+              <a:graphicFrameLocks xmlns:a="http://schemas.openxmlformats.org/drawingml/2006/main" noChangeAspect="1"/>
+            </wp:cNvGraphicFramePr>
+            <a:graphic xmlns:a="http://schemas.openxmlformats.org/drawingml/2006/main">
+              <a:graphicData uri="http://schemas.openxmlformats.org/drawingml/2006/picture">
+                <pic:pic xmlns:pic="http://schemas.openxmlformats.org/drawingml/2006/picture">
+                  <pic:nvPicPr>
+                    <pic:cNvPr id="15" name="Picture 15" descr="Graphical user interface, text, application&#10;&#10;Description automatically generated"/>
+                    <pic:cNvPicPr/>
+                  </pic:nvPicPr>
+                  <pic:blipFill>
+                    <a:blip r:embed="rId22" cstate="print">
+                      <a:extLst>
+                        <a:ext uri="{28A0092B-C50C-407E-A947-70E740481C1C}">
+                          <a14:useLocalDpi xmlns:a14="http://schemas.microsoft.com/office/drawing/2010/main" val="0"/>
+                        </a:ext>
+                      </a:extLst>
+                    </a:blip>
+                    <a:stretch>
+                      <a:fillRect/>
+                    </a:stretch>
+                  </pic:blipFill>
+                  <pic:spPr>
+                    <a:xfrm>
+                      <a:off x="0" y="0"/>
+                      <a:ext cx="3086885" cy="3342755"/>
+                    </a:xfrm>
+                    <a:prstGeom prst="rect">
+                      <a:avLst/>
+                    </a:prstGeom>
+                  </pic:spPr>
+                </pic:pic>
+              </a:graphicData>
+            </a:graphic>
+          </wp:inline>
+        </w:drawing>
+      </w:r>
+      <w:r>
+        <w:rPr>
+          <w:rFonts w:ascii="Consolas" w:hAnsi="Consolas" w:cs="Calibri"/>
+        </w:rPr>
+        <w:t xml:space="preserve"> </w:t>
+      </w:r>
+      <w:r>
+        <w:rPr>
+          <w:rFonts w:ascii="Consolas" w:hAnsi="Consolas" w:cs="Calibri"/>
+          <w:noProof/>
+        </w:rPr>
+        <w:drawing>
+          <wp:inline distT="0" distB="0" distL="0" distR="0" wp14:anchorId="61E3C78A" wp14:editId="400E3F9D">
+            <wp:extent cx="3418780" cy="3015499"/>
+            <wp:effectExtent l="0" t="0" r="0" b="0"/>
+            <wp:docPr id="16" name="Picture 16" descr="Graphical user interface, table&#10;&#10;Description automatically generated"/>
+            <wp:cNvGraphicFramePr>
+              <a:graphicFrameLocks xmlns:a="http://schemas.openxmlformats.org/drawingml/2006/main" noChangeAspect="1"/>
+            </wp:cNvGraphicFramePr>
+            <a:graphic xmlns:a="http://schemas.openxmlformats.org/drawingml/2006/main">
+              <a:graphicData uri="http://schemas.openxmlformats.org/drawingml/2006/picture">
+                <pic:pic xmlns:pic="http://schemas.openxmlformats.org/drawingml/2006/picture">
+                  <pic:nvPicPr>
+                    <pic:cNvPr id="16" name="Picture 16" descr="Graphical user interface, table&#10;&#10;Description automatically generated"/>
+                    <pic:cNvPicPr/>
+                  </pic:nvPicPr>
+                  <pic:blipFill>
+                    <a:blip r:embed="rId23" cstate="print">
+                      <a:extLst>
+                        <a:ext uri="{28A0092B-C50C-407E-A947-70E740481C1C}">
+                          <a14:useLocalDpi xmlns:a14="http://schemas.microsoft.com/office/drawing/2010/main" val="0"/>
+                        </a:ext>
+                      </a:extLst>
+                    </a:blip>
+                    <a:stretch>
+                      <a:fillRect/>
+                    </a:stretch>
+                  </pic:blipFill>
+                  <pic:spPr>
+                    <a:xfrm>
+                      <a:off x="0" y="0"/>
+                      <a:ext cx="3437966" cy="3032422"/>
+                    </a:xfrm>
+                    <a:prstGeom prst="rect">
+                      <a:avLst/>
+                    </a:prstGeom>
+                  </pic:spPr>
+                </pic:pic>
+              </a:graphicData>
+            </a:graphic>
+          </wp:inline>
+        </w:drawing>
+      </w:r>
+    </w:p>
+    <w:p>
+      <w:pPr>
+        <w:autoSpaceDE w:val="0"/>
+        <w:autoSpaceDN w:val="0"/>
+        <w:adjustRightInd w:val="0"/>
+        <w:spacing w:after="0" w:line="240" w:lineRule="auto"/>
+        <w:rPr>
+          <w:rFonts w:ascii="Consolas" w:hAnsi="Consolas" w:cs="Calibri"/>
+          <w:sz w:val="28"/>
+          <w:szCs w:val="28"/>
+        </w:rPr>
+      </w:pPr>
+    </w:p>
+    <w:p>
+      <w:pPr>
+        <w:autoSpaceDE w:val="0"/>
+        <w:autoSpaceDN w:val="0"/>
+        <w:adjustRightInd w:val="0"/>
+        <w:spacing w:after="0" w:line="240" w:lineRule="auto"/>
+        <w:rPr>
+          <w:rFonts w:ascii="Consolas" w:hAnsi="Consolas" w:cs="Calibri"/>
+          <w:sz w:val="28"/>
+          <w:szCs w:val="28"/>
+        </w:rPr>
+      </w:pPr>
+    </w:p>
+    <w:p>
+      <w:pPr>
+        <w:autoSpaceDE w:val="0"/>
+        <w:autoSpaceDN w:val="0"/>
+        <w:adjustRightInd w:val="0"/>
+        <w:spacing w:after="0" w:line="240" w:lineRule="auto"/>
+        <w:rPr>
+          <w:rFonts w:ascii="Consolas" w:hAnsi="Consolas" w:cs="Calibri"/>
+        </w:rPr>
+      </w:pPr>
+    </w:p>
+    <w:p>
+      <w:pPr>
+        <w:autoSpaceDE w:val="0"/>
+        <w:autoSpaceDN w:val="0"/>
+        <w:adjustRightInd w:val="0"/>
+        <w:spacing w:after="0" w:line="240" w:lineRule="auto"/>
+        <w:rPr>
+          <w:rFonts w:ascii="Consolas" w:hAnsi="Consolas" w:cs="Calibri"/>
+        </w:rPr>
+      </w:pPr>
+      <w:r>
+        <w:rPr>
+          <w:rFonts w:ascii="Consolas" w:hAnsi="Consolas" w:cs="Calibri"/>
+        </w:rPr>
+        <w:t xml:space="preserve">Arbiter PUF Layout </w:t>
+      </w:r>
+      <w:r>
+        <w:rPr>
+          <w:rFonts w:ascii="Consolas" w:hAnsi="Consolas" w:cs="Calibri"/>
+        </w:rPr>
+        <w:t>passing</w:t>
+      </w:r>
+      <w:r>
+        <w:rPr>
+          <w:rFonts w:ascii="Consolas" w:hAnsi="Consolas" w:cs="Calibri"/>
+        </w:rPr>
+        <w:t xml:space="preserve"> DRC &amp; LVS:</w:t>
+      </w:r>
+    </w:p>
+    <w:p>
+      <w:pPr>
+        <w:autoSpaceDE w:val="0"/>
+        <w:autoSpaceDN w:val="0"/>
+        <w:adjustRightInd w:val="0"/>
+        <w:spacing w:after="0" w:line="240" w:lineRule="auto"/>
+        <w:rPr>
+          <w:rFonts w:ascii="Consolas" w:hAnsi="Consolas" w:cs="Calibri"/>
+        </w:rPr>
+      </w:pPr>
+      <w:r>
+        <w:rPr>
+          <w:rFonts w:ascii="Consolas" w:hAnsi="Consolas" w:cs="Calibri"/>
+          <w:noProof/>
+        </w:rPr>
+        <w:drawing>
+          <wp:inline distT="0" distB="0" distL="0" distR="0" wp14:anchorId="20C9838D" wp14:editId="01F64CF7">
+            <wp:extent cx="6675120" cy="2072005"/>
+            <wp:effectExtent l="0" t="0" r="0" b="4445"/>
+            <wp:docPr id="17" name="Picture 17" descr="A picture containing text&#10;&#10;Description automatically generated"/>
+            <wp:cNvGraphicFramePr>
+              <a:graphicFrameLocks xmlns:a="http://schemas.openxmlformats.org/drawingml/2006/main" noChangeAspect="1"/>
+            </wp:cNvGraphicFramePr>
+            <a:graphic xmlns:a="http://schemas.openxmlformats.org/drawingml/2006/main">
+              <a:graphicData uri="http://schemas.openxmlformats.org/drawingml/2006/picture">
+                <pic:pic xmlns:pic="http://schemas.openxmlformats.org/drawingml/2006/picture">
+                  <pic:nvPicPr>
+                    <pic:cNvPr id="17" name="Picture 17" descr="A picture containing text&#10;&#10;Description automatically generated"/>
+                    <pic:cNvPicPr/>
+                  </pic:nvPicPr>
+                  <pic:blipFill>
+                    <a:blip r:embed="rId24" cstate="print">
+                      <a:extLst>
+                        <a:ext uri="{28A0092B-C50C-407E-A947-70E740481C1C}">
+                          <a14:useLocalDpi xmlns:a14="http://schemas.microsoft.com/office/drawing/2010/main" val="0"/>
+                        </a:ext>
+                      </a:extLst>
+                    </a:blip>
+                    <a:stretch>
+                      <a:fillRect/>
+                    </a:stretch>
+                  </pic:blipFill>
+                  <pic:spPr>
+                    <a:xfrm>
+                      <a:off x="0" y="0"/>
+                      <a:ext cx="6675120" cy="2072005"/>
+                    </a:xfrm>
+                    <a:prstGeom prst="rect">
+                      <a:avLst/>
+                    </a:prstGeom>
+                  </pic:spPr>
+                </pic:pic>
+              </a:graphicData>
+            </a:graphic>
+          </wp:inline>
+        </w:drawing>
+      </w:r>
+    </w:p>
+    <w:p>
+      <w:pPr>
+        <w:autoSpaceDE w:val="0"/>
+        <w:autoSpaceDN w:val="0"/>
+        <w:adjustRightInd w:val="0"/>
+        <w:spacing w:after="0" w:line="240" w:lineRule="auto"/>
+        <w:rPr>
+          <w:rFonts w:ascii="Consolas" w:hAnsi="Consolas" w:cs="Calibri"/>
+        </w:rPr>
+      </w:pPr>
+    </w:p>
+    <w:p>
+      <w:pPr>
+        <w:autoSpaceDE w:val="0"/>
+        <w:autoSpaceDN w:val="0"/>
+        <w:adjustRightInd w:val="0"/>
+        <w:spacing w:after="0" w:line="240" w:lineRule="auto"/>
+        <w:rPr>
+          <w:rFonts w:ascii="Consolas" w:hAnsi="Consolas" w:cs="Calibri"/>
+        </w:rPr>
+      </w:pPr>
+      <w:r>
+        <w:rPr>
+          <w:rFonts w:ascii="Consolas" w:hAnsi="Consolas" w:cs="Calibri"/>
+          <w:noProof/>
+        </w:rPr>
+        <w:drawing>
+          <wp:inline distT="0" distB="0" distL="0" distR="0" wp14:anchorId="2CC668C8" wp14:editId="74565640">
+            <wp:extent cx="3220239" cy="3883231"/>
+            <wp:effectExtent l="0" t="0" r="0" b="3175"/>
+            <wp:docPr id="18" name="Picture 18" descr="Graphical user interface&#10;&#10;Description automatically generated"/>
+            <wp:cNvGraphicFramePr>
+              <a:graphicFrameLocks xmlns:a="http://schemas.openxmlformats.org/drawingml/2006/main" noChangeAspect="1"/>
+            </wp:cNvGraphicFramePr>
+            <a:graphic xmlns:a="http://schemas.openxmlformats.org/drawingml/2006/main">
+              <a:graphicData uri="http://schemas.openxmlformats.org/drawingml/2006/picture">
+                <pic:pic xmlns:pic="http://schemas.openxmlformats.org/drawingml/2006/picture">
+                  <pic:nvPicPr>
+                    <pic:cNvPr id="18" name="Picture 18" descr="Graphical user interface&#10;&#10;Description automatically generated"/>
+                    <pic:cNvPicPr/>
+                  </pic:nvPicPr>
+                  <pic:blipFill>
+                    <a:blip r:embed="rId25" cstate="print">
+                      <a:extLst>
+                        <a:ext uri="{28A0092B-C50C-407E-A947-70E740481C1C}">
+                          <a14:useLocalDpi xmlns:a14="http://schemas.microsoft.com/office/drawing/2010/main" val="0"/>
+                        </a:ext>
+                      </a:extLst>
+                    </a:blip>
+                    <a:stretch>
+                      <a:fillRect/>
+                    </a:stretch>
+                  </pic:blipFill>
+                  <pic:spPr>
+                    <a:xfrm>
+                      <a:off x="0" y="0"/>
+                      <a:ext cx="3230070" cy="3895087"/>
+                    </a:xfrm>
+                    <a:prstGeom prst="rect">
+                      <a:avLst/>
+                    </a:prstGeom>
+                  </pic:spPr>
+                </pic:pic>
+              </a:graphicData>
+            </a:graphic>
+          </wp:inline>
+        </w:drawing>
+      </w:r>
+      <w:r>
+        <w:rPr>
+          <w:rFonts w:ascii="Consolas" w:hAnsi="Consolas" w:cs="Calibri"/>
+        </w:rPr>
+        <w:t xml:space="preserve"> </w:t>
+      </w:r>
+      <w:r>
+        <w:rPr>
+          <w:rFonts w:ascii="Consolas" w:hAnsi="Consolas" w:cs="Calibri"/>
+          <w:noProof/>
+        </w:rPr>
+        <w:drawing>
+          <wp:inline distT="0" distB="0" distL="0" distR="0" wp14:anchorId="165E4018" wp14:editId="34AA96E7">
+            <wp:extent cx="3375342" cy="3693226"/>
+            <wp:effectExtent l="0" t="0" r="0" b="2540"/>
+            <wp:docPr id="19" name="Picture 19" descr="Table&#10;&#10;Description automatically generated"/>
+            <wp:cNvGraphicFramePr>
+              <a:graphicFrameLocks xmlns:a="http://schemas.openxmlformats.org/drawingml/2006/main" noChangeAspect="1"/>
+            </wp:cNvGraphicFramePr>
+            <a:graphic xmlns:a="http://schemas.openxmlformats.org/drawingml/2006/main">
+              <a:graphicData uri="http://schemas.openxmlformats.org/drawingml/2006/picture">
+                <pic:pic xmlns:pic="http://schemas.openxmlformats.org/drawingml/2006/picture">
+                  <pic:nvPicPr>
+                    <pic:cNvPr id="19" name="Picture 19" descr="Table&#10;&#10;Description automatically generated"/>
+                    <pic:cNvPicPr/>
+                  </pic:nvPicPr>
+                  <pic:blipFill>
+                    <a:blip r:embed="rId26" cstate="print">
+                      <a:extLst>
+                        <a:ext uri="{28A0092B-C50C-407E-A947-70E740481C1C}">
+                          <a14:useLocalDpi xmlns:a14="http://schemas.microsoft.com/office/drawing/2010/main" val="0"/>
+                        </a:ext>
+                      </a:extLst>
+                    </a:blip>
+                    <a:stretch>
+                      <a:fillRect/>
+                    </a:stretch>
+                  </pic:blipFill>
+                  <pic:spPr>
+                    <a:xfrm>
+                      <a:off x="0" y="0"/>
+                      <a:ext cx="3386668" cy="3705619"/>
+                    </a:xfrm>
+                    <a:prstGeom prst="rect">
+                      <a:avLst/>
+                    </a:prstGeom>
+                  </pic:spPr>
+                </pic:pic>
+              </a:graphicData>
+            </a:graphic>
+          </wp:inline>
+        </w:drawing>
+      </w:r>
+    </w:p>
+    <w:p>
+      <w:pPr>
+        <w:autoSpaceDE w:val="0"/>
+        <w:autoSpaceDN w:val="0"/>
+        <w:adjustRightInd w:val="0"/>
+        <w:spacing w:after="0" w:line="240" w:lineRule="auto"/>
+        <w:rPr>
+          <w:rFonts w:ascii="Consolas" w:hAnsi="Consolas" w:cs="Calibri"/>
+        </w:rPr>
+      </w:pPr>
+    </w:p>
+    <w:p>
+      <w:pPr>
+        <w:autoSpaceDE w:val="0"/>
+        <w:autoSpaceDN w:val="0"/>
+        <w:adjustRightInd w:val="0"/>
+        <w:spacing w:after="0" w:line="240" w:lineRule="auto"/>
+        <w:rPr>
+          <w:rFonts w:ascii="Consolas" w:hAnsi="Consolas" w:cs="Calibri"/>
+        </w:rPr>
+      </w:pPr>
+    </w:p>
+    <w:p>
+      <w:pPr>
+        <w:autoSpaceDE w:val="0"/>
+        <w:autoSpaceDN w:val="0"/>
+        <w:adjustRightInd w:val="0"/>
+        <w:spacing w:after="0" w:line="240" w:lineRule="auto"/>
+        <w:rPr>
+          <w:rFonts w:ascii="Consolas" w:hAnsi="Consolas" w:cs="Calibri"/>
+          <w:sz w:val="28"/>
+          <w:szCs w:val="28"/>
+        </w:rPr>
+      </w:pPr>
+    </w:p>
+    <w:p>
+      <w:pPr>
+        <w:autoSpaceDE w:val="0"/>
+        <w:autoSpaceDN w:val="0"/>
+        <w:adjustRightInd w:val="0"/>
+        <w:spacing w:after="0" w:line="240" w:lineRule="auto"/>
+        <w:rPr>
+          <w:rFonts w:ascii="Consolas" w:hAnsi="Consolas" w:cs="Calibri"/>
+          <w:sz w:val="28"/>
+          <w:szCs w:val="28"/>
+        </w:rPr>
+      </w:pPr>
+    </w:p>
+    <w:p>
+      <w:pPr>
+        <w:autoSpaceDE w:val="0"/>
+        <w:autoSpaceDN w:val="0"/>
+        <w:adjustRightInd w:val="0"/>
+        <w:spacing w:after="0" w:line="240" w:lineRule="auto"/>
+        <w:rPr>
+          <w:rFonts w:ascii="Consolas" w:hAnsi="Consolas" w:cs="Calibri"/>
+          <w:sz w:val="28"/>
+          <w:szCs w:val="28"/>
+        </w:rPr>
+      </w:pPr>
+    </w:p>
+    <w:p>
+      <w:pPr>
+        <w:autoSpaceDE w:val="0"/>
+        <w:autoSpaceDN w:val="0"/>
+        <w:adjustRightInd w:val="0"/>
+        <w:spacing w:after="0" w:line="240" w:lineRule="auto"/>
+        <w:rPr>
+          <w:rFonts w:ascii="Consolas" w:hAnsi="Consolas" w:cs="Calibri"/>
+          <w:sz w:val="28"/>
+          <w:szCs w:val="28"/>
+        </w:rPr>
+      </w:pPr>
+    </w:p>
+    <w:p>
+      <w:pPr>
+        <w:autoSpaceDE w:val="0"/>
+        <w:autoSpaceDN w:val="0"/>
+        <w:adjustRightInd w:val="0"/>
+        <w:spacing w:after="0" w:line="240" w:lineRule="auto"/>
+        <w:rPr>
+          <w:rFonts w:ascii="Consolas" w:hAnsi="Consolas" w:cs="Calibri"/>
+          <w:sz w:val="28"/>
+          <w:szCs w:val="28"/>
+        </w:rPr>
+      </w:pPr>
+    </w:p>
+    <w:p>
+      <w:pPr>
+        <w:autoSpaceDE w:val="0"/>
+        <w:autoSpaceDN w:val="0"/>
+        <w:adjustRightInd w:val="0"/>
+        <w:spacing w:after="0" w:line="240" w:lineRule="auto"/>
+        <w:rPr>
+          <w:rFonts w:ascii="Consolas" w:hAnsi="Consolas" w:cs="Calibri"/>
+          <w:sz w:val="28"/>
+          <w:szCs w:val="28"/>
+        </w:rPr>
+      </w:pPr>
+    </w:p>
+    <w:p>
+      <w:pPr>
+        <w:autoSpaceDE w:val="0"/>
+        <w:autoSpaceDN w:val="0"/>
+        <w:adjustRightInd w:val="0"/>
+        <w:spacing w:after="0" w:line="240" w:lineRule="auto"/>
+        <w:rPr>
+          <w:rFonts w:ascii="Consolas" w:hAnsi="Consolas" w:cs="Calibri"/>
+          <w:sz w:val="28"/>
+          <w:szCs w:val="28"/>
+        </w:rPr>
+      </w:pPr>
+    </w:p>
+    <w:p>
+      <w:pPr>
+        <w:autoSpaceDE w:val="0"/>
+        <w:autoSpaceDN w:val="0"/>
+        <w:adjustRightInd w:val="0"/>
+        <w:spacing w:after="0" w:line="240" w:lineRule="auto"/>
+        <w:rPr>
+          <w:rFonts w:ascii="Consolas" w:hAnsi="Consolas" w:cs="Calibri"/>
+          <w:sz w:val="28"/>
+          <w:szCs w:val="28"/>
+        </w:rPr>
+      </w:pPr>
+    </w:p>
+    <w:p>
+      <w:pPr>
+        <w:autoSpaceDE w:val="0"/>
+        <w:autoSpaceDN w:val="0"/>
+        <w:adjustRightInd w:val="0"/>
+        <w:spacing w:after="0" w:line="240" w:lineRule="auto"/>
+        <w:rPr>
+          <w:rFonts w:ascii="Consolas" w:hAnsi="Consolas" w:cs="Calibri"/>
+          <w:sz w:val="28"/>
+          <w:szCs w:val="28"/>
+        </w:rPr>
+      </w:pPr>
+    </w:p>
+    <w:p>
+      <w:pPr>
+        <w:autoSpaceDE w:val="0"/>
+        <w:autoSpaceDN w:val="0"/>
+        <w:adjustRightInd w:val="0"/>
+        <w:spacing w:after="0" w:line="240" w:lineRule="auto"/>
+        <w:rPr>
+          <w:rFonts w:ascii="Consolas" w:hAnsi="Consolas" w:cs="Calibri"/>
+          <w:sz w:val="28"/>
+          <w:szCs w:val="28"/>
+        </w:rPr>
+      </w:pPr>
+    </w:p>
+    <w:p>
+      <w:pPr>
+        <w:autoSpaceDE w:val="0"/>
+        <w:autoSpaceDN w:val="0"/>
+        <w:adjustRightInd w:val="0"/>
+        <w:spacing w:after="0" w:line="240" w:lineRule="auto"/>
+        <w:rPr>
+          <w:rFonts w:ascii="Consolas" w:hAnsi="Consolas" w:cs="Calibri"/>
+          <w:sz w:val="28"/>
+          <w:szCs w:val="28"/>
+        </w:rPr>
+      </w:pPr>
+    </w:p>
+    <w:p>
+      <w:pPr>
+        <w:autoSpaceDE w:val="0"/>
+        <w:autoSpaceDN w:val="0"/>
+        <w:adjustRightInd w:val="0"/>
+        <w:spacing w:after="0" w:line="240" w:lineRule="auto"/>
+        <w:rPr>
+          <w:rFonts w:ascii="Consolas" w:hAnsi="Consolas" w:cs="Calibri"/>
+          <w:sz w:val="28"/>
+          <w:szCs w:val="28"/>
+        </w:rPr>
+      </w:pPr>
+    </w:p>
+    <w:p>
+      <w:pPr>
+        <w:autoSpaceDE w:val="0"/>
+        <w:autoSpaceDN w:val="0"/>
+        <w:adjustRightInd w:val="0"/>
+        <w:spacing w:after="0" w:line="240" w:lineRule="auto"/>
+        <w:rPr>
+          <w:rFonts w:ascii="Consolas" w:hAnsi="Consolas" w:cs="Calibri"/>
+          <w:sz w:val="28"/>
+          <w:szCs w:val="28"/>
+        </w:rPr>
+      </w:pPr>
+      <w:r>
+        <w:rPr>
+          <w:rFonts w:ascii="Consolas" w:hAnsi="Consolas" w:cs="Calibri"/>
+          <w:sz w:val="28"/>
+          <w:szCs w:val="28"/>
+        </w:rPr>
+        <w:lastRenderedPageBreak/>
+        <w:t xml:space="preserve">Step </w:t>
+      </w:r>
+      <w:r>
+        <w:rPr>
+          <w:rFonts w:ascii="Consolas" w:hAnsi="Consolas" w:cs="Calibri"/>
+          <w:sz w:val="28"/>
+          <w:szCs w:val="28"/>
+        </w:rPr>
+        <w:t>4</w:t>
+      </w:r>
+      <w:r>
+        <w:rPr>
+          <w:rFonts w:ascii="Consolas" w:hAnsi="Consolas" w:cs="Calibri"/>
+          <w:sz w:val="28"/>
+          <w:szCs w:val="28"/>
+        </w:rPr>
+        <w:t xml:space="preserve">: </w:t>
+      </w:r>
+      <w:r>
+        <w:rPr>
+          <w:rFonts w:ascii="Consolas" w:hAnsi="Consolas" w:cs="Calibri"/>
+          <w:sz w:val="28"/>
+          <w:szCs w:val="28"/>
+        </w:rPr>
+        <w:t xml:space="preserve">Parasitics Extraction and Simulation </w:t>
+      </w:r>
+      <w:r>
+        <w:rPr>
+          <w:rFonts w:ascii="Consolas" w:hAnsi="Consolas" w:cs="Calibri"/>
+          <w:sz w:val="28"/>
+          <w:szCs w:val="28"/>
+        </w:rPr>
+        <w:t xml:space="preserve">Delay </w:t>
+      </w:r>
+      <w:r>
+        <w:rPr>
+          <w:rFonts w:ascii="Consolas" w:hAnsi="Consolas" w:cs="Calibri"/>
+          <w:sz w:val="28"/>
+          <w:szCs w:val="28"/>
+        </w:rPr>
+        <w:t>Results</w:t>
+      </w:r>
+    </w:p>
+    <w:p>
+      <w:pPr>
+        <w:autoSpaceDE w:val="0"/>
+        <w:autoSpaceDN w:val="0"/>
+        <w:adjustRightInd w:val="0"/>
+        <w:spacing w:after="0" w:line="240" w:lineRule="auto"/>
+        <w:rPr>
+          <w:rFonts w:ascii="Consolas" w:hAnsi="Consolas" w:cs="Calibri"/>
+          <w:sz w:val="28"/>
+          <w:szCs w:val="28"/>
+        </w:rPr>
+      </w:pPr>
+    </w:p>
+    <w:p>
+      <w:pPr>
+        <w:autoSpaceDE w:val="0"/>
+        <w:autoSpaceDN w:val="0"/>
+        <w:adjustRightInd w:val="0"/>
+        <w:spacing w:after="0" w:line="240" w:lineRule="auto"/>
+        <w:rPr>
+          <w:rFonts w:ascii="Consolas" w:hAnsi="Consolas" w:cs="Calibri"/>
+        </w:rPr>
+      </w:pPr>
+      <w:r>
+        <w:rPr>
+          <w:rFonts w:ascii="Consolas" w:hAnsi="Consolas" w:cs="Calibri"/>
+        </w:rPr>
+        <w:t xml:space="preserve">Challenge-Response Pairs determined </w:t>
+      </w:r>
+      <w:r>
+        <w:rPr>
+          <w:rFonts w:ascii="Consolas" w:hAnsi="Consolas" w:cs="Calibri"/>
+        </w:rPr>
+        <w:t>by</w:t>
+      </w:r>
+      <w:r>
+        <w:rPr>
+          <w:rFonts w:ascii="Consolas" w:hAnsi="Consolas" w:cs="Calibri"/>
+        </w:rPr>
+        <w:t xml:space="preserve"> waveforms:</w:t>
+      </w:r>
+    </w:p>
+    <w:p>
+      <w:pPr>
+        <w:autoSpaceDE w:val="0"/>
+        <w:autoSpaceDN w:val="0"/>
+        <w:adjustRightInd w:val="0"/>
+        <w:spacing w:after="0" w:line="240" w:lineRule="auto"/>
+        <w:rPr>
+          <w:rFonts w:ascii="Consolas" w:hAnsi="Consolas" w:cs="Calibri"/>
+        </w:rPr>
+      </w:pPr>
+    </w:p>
+    <w:p>
+      <w:pPr>
+        <w:autoSpaceDE w:val="0"/>
+        <w:autoSpaceDN w:val="0"/>
+        <w:adjustRightInd w:val="0"/>
+        <w:spacing w:after="0" w:line="240" w:lineRule="auto"/>
+        <w:rPr>
+          <w:rFonts w:ascii="Consolas" w:hAnsi="Consolas" w:cs="Calibri"/>
+        </w:rPr>
+      </w:pPr>
+      <w:r>
+        <w:rPr>
+          <w:rFonts w:ascii="Consolas" w:hAnsi="Consolas" w:cs="Calibri"/>
+        </w:rPr>
+        <w:t>The first challenge was setting all select bits to zero: 00000000</w:t>
+      </w:r>
+    </w:p>
+    <w:p>
+      <w:pPr>
+        <w:autoSpaceDE w:val="0"/>
+        <w:autoSpaceDN w:val="0"/>
+        <w:adjustRightInd w:val="0"/>
+        <w:spacing w:after="0" w:line="240" w:lineRule="auto"/>
+        <w:rPr>
+          <w:rFonts w:ascii="Consolas" w:hAnsi="Consolas" w:cs="Calibri"/>
+        </w:rPr>
+      </w:pPr>
+      <w:r>
+        <w:rPr>
+          <w:rFonts w:ascii="Consolas" w:hAnsi="Consolas" w:cs="Calibri"/>
+        </w:rPr>
+        <w:t>It appears q makes a 1 to 0 transition first, resulting in a response of 1.</w:t>
+      </w:r>
+    </w:p>
+    <w:p>
+      <w:pPr>
+        <w:autoSpaceDE w:val="0"/>
+        <w:autoSpaceDN w:val="0"/>
+        <w:adjustRightInd w:val="0"/>
+        <w:spacing w:after="0" w:line="240" w:lineRule="auto"/>
+        <w:rPr>
+          <w:rFonts w:ascii="Consolas" w:hAnsi="Consolas" w:cs="Calibri"/>
+          <w:sz w:val="28"/>
+          <w:szCs w:val="28"/>
+        </w:rPr>
+      </w:pPr>
+      <w:r>
+        <w:rPr>
+          <w:rFonts w:ascii="Consolas" w:hAnsi="Consolas" w:cs="Calibri"/>
+          <w:noProof/>
+          <w:sz w:val="28"/>
+          <w:szCs w:val="28"/>
+        </w:rPr>
+        <w:drawing>
+          <wp:inline distT="0" distB="0" distL="0" distR="0" wp14:anchorId="03C48865" wp14:editId="37C554E2">
+            <wp:extent cx="5620229" cy="3284043"/>
+            <wp:effectExtent l="0" t="0" r="0" b="0"/>
+            <wp:docPr id="20" name="Picture 20"/>
+            <wp:cNvGraphicFramePr>
+              <a:graphicFrameLocks xmlns:a="http://schemas.openxmlformats.org/drawingml/2006/main" noChangeAspect="1"/>
+            </wp:cNvGraphicFramePr>
+            <a:graphic xmlns:a="http://schemas.openxmlformats.org/drawingml/2006/main">
+              <a:graphicData uri="http://schemas.openxmlformats.org/drawingml/2006/picture">
+                <pic:pic xmlns:pic="http://schemas.openxmlformats.org/drawingml/2006/picture">
+                  <pic:nvPicPr>
+                    <pic:cNvPr id="20" name="Picture 20"/>
+                    <pic:cNvPicPr/>
+                  </pic:nvPicPr>
+                  <pic:blipFill>
+                    <a:blip r:embed="rId27" cstate="print">
+                      <a:extLst>
+                        <a:ext uri="{28A0092B-C50C-407E-A947-70E740481C1C}">
+                          <a14:useLocalDpi xmlns:a14="http://schemas.microsoft.com/office/drawing/2010/main" val="0"/>
+                        </a:ext>
+                      </a:extLst>
+                    </a:blip>
+                    <a:stretch>
+                      <a:fillRect/>
+                    </a:stretch>
+                  </pic:blipFill>
+                  <pic:spPr>
+                    <a:xfrm>
+                      <a:off x="0" y="0"/>
+                      <a:ext cx="5620229" cy="3284043"/>
+                    </a:xfrm>
+                    <a:prstGeom prst="rect">
+                      <a:avLst/>
+                    </a:prstGeom>
+                  </pic:spPr>
+                </pic:pic>
+              </a:graphicData>
+            </a:graphic>
+          </wp:inline>
+        </w:drawing>
+      </w:r>
+    </w:p>
+    <w:p>
+      <w:pPr>
+        <w:autoSpaceDE w:val="0"/>
+        <w:autoSpaceDN w:val="0"/>
+        <w:adjustRightInd w:val="0"/>
+        <w:spacing w:after="0" w:line="240" w:lineRule="auto"/>
+        <w:rPr>
+          <w:rFonts w:ascii="Consolas" w:hAnsi="Consolas" w:cs="Calibri"/>
+          <w:sz w:val="28"/>
+          <w:szCs w:val="28"/>
+        </w:rPr>
+      </w:pPr>
+    </w:p>
+    <w:p>
+      <w:pPr>
+        <w:autoSpaceDE w:val="0"/>
+        <w:autoSpaceDN w:val="0"/>
+        <w:adjustRightInd w:val="0"/>
+        <w:spacing w:after="0" w:line="240" w:lineRule="auto"/>
+        <w:rPr>
+          <w:rFonts w:ascii="Consolas" w:hAnsi="Consolas" w:cs="Calibri"/>
+        </w:rPr>
+      </w:pPr>
+      <w:r>
+        <w:rPr>
+          <w:rFonts w:ascii="Consolas" w:hAnsi="Consolas" w:cs="Calibri"/>
+        </w:rPr>
+        <w:t>The sec</w:t>
+      </w:r>
+      <w:r>
+        <w:rPr>
+          <w:rFonts w:ascii="Consolas" w:hAnsi="Consolas" w:cs="Calibri"/>
+        </w:rPr>
+        <w:t>ond</w:t>
+      </w:r>
+      <w:r>
+        <w:rPr>
+          <w:rFonts w:ascii="Consolas" w:hAnsi="Consolas" w:cs="Calibri"/>
+        </w:rPr>
+        <w:t xml:space="preserve"> challenge was setting all select bits to </w:t>
+      </w:r>
+      <w:r>
+        <w:rPr>
+          <w:rFonts w:ascii="Consolas" w:hAnsi="Consolas" w:cs="Calibri"/>
+        </w:rPr>
+        <w:t>one</w:t>
+      </w:r>
+      <w:r>
+        <w:rPr>
+          <w:rFonts w:ascii="Consolas" w:hAnsi="Consolas" w:cs="Calibri"/>
+        </w:rPr>
+        <w:t xml:space="preserve">: </w:t>
+      </w:r>
+      <w:r>
+        <w:rPr>
+          <w:rFonts w:ascii="Consolas" w:hAnsi="Consolas" w:cs="Calibri"/>
+        </w:rPr>
+        <w:t>11111111</w:t>
+      </w:r>
+    </w:p>
+    <w:p>
+      <w:pPr>
+        <w:autoSpaceDE w:val="0"/>
+        <w:autoSpaceDN w:val="0"/>
+        <w:adjustRightInd w:val="0"/>
+        <w:spacing w:after="0" w:line="240" w:lineRule="auto"/>
+        <w:rPr>
+          <w:rFonts w:ascii="Consolas" w:hAnsi="Consolas" w:cs="Calibri"/>
+        </w:rPr>
+      </w:pPr>
+      <w:r>
+        <w:rPr>
+          <w:rFonts w:ascii="Consolas" w:hAnsi="Consolas" w:cs="Calibri"/>
+        </w:rPr>
+        <w:t>It appears q</w:t>
+      </w:r>
+      <w:r>
+        <w:rPr>
+          <w:rFonts w:ascii="Consolas" w:hAnsi="Consolas" w:cs="Calibri"/>
+        </w:rPr>
+        <w:t>_not</w:t>
+      </w:r>
+      <w:r>
+        <w:rPr>
+          <w:rFonts w:ascii="Consolas" w:hAnsi="Consolas" w:cs="Calibri"/>
+        </w:rPr>
+        <w:t xml:space="preserve"> makes a </w:t>
+      </w:r>
+      <w:r>
+        <w:rPr>
+          <w:rFonts w:ascii="Consolas" w:hAnsi="Consolas" w:cs="Calibri"/>
+        </w:rPr>
+        <w:t>0</w:t>
+      </w:r>
+      <w:r>
+        <w:rPr>
+          <w:rFonts w:ascii="Consolas" w:hAnsi="Consolas" w:cs="Calibri"/>
+        </w:rPr>
+        <w:t xml:space="preserve"> to </w:t>
+      </w:r>
+      <w:r>
+        <w:rPr>
+          <w:rFonts w:ascii="Consolas" w:hAnsi="Consolas" w:cs="Calibri"/>
+        </w:rPr>
+        <w:t>1</w:t>
+      </w:r>
+      <w:r>
+        <w:rPr>
+          <w:rFonts w:ascii="Consolas" w:hAnsi="Consolas" w:cs="Calibri"/>
+        </w:rPr>
+        <w:t xml:space="preserve"> transition first, resulting in a response of </w:t>
+      </w:r>
+      <w:r>
+        <w:rPr>
+          <w:rFonts w:ascii="Consolas" w:hAnsi="Consolas" w:cs="Calibri"/>
+        </w:rPr>
+        <w:t>0</w:t>
+      </w:r>
+      <w:r>
+        <w:rPr>
+          <w:rFonts w:ascii="Consolas" w:hAnsi="Consolas" w:cs="Calibri"/>
+        </w:rPr>
+        <w:t>.</w:t>
+      </w:r>
+    </w:p>
+    <w:p>
+      <w:pPr>
+        <w:autoSpaceDE w:val="0"/>
+        <w:autoSpaceDN w:val="0"/>
+        <w:adjustRightInd w:val="0"/>
+        <w:spacing w:after="0" w:line="240" w:lineRule="auto"/>
+        <w:rPr>
+          <w:rFonts w:ascii="Consolas" w:hAnsi="Consolas" w:cs="Calibri"/>
+          <w:sz w:val="28"/>
+          <w:szCs w:val="28"/>
+        </w:rPr>
+      </w:pPr>
+      <w:r>
+        <w:rPr>
+          <w:rFonts w:ascii="Consolas" w:hAnsi="Consolas" w:cs="Calibri"/>
+          <w:noProof/>
+          <w:sz w:val="28"/>
+          <w:szCs w:val="28"/>
+        </w:rPr>
+        <w:drawing>
+          <wp:inline distT="0" distB="0" distL="0" distR="0" wp14:anchorId="19675DF0" wp14:editId="5554C45D">
+            <wp:extent cx="5646722" cy="3236706"/>
+            <wp:effectExtent l="0" t="0" r="0" b="1905"/>
+            <wp:docPr id="21" name="Picture 21"/>
+            <wp:cNvGraphicFramePr>
+              <a:graphicFrameLocks xmlns:a="http://schemas.openxmlformats.org/drawingml/2006/main" noChangeAspect="1"/>
+            </wp:cNvGraphicFramePr>
+            <a:graphic xmlns:a="http://schemas.openxmlformats.org/drawingml/2006/main">
+              <a:graphicData uri="http://schemas.openxmlformats.org/drawingml/2006/picture">
+                <pic:pic xmlns:pic="http://schemas.openxmlformats.org/drawingml/2006/picture">
+                  <pic:nvPicPr>
+                    <pic:cNvPr id="21" name="Picture 21"/>
+                    <pic:cNvPicPr/>
+                  </pic:nvPicPr>
+                  <pic:blipFill>
+                    <a:blip r:embed="rId28" cstate="print">
+                      <a:extLst>
+                        <a:ext uri="{28A0092B-C50C-407E-A947-70E740481C1C}">
+                          <a14:useLocalDpi xmlns:a14="http://schemas.microsoft.com/office/drawing/2010/main" val="0"/>
+                        </a:ext>
+                      </a:extLst>
+                    </a:blip>
+                    <a:stretch>
+                      <a:fillRect/>
+                    </a:stretch>
+                  </pic:blipFill>
+                  <pic:spPr>
+                    <a:xfrm>
+                      <a:off x="0" y="0"/>
+                      <a:ext cx="5646722" cy="3236706"/>
+                    </a:xfrm>
+                    <a:prstGeom prst="rect">
+                      <a:avLst/>
+                    </a:prstGeom>
+                  </pic:spPr>
+                </pic:pic>
+              </a:graphicData>
+            </a:graphic>
+          </wp:inline>
+        </w:drawing>
+      </w:r>
+    </w:p>
+    <w:p>
+      <w:pPr>
+        <w:autoSpaceDE w:val="0"/>
+        <w:autoSpaceDN w:val="0"/>
+        <w:adjustRightInd w:val="0"/>
+        <w:spacing w:after="0" w:line="240" w:lineRule="auto"/>
+        <w:rPr>
+          <w:rFonts w:ascii="Consolas" w:hAnsi="Consolas" w:cs="Calibri"/>
+          <w:sz w:val="28"/>
+          <w:szCs w:val="28"/>
+        </w:rPr>
+      </w:pPr>
+    </w:p>
+    <w:p>
+      <w:pPr>
+        <w:autoSpaceDE w:val="0"/>
+        <w:autoSpaceDN w:val="0"/>
+        <w:adjustRightInd w:val="0"/>
+        <w:spacing w:after="0" w:line="240" w:lineRule="auto"/>
+        <w:rPr>
+          <w:rFonts w:ascii="Consolas" w:hAnsi="Consolas" w:cs="Calibri"/>
+          <w:sz w:val="28"/>
+          <w:szCs w:val="28"/>
+        </w:rPr>
+      </w:pPr>
+    </w:p>
+    <w:p>
+      <w:pPr>
+        <w:autoSpaceDE w:val="0"/>
+        <w:autoSpaceDN w:val="0"/>
+        <w:adjustRightInd w:val="0"/>
+        <w:spacing w:after="0" w:line="240" w:lineRule="auto"/>
+        <w:rPr>
+          <w:rFonts w:ascii="Consolas" w:hAnsi="Consolas" w:cs="Calibri"/>
+          <w:sz w:val="28"/>
+          <w:szCs w:val="28"/>
+        </w:rPr>
+      </w:pPr>
+    </w:p>
+    <w:p>
+      <w:pPr>
+        <w:autoSpaceDE w:val="0"/>
+        <w:autoSpaceDN w:val="0"/>
+        <w:adjustRightInd w:val="0"/>
+        <w:spacing w:after="0" w:line="240" w:lineRule="auto"/>
+        <w:rPr>
+          <w:rFonts w:ascii="Consolas" w:hAnsi="Consolas" w:cs="Calibri"/>
+          <w:sz w:val="28"/>
+          <w:szCs w:val="28"/>
+        </w:rPr>
+      </w:pPr>
+    </w:p>
+    <w:p>
+      <w:pPr>
+        <w:autoSpaceDE w:val="0"/>
+        <w:autoSpaceDN w:val="0"/>
+        <w:adjustRightInd w:val="0"/>
+        <w:spacing w:after="0" w:line="240" w:lineRule="auto"/>
+        <w:rPr>
+          <w:rFonts w:ascii="Consolas" w:hAnsi="Consolas" w:cs="Calibri"/>
+          <w:sz w:val="28"/>
+          <w:szCs w:val="28"/>
+        </w:rPr>
+      </w:pPr>
+    </w:p>
+    <w:p>
+      <w:pPr>
+        <w:autoSpaceDE w:val="0"/>
+        <w:autoSpaceDN w:val="0"/>
+        <w:adjustRightInd w:val="0"/>
+        <w:spacing w:after="0" w:line="240" w:lineRule="auto"/>
+        <w:rPr>
+          <w:rFonts w:ascii="Consolas" w:hAnsi="Consolas" w:cs="Calibri"/>
+          <w:sz w:val="28"/>
+          <w:szCs w:val="28"/>
+        </w:rPr>
+      </w:pPr>
+    </w:p>
+    <w:p>
+      <w:pPr>
+        <w:autoSpaceDE w:val="0"/>
+        <w:autoSpaceDN w:val="0"/>
+        <w:adjustRightInd w:val="0"/>
+        <w:spacing w:after="0" w:line="240" w:lineRule="auto"/>
+        <w:rPr>
+          <w:rFonts w:ascii="Consolas" w:hAnsi="Consolas" w:cs="Calibri"/>
+        </w:rPr>
+      </w:pPr>
+      <w:r>
+        <w:rPr>
+          <w:rFonts w:ascii="Consolas" w:hAnsi="Consolas" w:cs="Calibri"/>
+        </w:rPr>
+        <w:lastRenderedPageBreak/>
+        <w:t xml:space="preserve">The third challenge was alternating select bits: </w:t>
+      </w:r>
+      <w:r>
+        <w:rPr>
+          <w:rFonts w:ascii="Consolas" w:hAnsi="Consolas" w:cs="Calibri"/>
+        </w:rPr>
+        <w:t>01010101</w:t>
+      </w:r>
+    </w:p>
+    <w:p>
+      <w:pPr>
+        <w:autoSpaceDE w:val="0"/>
+        <w:autoSpaceDN w:val="0"/>
+        <w:adjustRightInd w:val="0"/>
+        <w:spacing w:after="0" w:line="240" w:lineRule="auto"/>
+        <w:rPr>
+          <w:rFonts w:ascii="Consolas" w:hAnsi="Consolas" w:cs="Calibri"/>
+        </w:rPr>
+      </w:pPr>
+      <w:r>
+        <w:rPr>
+          <w:rFonts w:ascii="Consolas" w:hAnsi="Consolas" w:cs="Calibri"/>
+        </w:rPr>
+        <w:t>It appears q makes a 1 to 0 transition first, resulting in a response of 1.</w:t>
+      </w:r>
+    </w:p>
+    <w:p>
+      <w:pPr>
+        <w:autoSpaceDE w:val="0"/>
+        <w:autoSpaceDN w:val="0"/>
+        <w:adjustRightInd w:val="0"/>
+        <w:spacing w:after="0" w:line="240" w:lineRule="auto"/>
+        <w:rPr>
+          <w:rFonts w:ascii="Consolas" w:hAnsi="Consolas" w:cs="Calibri"/>
+          <w:sz w:val="28"/>
+          <w:szCs w:val="28"/>
+        </w:rPr>
+      </w:pPr>
+      <w:r>
+        <w:rPr>
+          <w:rFonts w:ascii="Consolas" w:hAnsi="Consolas" w:cs="Calibri"/>
+          <w:noProof/>
+          <w:sz w:val="28"/>
+          <w:szCs w:val="28"/>
+        </w:rPr>
+        <w:drawing>
+          <wp:inline distT="0" distB="0" distL="0" distR="0" wp14:anchorId="5B120DCD" wp14:editId="4132AF4E">
+            <wp:extent cx="5569527" cy="3241963"/>
+            <wp:effectExtent l="0" t="0" r="0" b="0"/>
+            <wp:docPr id="22" name="Picture 22"/>
+            <wp:cNvGraphicFramePr>
+              <a:graphicFrameLocks xmlns:a="http://schemas.openxmlformats.org/drawingml/2006/main" noChangeAspect="1"/>
+            </wp:cNvGraphicFramePr>
+            <a:graphic xmlns:a="http://schemas.openxmlformats.org/drawingml/2006/main">
+              <a:graphicData uri="http://schemas.openxmlformats.org/drawingml/2006/picture">
+                <pic:pic xmlns:pic="http://schemas.openxmlformats.org/drawingml/2006/picture">
+                  <pic:nvPicPr>
+                    <pic:cNvPr id="22" name="Picture 22"/>
+                    <pic:cNvPicPr/>
+                  </pic:nvPicPr>
+                  <pic:blipFill>
+                    <a:blip r:embed="rId29" cstate="print">
+                      <a:extLst>
+                        <a:ext uri="{28A0092B-C50C-407E-A947-70E740481C1C}">
+                          <a14:useLocalDpi xmlns:a14="http://schemas.microsoft.com/office/drawing/2010/main" val="0"/>
+                        </a:ext>
+                      </a:extLst>
+                    </a:blip>
+                    <a:stretch>
+                      <a:fillRect/>
+                    </a:stretch>
+                  </pic:blipFill>
+                  <pic:spPr>
+                    <a:xfrm>
+                      <a:off x="0" y="0"/>
+                      <a:ext cx="5569527" cy="3241963"/>
+                    </a:xfrm>
+                    <a:prstGeom prst="rect">
+                      <a:avLst/>
+                    </a:prstGeom>
+                  </pic:spPr>
+                </pic:pic>
+              </a:graphicData>
+            </a:graphic>
+          </wp:inline>
+        </w:drawing>
+      </w:r>
+    </w:p>
+    <w:p>
+      <w:pPr>
+        <w:autoSpaceDE w:val="0"/>
+        <w:autoSpaceDN w:val="0"/>
+        <w:adjustRightInd w:val="0"/>
+        <w:spacing w:after="0" w:line="240" w:lineRule="auto"/>
+        <w:rPr>
+          <w:rFonts w:ascii="Consolas" w:hAnsi="Consolas" w:cs="Calibri"/>
+          <w:sz w:val="28"/>
+          <w:szCs w:val="28"/>
+        </w:rPr>
+      </w:pPr>
+    </w:p>
+    <w:p>
+      <w:pPr>
+        <w:autoSpaceDE w:val="0"/>
+        <w:autoSpaceDN w:val="0"/>
+        <w:adjustRightInd w:val="0"/>
+        <w:spacing w:after="0" w:line="240" w:lineRule="auto"/>
+        <w:rPr>
+          <w:rFonts w:ascii="Consolas" w:hAnsi="Consolas" w:cs="Calibri"/>
+        </w:rPr>
+      </w:pPr>
+      <w:r>
+        <w:rPr>
+          <w:rFonts w:ascii="Consolas" w:hAnsi="Consolas" w:cs="Calibri"/>
+        </w:rPr>
+        <w:t>The fourth challenge was alternating select bits in the opposite manner: 10101010</w:t>
+      </w:r>
+    </w:p>
+    <w:p>
+      <w:pPr>
+        <w:autoSpaceDE w:val="0"/>
+        <w:autoSpaceDN w:val="0"/>
+        <w:adjustRightInd w:val="0"/>
+        <w:spacing w:after="0" w:line="240" w:lineRule="auto"/>
+        <w:rPr>
+          <w:rFonts w:ascii="Consolas" w:hAnsi="Consolas" w:cs="Calibri"/>
+        </w:rPr>
+      </w:pPr>
+      <w:r>
+        <w:rPr>
+          <w:rFonts w:ascii="Consolas" w:hAnsi="Consolas" w:cs="Calibri"/>
+        </w:rPr>
+        <w:t xml:space="preserve">It appears q_not makes a </w:t>
+      </w:r>
+      <w:r>
+        <w:rPr>
+          <w:rFonts w:ascii="Consolas" w:hAnsi="Consolas" w:cs="Calibri"/>
+        </w:rPr>
+        <w:t>1</w:t>
+      </w:r>
+      <w:r>
+        <w:rPr>
+          <w:rFonts w:ascii="Consolas" w:hAnsi="Consolas" w:cs="Calibri"/>
+        </w:rPr>
+        <w:t xml:space="preserve"> to </w:t>
+      </w:r>
+      <w:r>
+        <w:rPr>
+          <w:rFonts w:ascii="Consolas" w:hAnsi="Consolas" w:cs="Calibri"/>
+        </w:rPr>
+        <w:t>0</w:t>
+      </w:r>
+      <w:r>
+        <w:rPr>
+          <w:rFonts w:ascii="Consolas" w:hAnsi="Consolas" w:cs="Calibri"/>
+        </w:rPr>
+        <w:t xml:space="preserve"> transition first, resulting in a response of 0.</w:t>
+      </w:r>
+    </w:p>
+    <w:p>
+      <w:pPr>
+        <w:autoSpaceDE w:val="0"/>
+        <w:autoSpaceDN w:val="0"/>
+        <w:adjustRightInd w:val="0"/>
+        <w:spacing w:after="0" w:line="240" w:lineRule="auto"/>
+        <w:rPr>
+          <w:rFonts w:ascii="Consolas" w:hAnsi="Consolas" w:cs="Calibri"/>
+          <w:sz w:val="28"/>
+          <w:szCs w:val="28"/>
+        </w:rPr>
+      </w:pPr>
+      <w:r>
+        <w:rPr>
+          <w:rFonts w:ascii="Consolas" w:hAnsi="Consolas" w:cs="Calibri"/>
+          <w:noProof/>
+          <w:sz w:val="28"/>
+          <w:szCs w:val="28"/>
+        </w:rPr>
+        <w:drawing>
+          <wp:inline distT="0" distB="0" distL="0" distR="0" wp14:anchorId="2FBE31D6" wp14:editId="4B3451D5">
+            <wp:extent cx="5526254" cy="3226406"/>
+            <wp:effectExtent l="0" t="0" r="0" b="0"/>
+            <wp:docPr id="23" name="Picture 23"/>
+            <wp:cNvGraphicFramePr>
+              <a:graphicFrameLocks xmlns:a="http://schemas.openxmlformats.org/drawingml/2006/main" noChangeAspect="1"/>
+            </wp:cNvGraphicFramePr>
+            <a:graphic xmlns:a="http://schemas.openxmlformats.org/drawingml/2006/main">
+              <a:graphicData uri="http://schemas.openxmlformats.org/drawingml/2006/picture">
+                <pic:pic xmlns:pic="http://schemas.openxmlformats.org/drawingml/2006/picture">
+                  <pic:nvPicPr>
+                    <pic:cNvPr id="23" name="Picture 23"/>
+                    <pic:cNvPicPr/>
+                  </pic:nvPicPr>
+                  <pic:blipFill>
+                    <a:blip r:embed="rId30" cstate="print">
+                      <a:extLst>
+                        <a:ext uri="{28A0092B-C50C-407E-A947-70E740481C1C}">
+                          <a14:useLocalDpi xmlns:a14="http://schemas.microsoft.com/office/drawing/2010/main" val="0"/>
+                        </a:ext>
+                      </a:extLst>
+                    </a:blip>
+                    <a:stretch>
+                      <a:fillRect/>
+                    </a:stretch>
+                  </pic:blipFill>
+                  <pic:spPr>
+                    <a:xfrm>
+                      <a:off x="0" y="0"/>
+                      <a:ext cx="5526254" cy="3226406"/>
+                    </a:xfrm>
+                    <a:prstGeom prst="rect">
+                      <a:avLst/>
+                    </a:prstGeom>
+                  </pic:spPr>
+                </pic:pic>
+              </a:graphicData>
+            </a:graphic>
+          </wp:inline>
+        </w:drawing>
+      </w:r>
+    </w:p>
+    <w:p>
+      <w:pPr>
+        <w:autoSpaceDE w:val="0"/>
+        <w:autoSpaceDN w:val="0"/>
+        <w:adjustRightInd w:val="0"/>
+        <w:spacing w:after="0" w:line="240" w:lineRule="auto"/>
+        <w:rPr>
+          <w:rFonts w:ascii="Consolas" w:hAnsi="Consolas" w:cs="Calibri"/>
+          <w:sz w:val="28"/>
+          <w:szCs w:val="28"/>
+        </w:rPr>
+      </w:pPr>
+    </w:p>
+    <w:p>
+      <w:pPr>
+        <w:autoSpaceDE w:val="0"/>
+        <w:autoSpaceDN w:val="0"/>
+        <w:adjustRightInd w:val="0"/>
+        <w:spacing w:after="0" w:line="240" w:lineRule="auto"/>
+        <w:rPr>
+          <w:rFonts w:ascii="Consolas" w:hAnsi="Consolas" w:cs="Calibri"/>
+          <w:sz w:val="28"/>
+          <w:szCs w:val="28"/>
+        </w:rPr>
+      </w:pPr>
+    </w:p>
+    <w:p>
+      <w:pPr>
+        <w:autoSpaceDE w:val="0"/>
+        <w:autoSpaceDN w:val="0"/>
+        <w:adjustRightInd w:val="0"/>
+        <w:spacing w:after="0" w:line="240" w:lineRule="auto"/>
+        <w:rPr>
+          <w:rFonts w:ascii="Consolas" w:hAnsi="Consolas" w:cs="Calibri"/>
+          <w:sz w:val="28"/>
+          <w:szCs w:val="28"/>
+        </w:rPr>
+      </w:pPr>
+    </w:p>
+    <w:p>
+      <w:pPr>
+        <w:autoSpaceDE w:val="0"/>
+        <w:autoSpaceDN w:val="0"/>
+        <w:adjustRightInd w:val="0"/>
+        <w:spacing w:after="0" w:line="240" w:lineRule="auto"/>
+        <w:rPr>
+          <w:rFonts w:ascii="Consolas" w:hAnsi="Consolas" w:cs="Calibri"/>
+          <w:sz w:val="28"/>
+          <w:szCs w:val="28"/>
+        </w:rPr>
+      </w:pPr>
+    </w:p>
+    <w:p>
+      <w:pPr>
+        <w:autoSpaceDE w:val="0"/>
+        <w:autoSpaceDN w:val="0"/>
+        <w:adjustRightInd w:val="0"/>
+        <w:spacing w:after="0" w:line="240" w:lineRule="auto"/>
+        <w:rPr>
+          <w:rFonts w:ascii="Consolas" w:hAnsi="Consolas" w:cs="Calibri"/>
+          <w:sz w:val="28"/>
+          <w:szCs w:val="28"/>
+        </w:rPr>
+      </w:pPr>
+    </w:p>
+    <w:p>
+      <w:pPr>
+        <w:autoSpaceDE w:val="0"/>
+        <w:autoSpaceDN w:val="0"/>
+        <w:adjustRightInd w:val="0"/>
+        <w:spacing w:after="0" w:line="240" w:lineRule="auto"/>
+        <w:rPr>
+          <w:rFonts w:ascii="Consolas" w:hAnsi="Consolas" w:cs="Calibri"/>
+          <w:sz w:val="28"/>
+          <w:szCs w:val="28"/>
+        </w:rPr>
+      </w:pPr>
+    </w:p>
+    <w:p>
+      <w:pPr>
+        <w:autoSpaceDE w:val="0"/>
+        <w:autoSpaceDN w:val="0"/>
+        <w:adjustRightInd w:val="0"/>
+        <w:spacing w:after="0" w:line="240" w:lineRule="auto"/>
+        <w:rPr>
+          <w:rFonts w:ascii="Consolas" w:hAnsi="Consolas" w:cs="Calibri"/>
+          <w:sz w:val="28"/>
+          <w:szCs w:val="28"/>
+        </w:rPr>
+      </w:pPr>
+    </w:p>
+    <w:p>
+      <w:pPr>
+        <w:autoSpaceDE w:val="0"/>
+        <w:autoSpaceDN w:val="0"/>
+        <w:adjustRightInd w:val="0"/>
+        <w:spacing w:after="0" w:line="240" w:lineRule="auto"/>
+        <w:rPr>
+          <w:rFonts w:ascii="Consolas" w:hAnsi="Consolas" w:cs="Calibri"/>
+          <w:sz w:val="28"/>
+          <w:szCs w:val="28"/>
+        </w:rPr>
+      </w:pPr>
+    </w:p>
+    <w:p>
+      <w:pPr>
+        <w:autoSpaceDE w:val="0"/>
+        <w:autoSpaceDN w:val="0"/>
+        <w:adjustRightInd w:val="0"/>
+        <w:spacing w:after="0" w:line="240" w:lineRule="auto"/>
+        <w:rPr>
+          <w:rFonts w:ascii="Consolas" w:hAnsi="Consolas" w:cs="Calibri"/>
+          <w:sz w:val="28"/>
+          <w:szCs w:val="28"/>
+        </w:rPr>
+      </w:pPr>
+    </w:p>
+    <w:p>
+      <w:pPr>
+        <w:autoSpaceDE w:val="0"/>
+        <w:autoSpaceDN w:val="0"/>
+        <w:adjustRightInd w:val="0"/>
+        <w:spacing w:after="0" w:line="240" w:lineRule="auto"/>
+        <w:rPr>
+          <w:rFonts w:ascii="Consolas" w:hAnsi="Consolas" w:cs="Calibri"/>
+          <w:sz w:val="28"/>
+          <w:szCs w:val="28"/>
+        </w:rPr>
+      </w:pPr>
+    </w:p>
+    <w:p>
+      <w:pPr>
+        <w:autoSpaceDE w:val="0"/>
+        <w:autoSpaceDN w:val="0"/>
+        <w:adjustRightInd w:val="0"/>
+        <w:spacing w:after="0" w:line="240" w:lineRule="auto"/>
+        <w:rPr>
+          <w:rFonts w:ascii="Consolas" w:hAnsi="Consolas" w:cs="Calibri"/>
+          <w:sz w:val="28"/>
+          <w:szCs w:val="28"/>
+        </w:rPr>
+      </w:pPr>
+      <w:r>
+        <w:rPr>
+          <w:rFonts w:ascii="Consolas" w:hAnsi="Consolas" w:cs="Calibri"/>
+          <w:sz w:val="28"/>
+          <w:szCs w:val="28"/>
+        </w:rPr>
+        <w:lastRenderedPageBreak/>
+        <w:t xml:space="preserve">Step </w:t>
+      </w:r>
+      <w:r>
+        <w:rPr>
+          <w:rFonts w:ascii="Consolas" w:hAnsi="Consolas" w:cs="Calibri"/>
+          <w:sz w:val="28"/>
+          <w:szCs w:val="28"/>
+        </w:rPr>
+        <w:t>5: Conclusion</w:t>
+      </w:r>
+    </w:p>
+    <w:p>
+      <w:pPr>
+        <w:autoSpaceDE w:val="0"/>
+        <w:autoSpaceDN w:val="0"/>
+        <w:adjustRightInd w:val="0"/>
+        <w:spacing w:after="0" w:line="240" w:lineRule="auto"/>
+        <w:rPr>
+          <w:rFonts w:ascii="Consolas" w:hAnsi="Consolas" w:cs="Calibri"/>
+          <w:sz w:val="28"/>
+          <w:szCs w:val="28"/>
+        </w:rPr>
+      </w:pPr>
+    </w:p>
+    <w:p>
+      <w:pPr>
+        <w:autoSpaceDE w:val="0"/>
+        <w:autoSpaceDN w:val="0"/>
+        <w:adjustRightInd w:val="0"/>
+        <w:spacing w:after="0" w:line="240" w:lineRule="auto"/>
+        <w:rPr>
+          <w:rFonts w:ascii="Consolas" w:hAnsi="Consolas" w:cs="Calibri"/>
+        </w:rPr>
+      </w:pPr>
+      <w:r>
+        <w:rPr>
+          <w:rFonts w:ascii="Consolas" w:hAnsi="Consolas" w:cs="Calibri"/>
+        </w:rPr>
+        <w:tab/>
+        <w:t>After generating a netlist with parasitics from the final layout, two of the four challenges generated a 1 response, and the other two generated a 0 response.</w:t>
+      </w:r>
+      <w:r>
+        <w:rPr>
+          <w:rFonts w:ascii="Consolas" w:hAnsi="Consolas" w:cs="Calibri"/>
+        </w:rPr>
+        <w:t xml:space="preserve"> The delays between paths seen by the arbiter are quite small, and sometime</w:t>
+      </w:r>
+      <w:r>
+        <w:rPr>
+          <w:rFonts w:ascii="Consolas" w:hAnsi="Consolas" w:cs="Calibri"/>
+        </w:rPr>
+        <w:t>s</w:t>
+      </w:r>
+      <w:r>
+        <w:rPr>
+          <w:rFonts w:ascii="Consolas" w:hAnsi="Consolas" w:cs="Calibri"/>
+        </w:rPr>
+        <w:t xml:space="preserve"> hard to distinguish. </w:t>
+      </w:r>
+      <w:r>
+        <w:rPr>
+          <w:rFonts w:ascii="Consolas" w:hAnsi="Consolas" w:cs="Calibri"/>
+        </w:rPr>
+        <w:t>These results illustrate that the paths through the 8-stage</w:t>
+      </w:r>
+      <w:r>
+        <w:rPr>
+          <w:rFonts w:ascii="Consolas" w:hAnsi="Consolas" w:cs="Calibri"/>
+        </w:rPr>
+        <w:t xml:space="preserve"> PUF</w:t>
+      </w:r>
+      <w:r>
+        <w:rPr>
+          <w:rFonts w:ascii="Consolas" w:hAnsi="Consolas" w:cs="Calibri"/>
+        </w:rPr>
+        <w:t xml:space="preserve"> are close in length</w:t>
+      </w:r>
+      <w:r>
+        <w:rPr>
+          <w:rFonts w:ascii="Consolas" w:hAnsi="Consolas" w:cs="Calibri"/>
+        </w:rPr>
+        <w:t>,</w:t>
+      </w:r>
+      <w:r>
+        <w:rPr>
+          <w:rFonts w:ascii="Consolas" w:hAnsi="Consolas" w:cs="Calibri"/>
+        </w:rPr>
+        <w:t xml:space="preserve"> and </w:t>
+      </w:r>
+      <w:r>
+        <w:rPr>
+          <w:rFonts w:ascii="Consolas" w:hAnsi="Consolas" w:cs="Calibri"/>
+        </w:rPr>
+        <w:t xml:space="preserve">the delays </w:t>
+      </w:r>
+      <w:r>
+        <w:rPr>
+          <w:rFonts w:ascii="Consolas" w:hAnsi="Consolas" w:cs="Calibri"/>
+        </w:rPr>
+        <w:t xml:space="preserve">seem to be determined by the parasitics and </w:t>
+      </w:r>
+      <w:r>
+        <w:rPr>
+          <w:rFonts w:ascii="Consolas" w:hAnsi="Consolas" w:cs="Calibri"/>
+        </w:rPr>
+        <w:t xml:space="preserve">the specific layout I </w:t>
+      </w:r>
+      <w:r>
+        <w:rPr>
+          <w:rFonts w:ascii="Consolas" w:hAnsi="Consolas" w:cs="Calibri"/>
+        </w:rPr>
+        <w:t>implemented</w:t>
+      </w:r>
+      <w:r>
+        <w:rPr>
+          <w:rFonts w:ascii="Consolas" w:hAnsi="Consolas" w:cs="Calibri"/>
+        </w:rPr>
+        <w:t>.</w:t>
+      </w:r>
+    </w:p>
+    <w:p>
+      <w:pPr>
+        <w:autoSpaceDE w:val="0"/>
+        <w:autoSpaceDN w:val="0"/>
+        <w:adjustRightInd w:val="0"/>
+        <w:spacing w:after="0" w:line="240" w:lineRule="auto"/>
+        <w:rPr>
+          <w:rFonts w:ascii="Consolas" w:hAnsi="Consolas" w:cs="Calibri"/>
+        </w:rPr>
+      </w:pPr>
+      <w:r>
+        <w:rPr>
+          <w:rFonts w:ascii="Consolas" w:hAnsi="Consolas" w:cs="Calibri"/>
+        </w:rPr>
+        <w:tab/>
+      </w:r>
+      <w:r>
+        <w:rPr>
+          <w:rFonts w:ascii="Consolas" w:hAnsi="Consolas" w:cs="Calibri"/>
+        </w:rPr>
+        <w:t xml:space="preserve">To expand this project, </w:t>
+      </w:r>
+      <w:r>
+        <w:rPr>
+          <w:rFonts w:ascii="Consolas" w:hAnsi="Consolas" w:cs="Calibri"/>
+        </w:rPr>
+        <w:t xml:space="preserve">I would work on minimizing the difference in path delays through the bitslice so that the characterization of the circuit would depend solely on process variations during fabrication. Then, </w:t>
+      </w:r>
+      <w:r>
+        <w:rPr>
+          <w:rFonts w:ascii="Consolas" w:hAnsi="Consolas" w:cs="Calibri"/>
+        </w:rPr>
+        <w:t>I would use a 128-stage path and generate challenge-response pairs for all 2</w:t>
+      </w:r>
+      <w:r>
+        <w:rPr>
+          <w:rFonts w:ascii="Consolas" w:hAnsi="Consolas" w:cs="Calibri"/>
+          <w:vertAlign w:val="superscript"/>
+        </w:rPr>
+        <w:t>128</w:t>
+      </w:r>
+      <w:r>
+        <w:rPr>
+          <w:rFonts w:ascii="Consolas" w:hAnsi="Consolas" w:cs="Calibri"/>
+        </w:rPr>
+        <w:t xml:space="preserve"> possible combinations to fully characterize the circuit.</w:t>
+      </w:r>
+    </w:p>
+    <w:p>
+      <w:pPr>
+        <w:autoSpaceDE w:val="0"/>
+        <w:autoSpaceDN w:val="0"/>
+        <w:adjustRightInd w:val="0"/>
+        <w:spacing w:after="0" w:line="240" w:lineRule="auto"/>
+        <w:rPr>
+          <w:rFonts w:ascii="Consolas" w:hAnsi="Consolas" w:cs="Calibri"/>
+          <w:sz w:val="28"/>
+          <w:szCs w:val="28"/>
+        </w:rPr>
+      </w:pPr>
+      <w:r>
+        <w:rPr>
+          <w:rFonts w:ascii="Consolas" w:hAnsi="Consolas" w:cs="Calibri"/>
+        </w:rPr>
+        <w:tab/>
+      </w:r>
+      <w:r>
+        <w:rPr>
+          <w:rFonts w:ascii="Consolas" w:hAnsi="Consolas" w:cs="Calibri"/>
+        </w:rPr>
+        <w:t xml:space="preserve">The most difficult part of this process was designing the bitslice with paths of equal length, since the SELECT bit for each stage must be accessible from either the bottom or the top. This limitation was due to the abutment </w:t>
+      </w:r>
+      <w:r>
+        <w:rPr>
+          <w:rFonts w:ascii="Consolas" w:hAnsi="Consolas" w:cs="Calibri"/>
+        </w:rPr>
+        <w:t>design choice</w:t>
+      </w:r>
+      <w:r>
+        <w:rPr>
+          <w:rFonts w:ascii="Consolas" w:hAnsi="Consolas" w:cs="Calibri"/>
+        </w:rPr>
+        <w:t>, which forced me to use interconnect of different lengths to reach the bottom and top MUXs</w:t>
+      </w:r>
+      <w:r>
+        <w:rPr>
+          <w:rFonts w:ascii="Consolas" w:hAnsi="Consolas" w:cs="Calibri"/>
+        </w:rPr>
+        <w:t xml:space="preserve"> with the SELECT signal</w:t>
+      </w:r>
+      <w:r>
+        <w:rPr>
+          <w:rFonts w:ascii="Consolas" w:hAnsi="Consolas" w:cs="Calibri"/>
+        </w:rPr>
+        <w:t>s</w:t>
+      </w:r>
+      <w:r>
+        <w:rPr>
+          <w:rFonts w:ascii="Consolas" w:hAnsi="Consolas" w:cs="Calibri"/>
+        </w:rPr>
+        <w:t xml:space="preserve">. I tried to minimize this issue by creating three layers in each stage, where the middle layer </w:t>
+      </w:r>
+      <w:r>
+        <w:rPr>
+          <w:rFonts w:ascii="Consolas" w:hAnsi="Consolas" w:cs="Calibri"/>
+        </w:rPr>
+        <w:t>(</w:t>
+      </w:r>
+      <w:r>
+        <w:rPr>
+          <w:rFonts w:ascii="Consolas" w:hAnsi="Consolas" w:cs="Calibri"/>
+        </w:rPr>
+        <w:t xml:space="preserve">containing </w:t>
+      </w:r>
+      <w:r>
+        <w:rPr>
+          <w:rFonts w:ascii="Consolas" w:hAnsi="Consolas" w:cs="Calibri"/>
+        </w:rPr>
+        <w:t xml:space="preserve">only </w:t>
+      </w:r>
+      <w:r>
+        <w:rPr>
+          <w:rFonts w:ascii="Consolas" w:hAnsi="Consolas" w:cs="Calibri"/>
+        </w:rPr>
+        <w:t>the inputs</w:t>
+      </w:r>
+      <w:r>
+        <w:rPr>
+          <w:rFonts w:ascii="Consolas" w:hAnsi="Consolas" w:cs="Calibri"/>
+        </w:rPr>
+        <w:t>/outputs</w:t>
+      </w:r>
+      <w:r>
+        <w:rPr>
+          <w:rFonts w:ascii="Consolas" w:hAnsi="Consolas" w:cs="Calibri"/>
+        </w:rPr>
+        <w:t xml:space="preserve"> and </w:t>
+      </w:r>
+      <w:r>
+        <w:rPr>
+          <w:rFonts w:ascii="Consolas" w:hAnsi="Consolas" w:cs="Calibri"/>
+        </w:rPr>
+        <w:t>one</w:t>
+      </w:r>
+      <w:r>
+        <w:rPr>
+          <w:rFonts w:ascii="Consolas" w:hAnsi="Consolas" w:cs="Calibri"/>
+        </w:rPr>
+        <w:t xml:space="preserve"> inverter</w:t>
+      </w:r>
+      <w:r>
+        <w:rPr>
+          <w:rFonts w:ascii="Consolas" w:hAnsi="Consolas" w:cs="Calibri"/>
+        </w:rPr>
+        <w:t>)</w:t>
+      </w:r>
+      <w:r>
+        <w:rPr>
+          <w:rFonts w:ascii="Consolas" w:hAnsi="Consolas" w:cs="Calibri"/>
+        </w:rPr>
+        <w:t xml:space="preserve"> was equidistant from the bottom and top MUXs.</w:t>
       </w:r>
     </w:p>
     <w:sectPr>

</xml_diff>